<commit_message>
modification du workspace pour la qualite de R5_D_07_Qualite_dev continuité des TD de Moulin
</commit_message>
<xml_diff>
--- a/Annee3/S5/R5_D_11_Integration_Performance_SI/Partie_Compta_Moulin/TD_02.docx
+++ b/Annee3/S5/R5_D_11_Integration_Performance_SI/Partie_Compta_Moulin/TD_02.docx
@@ -9,10 +9,6 @@
       </w:pPr>
       <w:r>
         <w:rPr/>
-        <w:softHyphen/>
-      </w:r>
-      <w:r>
-        <w:rPr/>
         <w:t>TD n°2</w:t>
       </w:r>
     </w:p>
@@ -24,6 +20,15 @@
       <w:r>
         <w:rPr/>
         <w:t>Exo 1 Méthode des couts complets sans charge indirecte et sans gestion des stocks</w:t>
+      </w:r>
+    </w:p>
+    <w:p>
+      <w:pPr>
+        <w:pStyle w:val="Normal"/>
+        <w:rPr/>
+      </w:pPr>
+      <w:r>
+        <w:rPr/>
       </w:r>
     </w:p>
     <w:p>
@@ -97,7 +102,7 @@
         <w:pStyle w:val="Question"/>
         <w:numPr>
           <w:ilvl w:val="0"/>
-          <w:numId w:val="1"/>
+          <w:numId w:val="2"/>
         </w:numPr>
         <w:ind w:left="714" w:hanging="357"/>
         <w:rPr/>
@@ -107,19 +112,265 @@
         <w:t>Calculer le cout de revient et le résultat des deux produits proposés par M. Lebon au cours du mois d’août.</w:t>
       </w:r>
     </w:p>
+    <w:tbl>
+      <w:tblPr>
+        <w:tblW w:w="5000" w:type="pct"/>
+        <w:jc w:val="left"/>
+        <w:tblInd w:w="0" w:type="dxa"/>
+        <w:tblLayout w:type="fixed"/>
+        <w:tblCellMar>
+          <w:top w:w="0" w:type="dxa"/>
+          <w:left w:w="0" w:type="dxa"/>
+          <w:bottom w:w="0" w:type="dxa"/>
+          <w:right w:w="0" w:type="dxa"/>
+        </w:tblCellMar>
+      </w:tblPr>
+      <w:tblGrid>
+        <w:gridCol w:w="3401"/>
+        <w:gridCol w:w="3401"/>
+        <w:gridCol w:w="3402"/>
+      </w:tblGrid>
+      <w:tr>
+        <w:trPr/>
+        <w:tc>
+          <w:tcPr>
+            <w:tcW w:w="3401" w:type="dxa"/>
+            <w:tcBorders/>
+          </w:tcPr>
+          <w:p>
+            <w:pPr>
+              <w:pStyle w:val="Contenudetableau"/>
+              <w:widowControl w:val="false"/>
+              <w:suppressLineNumbers/>
+              <w:spacing w:before="0" w:after="160"/>
+              <w:rPr/>
+            </w:pPr>
+            <w:r>
+              <w:rPr/>
+            </w:r>
+          </w:p>
+        </w:tc>
+        <w:tc>
+          <w:tcPr>
+            <w:tcW w:w="3401" w:type="dxa"/>
+            <w:tcBorders/>
+          </w:tcPr>
+          <w:p>
+            <w:pPr>
+              <w:pStyle w:val="Contenudetableau"/>
+              <w:widowControl w:val="false"/>
+              <w:spacing w:before="0" w:after="160"/>
+              <w:rPr/>
+            </w:pPr>
+            <w:r>
+              <w:rPr/>
+              <w:t>Jus de fruits</w:t>
+            </w:r>
+          </w:p>
+        </w:tc>
+        <w:tc>
+          <w:tcPr>
+            <w:tcW w:w="3402" w:type="dxa"/>
+            <w:tcBorders/>
+          </w:tcPr>
+          <w:p>
+            <w:pPr>
+              <w:pStyle w:val="Contenudetableau"/>
+              <w:widowControl w:val="false"/>
+              <w:spacing w:before="0" w:after="160"/>
+              <w:rPr/>
+            </w:pPr>
+            <w:r>
+              <w:rPr/>
+              <w:t>Brochettes de melon</w:t>
+            </w:r>
+          </w:p>
+        </w:tc>
+      </w:tr>
+      <w:tr>
+        <w:trPr/>
+        <w:tc>
+          <w:tcPr>
+            <w:tcW w:w="3401" w:type="dxa"/>
+            <w:tcBorders/>
+          </w:tcPr>
+          <w:p>
+            <w:pPr>
+              <w:pStyle w:val="Contenudetableau"/>
+              <w:widowControl w:val="false"/>
+              <w:spacing w:before="0" w:after="160"/>
+              <w:rPr/>
+            </w:pPr>
+            <w:r>
+              <w:rPr/>
+              <w:t>Couts de revient</w:t>
+            </w:r>
+          </w:p>
+        </w:tc>
+        <w:tc>
+          <w:tcPr>
+            <w:tcW w:w="3401" w:type="dxa"/>
+            <w:tcBorders/>
+          </w:tcPr>
+          <w:p>
+            <w:pPr>
+              <w:pStyle w:val="Contenudetableau"/>
+              <w:widowControl w:val="false"/>
+              <w:spacing w:before="0" w:after="160"/>
+              <w:rPr/>
+            </w:pPr>
+            <w:r>
+              <w:rPr/>
+              <w:t>800 + (240/12) + 25 + 50 + 15*15 = 1120€</w:t>
+            </w:r>
+          </w:p>
+        </w:tc>
+        <w:tc>
+          <w:tcPr>
+            <w:tcW w:w="3402" w:type="dxa"/>
+            <w:tcBorders/>
+          </w:tcPr>
+          <w:p>
+            <w:pPr>
+              <w:pStyle w:val="Contenudetableau"/>
+              <w:widowControl w:val="false"/>
+              <w:spacing w:before="0" w:after="160"/>
+              <w:rPr/>
+            </w:pPr>
+            <w:r>
+              <w:rPr/>
+              <w:t>900 + 20 +15*15 = 1145€</w:t>
+            </w:r>
+          </w:p>
+        </w:tc>
+      </w:tr>
+      <w:tr>
+        <w:trPr/>
+        <w:tc>
+          <w:tcPr>
+            <w:tcW w:w="3401" w:type="dxa"/>
+            <w:tcBorders/>
+          </w:tcPr>
+          <w:p>
+            <w:pPr>
+              <w:pStyle w:val="Contenudetableau"/>
+              <w:widowControl w:val="false"/>
+              <w:spacing w:before="0" w:after="160"/>
+              <w:rPr/>
+            </w:pPr>
+            <w:r>
+              <w:rPr/>
+              <w:t>CA</w:t>
+            </w:r>
+          </w:p>
+        </w:tc>
+        <w:tc>
+          <w:tcPr>
+            <w:tcW w:w="3401" w:type="dxa"/>
+            <w:tcBorders/>
+          </w:tcPr>
+          <w:p>
+            <w:pPr>
+              <w:pStyle w:val="Contenudetableau"/>
+              <w:widowControl w:val="false"/>
+              <w:spacing w:before="0" w:after="160"/>
+              <w:rPr/>
+            </w:pPr>
+            <w:r>
+              <w:rPr/>
+              <w:t>1600 + 200 = 1800</w:t>
+            </w:r>
+          </w:p>
+        </w:tc>
+        <w:tc>
+          <w:tcPr>
+            <w:tcW w:w="3402" w:type="dxa"/>
+            <w:tcBorders/>
+          </w:tcPr>
+          <w:p>
+            <w:pPr>
+              <w:pStyle w:val="Contenudetableau"/>
+              <w:widowControl w:val="false"/>
+              <w:spacing w:before="0" w:after="160"/>
+              <w:rPr/>
+            </w:pPr>
+            <w:r>
+              <w:rPr/>
+              <w:t>700 * 3 = 2100€</w:t>
+            </w:r>
+          </w:p>
+        </w:tc>
+      </w:tr>
+      <w:tr>
+        <w:trPr/>
+        <w:tc>
+          <w:tcPr>
+            <w:tcW w:w="3401" w:type="dxa"/>
+            <w:tcBorders/>
+          </w:tcPr>
+          <w:p>
+            <w:pPr>
+              <w:pStyle w:val="Contenudetableau"/>
+              <w:widowControl w:val="false"/>
+              <w:spacing w:before="0" w:after="160"/>
+              <w:rPr/>
+            </w:pPr>
+            <w:r>
+              <w:rPr/>
+              <w:t>Résultat</w:t>
+            </w:r>
+          </w:p>
+        </w:tc>
+        <w:tc>
+          <w:tcPr>
+            <w:tcW w:w="3401" w:type="dxa"/>
+            <w:tcBorders/>
+          </w:tcPr>
+          <w:p>
+            <w:pPr>
+              <w:pStyle w:val="Contenudetableau"/>
+              <w:widowControl w:val="false"/>
+              <w:spacing w:before="0" w:after="160"/>
+              <w:rPr/>
+            </w:pPr>
+            <w:r>
+              <w:rPr/>
+              <w:t>1800 – 1120 = 680€</w:t>
+            </w:r>
+          </w:p>
+        </w:tc>
+        <w:tc>
+          <w:tcPr>
+            <w:tcW w:w="3402" w:type="dxa"/>
+            <w:tcBorders/>
+          </w:tcPr>
+          <w:p>
+            <w:pPr>
+              <w:pStyle w:val="Contenudetableau"/>
+              <w:widowControl w:val="false"/>
+              <w:spacing w:before="0" w:after="160"/>
+              <w:rPr/>
+            </w:pPr>
+            <w:r>
+              <w:rPr/>
+              <w:t>955€</w:t>
+            </w:r>
+          </w:p>
+        </w:tc>
+      </w:tr>
+    </w:tbl>
     <w:p>
       <w:pPr>
         <w:pStyle w:val="Question"/>
         <w:numPr>
           <w:ilvl w:val="0"/>
-          <w:numId w:val="1"/>
+          <w:numId w:val="0"/>
         </w:numPr>
-        <w:ind w:left="714" w:hanging="357"/>
-        <w:rPr/>
-      </w:pPr>
-      <w:r>
-        <w:rPr/>
-        <w:t>Quel produit et le plus rentable ?</w:t>
+        <w:ind w:left="714" w:hanging="0"/>
+        <w:rPr/>
+      </w:pPr>
+      <w:r>
+        <w:rPr/>
       </w:r>
     </w:p>
     <w:p>
@@ -127,53 +378,14 @@
         <w:pStyle w:val="Question"/>
         <w:numPr>
           <w:ilvl w:val="0"/>
-          <w:numId w:val="1"/>
+          <w:numId w:val="2"/>
         </w:numPr>
         <w:ind w:left="714" w:hanging="357"/>
         <w:rPr/>
       </w:pPr>
       <w:r>
         <w:rPr/>
-        <w:t xml:space="preserve">Un concurrent s’est installé sur le même marché que M. Lebon et propose des brochettes à 2.5 €. M. Lebon peut il baisser son prix de vente à 2.5 € ? </w:t>
-      </w:r>
-    </w:p>
-    <w:p>
-      <w:pPr>
-        <w:pStyle w:val="Normal"/>
-        <w:rPr/>
-      </w:pPr>
-      <w:r>
-        <w:rPr/>
-      </w:r>
-    </w:p>
-    <w:p>
-      <w:pPr>
-        <w:pStyle w:val="Titre1"/>
-        <w:rPr/>
-      </w:pPr>
-      <w:r>
-        <w:rPr/>
-        <w:t>Exo 2 Méthode des couts complets avec prises en compte des charges indirectes</w:t>
-      </w:r>
-    </w:p>
-    <w:p>
-      <w:pPr>
-        <w:pStyle w:val="Normal"/>
-        <w:rPr/>
-      </w:pPr>
-      <w:r>
-        <w:rPr/>
-        <w:t xml:space="preserve">La société Lepotier est spécialisée dans la fabrication de pots en verre qu’elle fabrique sur commande et vend sur son site web. Elle fabrique deux types de pots (pot Héraclès, pot Hermès), à partir de deux mélanges de matières première (Mélange riche, Mélange coloré). Comme elle ne travaille que sur commande, elle ne dispose pas de stocks. </w:t>
-      </w:r>
-    </w:p>
-    <w:p>
-      <w:pPr>
-        <w:pStyle w:val="Normal"/>
-        <w:rPr/>
-      </w:pPr>
-      <w:r>
-        <w:rPr/>
-        <w:t>Quand l’entreprise reçoit une commande sur le site web, elle lance la fabrication du pot. Dans l’atelier fabrication, elle mixe les mélanges suivant des proportions qui dépendent du type de pot et les façonne à l’aide d’un tour électrique. Ensuite dans l’atelier cuisson,  elle cuit les pots dans un four. À la sortie du four, les pots sont confiés à un transporteur qui les livre chez le client.</w:t>
+        <w:t>Quel produit et le plus rentable ?</w:t>
       </w:r>
     </w:p>
     <w:p>
@@ -181,29 +393,151 @@
         <w:pStyle w:val="Question"/>
         <w:numPr>
           <w:ilvl w:val="0"/>
-          <w:numId w:val="1"/>
+          <w:numId w:val="0"/>
+        </w:numPr>
+        <w:ind w:left="714" w:hanging="0"/>
+        <w:rPr/>
+      </w:pPr>
+      <w:r>
+        <w:rPr/>
+      </w:r>
+    </w:p>
+    <w:p>
+      <w:pPr>
+        <w:pStyle w:val="Question"/>
+        <w:numPr>
+          <w:ilvl w:val="0"/>
+          <w:numId w:val="0"/>
+        </w:numPr>
+        <w:ind w:left="714" w:hanging="0"/>
+        <w:rPr>
+          <w:b w:val="false"/>
+          <w:b w:val="false"/>
+          <w:bCs w:val="false"/>
+        </w:rPr>
+      </w:pPr>
+      <w:r>
+        <w:rPr>
+          <w:b w:val="false"/>
+          <w:bCs w:val="false"/>
+        </w:rPr>
+        <w:t xml:space="preserve">D’après le tableau, l’affaire des melons semble plus rentables par rapport aux jus de fruits. </w:t>
+      </w:r>
+    </w:p>
+    <w:p>
+      <w:pPr>
+        <w:pStyle w:val="Question"/>
+        <w:numPr>
+          <w:ilvl w:val="0"/>
+          <w:numId w:val="0"/>
+        </w:numPr>
+        <w:ind w:left="714" w:hanging="0"/>
+        <w:rPr>
+          <w:b w:val="false"/>
+          <w:b w:val="false"/>
+          <w:bCs w:val="false"/>
+        </w:rPr>
+      </w:pPr>
+      <w:r>
+        <w:rPr>
+          <w:b w:val="false"/>
+          <w:bCs w:val="false"/>
+        </w:rPr>
+      </w:r>
+    </w:p>
+    <w:p>
+      <w:pPr>
+        <w:pStyle w:val="Question"/>
+        <w:numPr>
+          <w:ilvl w:val="0"/>
+          <w:numId w:val="2"/>
         </w:numPr>
         <w:ind w:left="714" w:hanging="357"/>
         <w:rPr/>
       </w:pPr>
       <w:r>
         <w:rPr/>
+        <w:t xml:space="preserve">Un concurrent s’est installé sur le même marché que M. Lebon et propose des brochettes à 2.5 €. M. Lebon peut il baisser son prix de vente à 2.5 € ? </w:t>
+      </w:r>
+    </w:p>
+    <w:p>
+      <w:pPr>
+        <w:pStyle w:val="Question"/>
+        <w:numPr>
+          <w:ilvl w:val="0"/>
+          <w:numId w:val="0"/>
+        </w:numPr>
+        <w:ind w:left="714" w:hanging="0"/>
+        <w:rPr/>
+      </w:pPr>
+      <w:r>
+        <w:rPr/>
+      </w:r>
+    </w:p>
+    <w:p>
+      <w:pPr>
+        <w:pStyle w:val="Normal"/>
+        <w:rPr/>
+      </w:pPr>
+      <w:r>
+        <w:rPr/>
+        <w:t>700 * 2.5 = 1750 – 1145 = 605€</w:t>
+      </w:r>
+    </w:p>
+    <w:p>
+      <w:pPr>
+        <w:pStyle w:val="Normal"/>
+        <w:rPr/>
+      </w:pPr>
+      <w:r>
+        <w:rPr/>
+        <w:t xml:space="preserve">M. LEBON reste tout à fait rentable si il décide de vendre ses brochettes de melon à 2.5€ au lieu de 3€. </w:t>
+      </w:r>
+    </w:p>
+    <w:p>
+      <w:pPr>
+        <w:pStyle w:val="Titre1"/>
+        <w:rPr/>
+      </w:pPr>
+      <w:r>
+        <w:rPr/>
+        <w:t>Exo 2 Méthode des couts complets avec prises en compte des charges indirectes</w:t>
+      </w:r>
+    </w:p>
+    <w:p>
+      <w:pPr>
+        <w:pStyle w:val="Normal"/>
+        <w:rPr/>
+      </w:pPr>
+      <w:r>
+        <w:rPr/>
+        <w:t xml:space="preserve">La société Lepotier est spécialisée dans la fabrication de pots en verre qu’elle fabrique sur commande et vend sur son site web. Elle fabrique deux types de pots (pot Héraclès, pot Hermès), à partir de deux mélanges de matières première (Mélange riche, Mélange coloré). Comme elle ne travaille que sur commande, elle ne dispose pas de stocks. </w:t>
+      </w:r>
+    </w:p>
+    <w:p>
+      <w:pPr>
+        <w:pStyle w:val="Normal"/>
+        <w:rPr/>
+      </w:pPr>
+      <w:r>
+        <w:rPr/>
+        <w:t>Quand l’entreprise reçoit une commande sur le site web, elle lance la fabrication du pot. Dans l’atelier fabrication, elle mixe les mélanges suivant des proportions qui dépendent du type de pot et les façonne à l’aide d’un tour électrique. Ensuite dans l’atelier cuisson,  elle cuit les pots dans un four. À la sortie du four, les pots sont confiés à un transporteur qui les livre chez le client.</w:t>
+      </w:r>
+    </w:p>
+    <w:p>
+      <w:pPr>
+        <w:pStyle w:val="Question"/>
+        <w:numPr>
+          <w:ilvl w:val="0"/>
+          <w:numId w:val="2"/>
+        </w:numPr>
+        <w:ind w:left="714" w:hanging="357"/>
+        <w:rPr/>
+      </w:pPr>
+      <w:r>
+        <w:rPr/>
         <w:t>Représenter le schéma de production de l’entreprise</w:t>
       </w:r>
-    </w:p>
-    <w:p>
-      <w:pPr>
-        <w:sectPr>
-          <w:headerReference w:type="default" r:id="rId2"/>
-          <w:type w:val="nextPage"/>
-          <w:pgSz w:orient="landscape" w:w="11906" w:h="16838"/>
-          <w:pgMar w:left="851" w:right="851" w:gutter="0" w:header="851" w:top="1434" w:footer="0" w:bottom="709"/>
-          <w:pgNumType w:fmt="decimal"/>
-          <w:formProt w:val="false"/>
-          <w:textDirection w:val="lrTb"/>
-          <w:docGrid w:type="default" w:linePitch="360" w:charSpace="4096"/>
-        </w:sectPr>
-      </w:pPr>
     </w:p>
     <w:p>
       <w:pPr>
@@ -221,35 +555,6 @@
     </w:p>
     <w:p>
       <w:pPr>
-        <w:sectPr>
-          <w:type w:val="continuous"/>
-          <w:pgSz w:orient="landscape" w:w="11906" w:h="16838"/>
-          <w:pgMar w:left="851" w:right="851" w:gutter="0" w:header="851" w:top="1434" w:footer="0" w:bottom="709"/>
-          <w:formProt w:val="false"/>
-          <w:textDirection w:val="lrTb"/>
-          <w:docGrid w:type="default" w:linePitch="360" w:charSpace="4096"/>
-        </w:sectPr>
-      </w:pPr>
-    </w:p>
-    <w:p>
-      <w:pPr>
-        <w:pStyle w:val="Question"/>
-        <w:numPr>
-          <w:ilvl w:val="0"/>
-          <w:numId w:val="0"/>
-        </w:numPr>
-        <w:ind w:left="357" w:hanging="0"/>
-        <w:rPr/>
-      </w:pPr>
-      <w:r>
-        <w:rPr/>
-      </w:r>
-      <w:r>
-        <w:br w:type="page"/>
-      </w:r>
-    </w:p>
-    <w:p>
-      <w:pPr>
         <w:pStyle w:val="Question"/>
         <w:numPr>
           <w:ilvl w:val="0"/>
@@ -277,7 +582,7 @@
         <mc:AlternateContent>
           <mc:Choice Requires="wpg">
             <w:drawing>
-              <wp:anchor behindDoc="0" distT="0" distB="0" distL="0" distR="0" simplePos="0" locked="0" layoutInCell="0" allowOverlap="1" relativeHeight="2">
+              <wp:anchor behindDoc="0" distT="0" distB="0" distL="0" distR="0" simplePos="0" locked="0" layoutInCell="0" allowOverlap="1" relativeHeight="3">
                 <wp:simplePos x="0" y="0"/>
                 <wp:positionH relativeFrom="column">
                   <wp:posOffset>227330</wp:posOffset>
@@ -285,10 +590,10 @@
                 <wp:positionV relativeFrom="paragraph">
                   <wp:posOffset>15875</wp:posOffset>
                 </wp:positionV>
-                <wp:extent cx="937895" cy="1510030"/>
-                <wp:effectExtent l="635" t="0" r="0" b="0"/>
+                <wp:extent cx="687070" cy="1059815"/>
+                <wp:effectExtent l="0" t="0" r="0" b="0"/>
                 <wp:wrapNone/>
-                <wp:docPr id="1" name="Groupe 3"/>
+                <wp:docPr id="1" name="Groupe 12"/>
                 <a:graphic xmlns:a="http://schemas.openxmlformats.org/drawingml/2006/main">
                   <a:graphicData uri="http://schemas.microsoft.com/office/word/2010/wordprocessingGroup">
                     <wpg:wgp>
@@ -296,9 +601,9 @@
                       <wpg:grpSpPr>
                         <a:xfrm>
                           <a:off x="0" y="0"/>
-                          <a:ext cx="937800" cy="1510200"/>
+                          <a:ext cx="687240" cy="1059840"/>
                           <a:chOff x="0" y="0"/>
-                          <a:chExt cx="937800" cy="1510200"/>
+                          <a:chExt cx="687240" cy="1059840"/>
                         </a:xfrm>
                       </wpg:grpSpPr>
                       <pic:pic xmlns:pic="http://schemas.openxmlformats.org/drawingml/2006/picture">
@@ -307,13 +612,13 @@
                           <pic:cNvPicPr/>
                         </pic:nvPicPr>
                         <pic:blipFill>
-                          <a:blip r:embed="rId3"/>
+                          <a:blip r:embed="rId2"/>
                           <a:stretch/>
                         </pic:blipFill>
                         <pic:spPr>
                           <a:xfrm>
-                            <a:off x="15120" y="0"/>
-                            <a:ext cx="875520" cy="829440"/>
+                            <a:off x="10800" y="0"/>
+                            <a:ext cx="641880" cy="703080"/>
                           </a:xfrm>
                           <a:prstGeom prst="rect">
                             <a:avLst/>
@@ -327,8 +632,8 @@
                         <wps:cNvSpPr/>
                         <wps:spPr>
                           <a:xfrm>
-                            <a:off x="0" y="963360"/>
-                            <a:ext cx="937800" cy="546840"/>
+                            <a:off x="0" y="816480"/>
+                            <a:ext cx="687240" cy="243360"/>
                           </a:xfrm>
                           <a:prstGeom prst="rect">
                             <a:avLst/>
@@ -378,11 +683,11 @@
                                   <w:caps w:val="false"/>
                                   <w:sz w:val="20"/>
                                   <w:szCs w:val="20"/>
-                                  <w:rFonts w:eastAsia="Noto Sans CJK SC" w:cs="Noto Sans Devanagari" w:ascii="Calibri" w:hAnsi="Calibri"/>
+                                  <w:rFonts w:asciiTheme="minorHAnsi" w:cstheme="minorBidi" w:eastAsiaTheme="minorHAnsi" w:hAnsiTheme="minorHAnsi" w:eastAsia="Noto Sans CJK SC" w:cs="Noto Sans Devanagari" w:ascii="Calibri" w:hAnsi="Calibri"/>
                                   <w:color w:val="000000"/>
                                   <w:lang w:val="fr-FR"/>
                                 </w:rPr>
-                                <w:t>Achat matières premières</w:t>
+                                <w:t>Achat</w:t>
                               </w:r>
                             </w:p>
                           </w:txbxContent>
@@ -399,7 +704,7 @@
           </mc:Choice>
           <mc:Fallback>
             <w:pict>
-              <v:group id="shape_0" alt="Groupe 3" style="position:absolute;margin-left:17.9pt;margin-top:1.25pt;width:73.85pt;height:118.9pt" coordorigin="358,25" coordsize="1477,2378">
+              <v:group id="shape_0" alt="Groupe 12" style="position:absolute;margin-left:17.9pt;margin-top:1.25pt;width:54.1pt;height:83.45pt" coordorigin="358,25" coordsize="1082,1669">
                 <v:shapetype id="_x0000_t75" coordsize="21600,21600" o:spt="75" o:preferrelative="t" path="m@4@5l@4@11@9@11@9@5xe" filled="f" stroked="f">
                   <v:stroke joinstyle="miter"/>
                   <v:formulas>
@@ -419,12 +724,12 @@
                   <v:path o:extrusionok="f" gradientshapeok="t" o:connecttype="rect"/>
                   <o:lock v:ext="edit" aspectratio="t"/>
                 </v:shapetype>
-                <v:shape id="shape_0" ID="Espace réservé du contenu 1" stroked="f" o:allowincell="f" style="position:absolute;left:382;top:25;width:1378;height:1305;mso-wrap-style:none;v-text-anchor:middle" type="_x0000_t75">
-                  <v:imagedata r:id="rId4" o:detectmouseclick="t"/>
+                <v:shape id="shape_0" ID="Espace réservé du contenu 1" stroked="f" o:allowincell="f" style="position:absolute;left:375;top:25;width:1010;height:1106;mso-wrap-style:none;v-text-anchor:middle" type="_x0000_t75">
+                  <v:imagedata r:id="rId3" o:detectmouseclick="t"/>
                   <v:stroke color="#3465a4" joinstyle="round" endcap="flat"/>
                   <w10:wrap type="none"/>
                 </v:shape>
-                <v:rect id="shape_0" ID="ZoneTexte 1" path="m0,0l-2147483645,0l-2147483645,-2147483646l0,-2147483646xe" stroked="f" o:allowincell="f" style="position:absolute;left:358;top:1542;width:1476;height:860;mso-wrap-style:square;v-text-anchor:top">
+                <v:rect id="shape_0" ID="ZoneTexte 1" path="m0,0l-2147483645,0l-2147483645,-2147483646l0,-2147483646xe" stroked="f" o:allowincell="f" style="position:absolute;left:358;top:1311;width:1081;height:382;mso-wrap-style:square;v-text-anchor:top">
                   <v:textbox>
                     <w:txbxContent>
                       <w:p>
@@ -459,11 +764,11 @@
                             <w:caps w:val="false"/>
                             <w:sz w:val="20"/>
                             <w:szCs w:val="20"/>
-                            <w:rFonts w:eastAsia="Noto Sans CJK SC" w:cs="Noto Sans Devanagari" w:ascii="Calibri" w:hAnsi="Calibri"/>
+                            <w:rFonts w:asciiTheme="minorHAnsi" w:cstheme="minorBidi" w:eastAsiaTheme="minorHAnsi" w:hAnsiTheme="minorHAnsi" w:eastAsia="Noto Sans CJK SC" w:cs="Noto Sans Devanagari" w:ascii="Calibri" w:hAnsi="Calibri"/>
                             <w:color w:val="000000"/>
                             <w:lang w:val="fr-FR"/>
                           </w:rPr>
-                          <w:t>Achat matières premières</w:t>
+                          <w:t>Achat</w:t>
                         </w:r>
                       </w:p>
                     </w:txbxContent>
@@ -479,16 +784,16 @@
         <mc:AlternateContent>
           <mc:Choice Requires="wpg">
             <w:drawing>
-              <wp:anchor behindDoc="0" distT="0" distB="0" distL="0" distR="0" simplePos="0" locked="0" layoutInCell="0" allowOverlap="1" relativeHeight="3">
+              <wp:anchor behindDoc="0" distT="0" distB="0" distL="0" distR="0" simplePos="0" locked="0" layoutInCell="0" allowOverlap="1" relativeHeight="4">
                 <wp:simplePos x="0" y="0"/>
                 <wp:positionH relativeFrom="column">
-                  <wp:posOffset>1846580</wp:posOffset>
+                  <wp:posOffset>1958975</wp:posOffset>
                 </wp:positionH>
                 <wp:positionV relativeFrom="paragraph">
-                  <wp:posOffset>32385</wp:posOffset>
+                  <wp:posOffset>2578735</wp:posOffset>
                 </wp:positionV>
-                <wp:extent cx="1076325" cy="1422400"/>
-                <wp:effectExtent l="635" t="0" r="0" b="0"/>
+                <wp:extent cx="791210" cy="1271905"/>
+                <wp:effectExtent l="0" t="0" r="0" b="0"/>
                 <wp:wrapNone/>
                 <wp:docPr id="2" name="Groupe 14"/>
                 <a:graphic xmlns:a="http://schemas.openxmlformats.org/drawingml/2006/main">
@@ -498,9 +803,9 @@
                       <wpg:grpSpPr>
                         <a:xfrm>
                           <a:off x="0" y="0"/>
-                          <a:ext cx="1076400" cy="1422360"/>
+                          <a:ext cx="791280" cy="1271880"/>
                           <a:chOff x="0" y="0"/>
-                          <a:chExt cx="1076400" cy="1422360"/>
+                          <a:chExt cx="791280" cy="1271880"/>
                         </a:xfrm>
                       </wpg:grpSpPr>
                       <pic:pic xmlns:pic="http://schemas.openxmlformats.org/drawingml/2006/picture">
@@ -509,13 +814,13 @@
                           <pic:cNvPicPr/>
                         </pic:nvPicPr>
                         <pic:blipFill>
-                          <a:blip r:embed="rId5"/>
+                          <a:blip r:embed="rId4"/>
                           <a:stretch/>
                         </pic:blipFill>
                         <pic:spPr>
                           <a:xfrm>
                             <a:off x="0" y="0"/>
-                            <a:ext cx="1076400" cy="1027440"/>
+                            <a:ext cx="791280" cy="936720"/>
                           </a:xfrm>
                           <a:prstGeom prst="rect">
                             <a:avLst/>
@@ -529,8 +834,191 @@
                         <wps:cNvSpPr/>
                         <wps:spPr>
                           <a:xfrm>
-                            <a:off x="0" y="1028160"/>
-                            <a:ext cx="1076400" cy="394200"/>
+                            <a:off x="0" y="937440"/>
+                            <a:ext cx="791280" cy="334800"/>
+                          </a:xfrm>
+                          <a:prstGeom prst="rect">
+                            <a:avLst/>
+                          </a:prstGeom>
+                          <a:noFill/>
+                          <a:ln w="0">
+                            <a:noFill/>
+                          </a:ln>
+                        </wps:spPr>
+                        <wps:style>
+                          <a:lnRef idx="0"/>
+                          <a:fillRef idx="0"/>
+                          <a:effectRef idx="0"/>
+                          <a:fontRef idx="minor"/>
+                        </wps:style>
+                        <wps:txbx>
+                          <w:txbxContent>
+                            <w:p>
+                              <w:pPr>
+                                <w:overflowPunct w:val="true"/>
+                                <w:bidi w:val="0"/>
+                                <w:spacing w:before="0" w:after="0" w:lineRule="auto" w:line="240"/>
+                                <w:ind w:left="0" w:right="0" w:hanging="0"/>
+                                <w:jc w:val="center"/>
+                                <w:rPr/>
+                              </w:pPr>
+                              <w:r>
+                                <w:rPr>
+                                  <w:shadow w:val="false"/>
+                                  <w:kern w:val="2"/>
+                                  <w:em w:val="none"/>
+                                  <w:emboss w:val="false"/>
+                                  <w:imprint w:val="false"/>
+                                  <w:b w:val="false"/>
+                                  <w:u w:val="none"/>
+                                  <w:dstrike w:val="false"/>
+                                  <w:strike w:val="false"/>
+                                  <w:i w:val="false"/>
+                                  <w:outline w:val="false"/>
+                                  <w:vertAlign w:val="baseline"/>
+                                  <w:position w:val="0"/>
+                                  <w:sz w:val="16"/>
+                                  <w:spacing w:val="0"/>
+                                  <w:bCs w:val="false"/>
+                                  <w:iCs w:val="false"/>
+                                  <w:smallCaps w:val="false"/>
+                                  <w:caps w:val="false"/>
+                                  <w:sz w:val="16"/>
+                                  <w:szCs w:val="16"/>
+                                  <w:rFonts w:asciiTheme="minorHAnsi" w:cstheme="minorBidi" w:eastAsiaTheme="minorHAnsi" w:hAnsiTheme="minorHAnsi" w:eastAsia="Noto Sans CJK SC" w:cs="Noto Sans Devanagari" w:ascii="Calibri" w:hAnsi="Calibri"/>
+                                  <w:color w:val="000000"/>
+                                  <w:lang w:val="fr-FR"/>
+                                </w:rPr>
+                                <w:t>Production du pot</w:t>
+                              </w:r>
+                            </w:p>
+                          </w:txbxContent>
+                        </wps:txbx>
+                        <wps:bodyPr lIns="90000" rIns="90000" tIns="45000" bIns="45000" anchor="t">
+                          <a:spAutoFit/>
+                        </wps:bodyPr>
+                      </wps:wsp>
+                    </wpg:wgp>
+                  </a:graphicData>
+                </a:graphic>
+              </wp:anchor>
+            </w:drawing>
+          </mc:Choice>
+          <mc:Fallback>
+            <w:pict>
+              <v:group id="shape_0" alt="Groupe 14" style="position:absolute;margin-left:154.25pt;margin-top:203.05pt;width:62.3pt;height:100.15pt" coordorigin="3085,4061" coordsize="1246,2003">
+                <v:shape id="shape_0" ID="Image 1" stroked="f" o:allowincell="f" style="position:absolute;left:3085;top:4061;width:1245;height:1474;mso-wrap-style:none;v-text-anchor:middle" type="_x0000_t75">
+                  <v:imagedata r:id="rId5" o:detectmouseclick="t"/>
+                  <v:stroke color="#3465a4" joinstyle="round" endcap="flat"/>
+                  <w10:wrap type="none"/>
+                </v:shape>
+                <v:rect id="shape_0" ID="ZoneTexte 2" path="m0,0l-2147483645,0l-2147483645,-2147483646l0,-2147483646xe" stroked="f" o:allowincell="f" style="position:absolute;left:3085;top:5537;width:1245;height:526;mso-wrap-style:square;v-text-anchor:top">
+                  <v:textbox>
+                    <w:txbxContent>
+                      <w:p>
+                        <w:pPr>
+                          <w:overflowPunct w:val="true"/>
+                          <w:bidi w:val="0"/>
+                          <w:spacing w:before="0" w:after="0" w:lineRule="auto" w:line="240"/>
+                          <w:ind w:left="0" w:right="0" w:hanging="0"/>
+                          <w:jc w:val="center"/>
+                          <w:rPr/>
+                        </w:pPr>
+                        <w:r>
+                          <w:rPr>
+                            <w:shadow w:val="false"/>
+                            <w:kern w:val="2"/>
+                            <w:em w:val="none"/>
+                            <w:emboss w:val="false"/>
+                            <w:imprint w:val="false"/>
+                            <w:b w:val="false"/>
+                            <w:u w:val="none"/>
+                            <w:dstrike w:val="false"/>
+                            <w:strike w:val="false"/>
+                            <w:i w:val="false"/>
+                            <w:outline w:val="false"/>
+                            <w:vertAlign w:val="baseline"/>
+                            <w:position w:val="0"/>
+                            <w:sz w:val="16"/>
+                            <w:spacing w:val="0"/>
+                            <w:bCs w:val="false"/>
+                            <w:iCs w:val="false"/>
+                            <w:smallCaps w:val="false"/>
+                            <w:caps w:val="false"/>
+                            <w:sz w:val="16"/>
+                            <w:szCs w:val="16"/>
+                            <w:rFonts w:asciiTheme="minorHAnsi" w:cstheme="minorBidi" w:eastAsiaTheme="minorHAnsi" w:hAnsiTheme="minorHAnsi" w:eastAsia="Noto Sans CJK SC" w:cs="Noto Sans Devanagari" w:ascii="Calibri" w:hAnsi="Calibri"/>
+                            <w:color w:val="000000"/>
+                            <w:lang w:val="fr-FR"/>
+                          </w:rPr>
+                          <w:t>Production du pot</w:t>
+                        </w:r>
+                      </w:p>
+                    </w:txbxContent>
+                  </v:textbox>
+                  <v:fill o:detectmouseclick="t" on="false"/>
+                  <v:stroke color="#3465a4" joinstyle="round" endcap="flat"/>
+                  <w10:wrap type="none"/>
+                </v:rect>
+              </v:group>
+            </w:pict>
+          </mc:Fallback>
+        </mc:AlternateContent>
+        <mc:AlternateContent>
+          <mc:Choice Requires="wpg">
+            <w:drawing>
+              <wp:anchor behindDoc="0" distT="0" distB="0" distL="0" distR="0" simplePos="0" locked="0" layoutInCell="0" allowOverlap="1" relativeHeight="5">
+                <wp:simplePos x="0" y="0"/>
+                <wp:positionH relativeFrom="column">
+                  <wp:posOffset>3855085</wp:posOffset>
+                </wp:positionH>
+                <wp:positionV relativeFrom="paragraph">
+                  <wp:posOffset>35560</wp:posOffset>
+                </wp:positionV>
+                <wp:extent cx="877570" cy="1235075"/>
+                <wp:effectExtent l="0" t="0" r="0" b="0"/>
+                <wp:wrapNone/>
+                <wp:docPr id="3" name="Groupe 15"/>
+                <a:graphic xmlns:a="http://schemas.openxmlformats.org/drawingml/2006/main">
+                  <a:graphicData uri="http://schemas.microsoft.com/office/word/2010/wordprocessingGroup">
+                    <wpg:wgp>
+                      <wpg:cNvGrpSpPr/>
+                      <wpg:grpSpPr>
+                        <a:xfrm>
+                          <a:off x="0" y="0"/>
+                          <a:ext cx="877680" cy="1235160"/>
+                          <a:chOff x="0" y="0"/>
+                          <a:chExt cx="877680" cy="1235160"/>
+                        </a:xfrm>
+                      </wpg:grpSpPr>
+                      <pic:pic xmlns:pic="http://schemas.openxmlformats.org/drawingml/2006/picture">
+                        <pic:nvPicPr>
+                          <pic:cNvPr id="2" name="Graphique 1" descr=""/>
+                          <pic:cNvPicPr/>
+                        </pic:nvPicPr>
+                        <pic:blipFill>
+                          <a:blip r:embed="rId6"/>
+                          <a:stretch/>
+                        </pic:blipFill>
+                        <pic:spPr>
+                          <a:xfrm>
+                            <a:off x="0" y="0"/>
+                            <a:ext cx="877680" cy="992520"/>
+                          </a:xfrm>
+                          <a:prstGeom prst="rect">
+                            <a:avLst/>
+                          </a:prstGeom>
+                          <a:ln w="0">
+                            <a:noFill/>
+                          </a:ln>
+                        </pic:spPr>
+                      </pic:pic>
+                      <wps:wsp>
+                        <wps:cNvSpPr/>
+                        <wps:spPr>
+                          <a:xfrm>
+                            <a:off x="0" y="993240"/>
+                            <a:ext cx="877680" cy="241920"/>
                           </a:xfrm>
                           <a:prstGeom prst="rect">
                             <a:avLst/>
@@ -580,11 +1068,11 @@
                                   <w:caps w:val="false"/>
                                   <w:sz w:val="20"/>
                                   <w:szCs w:val="20"/>
-                                  <w:rFonts w:eastAsia="Noto Sans CJK SC" w:cs="Noto Sans Devanagari" w:ascii="Calibri" w:hAnsi="Calibri"/>
+                                  <w:rFonts w:asciiTheme="minorHAnsi" w:cstheme="minorBidi" w:eastAsiaTheme="minorHAnsi" w:hAnsiTheme="minorHAnsi" w:eastAsia="Noto Sans CJK SC" w:cs="Noto Sans Devanagari" w:ascii="Calibri" w:hAnsi="Calibri"/>
                                   <w:color w:val="000000"/>
                                   <w:lang w:val="fr-FR"/>
                                 </w:rPr>
-                                <w:t>Fabrication du pot</w:t>
+                                <w:t>Vente</w:t>
                               </w:r>
                             </w:p>
                           </w:txbxContent>
@@ -601,13 +1089,13 @@
           </mc:Choice>
           <mc:Fallback>
             <w:pict>
-              <v:group id="shape_0" alt="Groupe 14" style="position:absolute;margin-left:145.4pt;margin-top:2.55pt;width:84.75pt;height:112pt" coordorigin="2908,51" coordsize="1695,2240">
-                <v:shape id="shape_0" ID="Image 1" stroked="f" o:allowincell="f" style="position:absolute;left:2908;top:51;width:1694;height:1617;mso-wrap-style:none;v-text-anchor:middle" type="_x0000_t75">
-                  <v:imagedata r:id="rId6" o:detectmouseclick="t"/>
+              <v:group id="shape_0" alt="Groupe 15" style="position:absolute;margin-left:303.55pt;margin-top:2.8pt;width:69.1pt;height:97.25pt" coordorigin="6071,56" coordsize="1382,1945">
+                <v:shape id="shape_0" ID="Graphique 1" stroked="f" o:allowincell="f" style="position:absolute;left:6071;top:56;width:1381;height:1562;mso-wrap-style:none;v-text-anchor:middle" type="_x0000_t75">
+                  <v:imagedata r:id="rId7" o:detectmouseclick="t"/>
                   <v:stroke color="#3465a4" joinstyle="round" endcap="flat"/>
                   <w10:wrap type="none"/>
                 </v:shape>
-                <v:rect id="shape_0" ID="ZoneTexte 2" path="m0,0l-2147483645,0l-2147483645,-2147483646l0,-2147483646xe" stroked="f" o:allowincell="f" style="position:absolute;left:2908;top:1670;width:1694;height:620;mso-wrap-style:square;v-text-anchor:top">
+                <v:rect id="shape_0" ID="ZoneTexte 3" path="m0,0l-2147483645,0l-2147483645,-2147483646l0,-2147483646xe" stroked="f" o:allowincell="f" style="position:absolute;left:6071;top:1620;width:1381;height:380;mso-wrap-style:square;v-text-anchor:top">
                   <v:textbox>
                     <w:txbxContent>
                       <w:p>
@@ -642,11 +1130,11 @@
                             <w:caps w:val="false"/>
                             <w:sz w:val="20"/>
                             <w:szCs w:val="20"/>
-                            <w:rFonts w:eastAsia="Noto Sans CJK SC" w:cs="Noto Sans Devanagari" w:ascii="Calibri" w:hAnsi="Calibri"/>
+                            <w:rFonts w:asciiTheme="minorHAnsi" w:cstheme="minorBidi" w:eastAsiaTheme="minorHAnsi" w:hAnsiTheme="minorHAnsi" w:eastAsia="Noto Sans CJK SC" w:cs="Noto Sans Devanagari" w:ascii="Calibri" w:hAnsi="Calibri"/>
                             <w:color w:val="000000"/>
                             <w:lang w:val="fr-FR"/>
                           </w:rPr>
-                          <w:t>Fabrication du pot</w:t>
+                          <w:t>Vente</w:t>
                         </w:r>
                       </w:p>
                     </w:txbxContent>
@@ -662,18 +1150,18 @@
         <mc:AlternateContent>
           <mc:Choice Requires="wpg">
             <w:drawing>
-              <wp:anchor behindDoc="0" distT="0" distB="0" distL="0" distR="0" simplePos="0" locked="0" layoutInCell="0" allowOverlap="1" relativeHeight="4">
+              <wp:anchor behindDoc="0" distT="0" distB="0" distL="0" distR="0" simplePos="0" locked="0" layoutInCell="0" allowOverlap="1" relativeHeight="6">
                 <wp:simplePos x="0" y="0"/>
                 <wp:positionH relativeFrom="column">
-                  <wp:posOffset>3456940</wp:posOffset>
+                  <wp:posOffset>36830</wp:posOffset>
                 </wp:positionH>
                 <wp:positionV relativeFrom="paragraph">
-                  <wp:posOffset>113030</wp:posOffset>
+                  <wp:posOffset>1912620</wp:posOffset>
                 </wp:positionV>
-                <wp:extent cx="998855" cy="1339850"/>
-                <wp:effectExtent l="635" t="0" r="0" b="0"/>
+                <wp:extent cx="687070" cy="1273175"/>
+                <wp:effectExtent l="0" t="0" r="0" b="0"/>
                 <wp:wrapNone/>
-                <wp:docPr id="3" name="Groupe 15"/>
+                <wp:docPr id="4" name="Groupe 1"/>
                 <a:graphic xmlns:a="http://schemas.openxmlformats.org/drawingml/2006/main">
                   <a:graphicData uri="http://schemas.microsoft.com/office/word/2010/wordprocessingGroup">
                     <wpg:wgp>
@@ -681,24 +1169,24 @@
                       <wpg:grpSpPr>
                         <a:xfrm>
                           <a:off x="0" y="0"/>
-                          <a:ext cx="999000" cy="1339920"/>
+                          <a:ext cx="687240" cy="1273320"/>
                           <a:chOff x="0" y="0"/>
-                          <a:chExt cx="999000" cy="1339920"/>
+                          <a:chExt cx="687240" cy="1273320"/>
                         </a:xfrm>
                       </wpg:grpSpPr>
                       <pic:pic xmlns:pic="http://schemas.openxmlformats.org/drawingml/2006/picture">
                         <pic:nvPicPr>
-                          <pic:cNvPr id="2" name="Graphique 1" descr=""/>
+                          <pic:cNvPr id="3" name="Espace réservé du contenu 3" descr=""/>
                           <pic:cNvPicPr/>
                         </pic:nvPicPr>
                         <pic:blipFill>
-                          <a:blip r:embed="rId7"/>
+                          <a:blip r:embed="rId8"/>
                           <a:stretch/>
                         </pic:blipFill>
                         <pic:spPr>
                           <a:xfrm>
-                            <a:off x="0" y="0"/>
-                            <a:ext cx="999000" cy="1096560"/>
+                            <a:off x="10800" y="0"/>
+                            <a:ext cx="641880" cy="703080"/>
                           </a:xfrm>
                           <a:prstGeom prst="rect">
                             <a:avLst/>
@@ -712,8 +1200,8 @@
                         <wps:cNvSpPr/>
                         <wps:spPr>
                           <a:xfrm>
-                            <a:off x="0" y="1096560"/>
-                            <a:ext cx="999000" cy="243360"/>
+                            <a:off x="0" y="816480"/>
+                            <a:ext cx="687240" cy="456480"/>
                           </a:xfrm>
                           <a:prstGeom prst="rect">
                             <a:avLst/>
@@ -755,19 +1243,19 @@
                                   <w:outline w:val="false"/>
                                   <w:vertAlign w:val="baseline"/>
                                   <w:position w:val="0"/>
-                                  <w:sz w:val="20"/>
+                                  <w:sz w:val="16"/>
                                   <w:spacing w:val="0"/>
                                   <w:bCs w:val="false"/>
                                   <w:iCs w:val="false"/>
                                   <w:smallCaps w:val="false"/>
                                   <w:caps w:val="false"/>
-                                  <w:sz w:val="20"/>
-                                  <w:szCs w:val="20"/>
-                                  <w:rFonts w:eastAsia="Noto Sans CJK SC" w:cs="Noto Sans Devanagari" w:ascii="Calibri" w:hAnsi="Calibri"/>
+                                  <w:sz w:val="16"/>
+                                  <w:szCs w:val="16"/>
+                                  <w:rFonts w:asciiTheme="minorHAnsi" w:cstheme="minorBidi" w:eastAsiaTheme="minorHAnsi" w:hAnsiTheme="minorHAnsi" w:eastAsia="Noto Sans CJK SC" w:cs="Noto Sans Devanagari" w:ascii="Calibri" w:hAnsi="Calibri"/>
                                   <w:color w:val="000000"/>
                                   <w:lang w:val="fr-FR"/>
                                 </w:rPr>
-                                <w:t>Vente du pot</w:t>
+                                <w:t>Achat pour pot Héraclès</w:t>
                               </w:r>
                             </w:p>
                           </w:txbxContent>
@@ -784,13 +1272,13 @@
           </mc:Choice>
           <mc:Fallback>
             <w:pict>
-              <v:group id="shape_0" alt="Groupe 15" style="position:absolute;margin-left:272.2pt;margin-top:8.9pt;width:78.65pt;height:105.5pt" coordorigin="5444,178" coordsize="1573,2110">
-                <v:shape id="shape_0" ID="Graphique 1" stroked="f" o:allowincell="f" style="position:absolute;left:5444;top:178;width:1572;height:1726;mso-wrap-style:none;v-text-anchor:middle" type="_x0000_t75">
-                  <v:imagedata r:id="rId8" o:detectmouseclick="t"/>
+              <v:group id="shape_0" alt="Groupe 1" style="position:absolute;margin-left:2.9pt;margin-top:150.6pt;width:54.1pt;height:100.25pt" coordorigin="58,3012" coordsize="1082,2005">
+                <v:shape id="shape_0" ID="Espace réservé du contenu 3" stroked="f" o:allowincell="f" style="position:absolute;left:75;top:3012;width:1010;height:1106;mso-wrap-style:none;v-text-anchor:middle" type="_x0000_t75">
+                  <v:imagedata r:id="rId9" o:detectmouseclick="t"/>
                   <v:stroke color="#3465a4" joinstyle="round" endcap="flat"/>
                   <w10:wrap type="none"/>
                 </v:shape>
-                <v:rect id="shape_0" ID="ZoneTexte 3" path="m0,0l-2147483645,0l-2147483645,-2147483646l0,-2147483646xe" stroked="f" o:allowincell="f" style="position:absolute;left:5444;top:1905;width:1572;height:382;mso-wrap-style:square;v-text-anchor:top">
+                <v:rect id="shape_0" ID="ZoneTexte 4" path="m0,0l-2147483645,0l-2147483645,-2147483646l0,-2147483646xe" stroked="f" o:allowincell="f" style="position:absolute;left:58;top:4298;width:1081;height:718;mso-wrap-style:square;v-text-anchor:top">
                   <v:textbox>
                     <w:txbxContent>
                       <w:p>
@@ -817,19 +1305,19 @@
                             <w:outline w:val="false"/>
                             <w:vertAlign w:val="baseline"/>
                             <w:position w:val="0"/>
-                            <w:sz w:val="20"/>
+                            <w:sz w:val="16"/>
                             <w:spacing w:val="0"/>
                             <w:bCs w:val="false"/>
                             <w:iCs w:val="false"/>
                             <w:smallCaps w:val="false"/>
                             <w:caps w:val="false"/>
-                            <w:sz w:val="20"/>
-                            <w:szCs w:val="20"/>
-                            <w:rFonts w:eastAsia="Noto Sans CJK SC" w:cs="Noto Sans Devanagari" w:ascii="Calibri" w:hAnsi="Calibri"/>
+                            <w:sz w:val="16"/>
+                            <w:szCs w:val="16"/>
+                            <w:rFonts w:asciiTheme="minorHAnsi" w:cstheme="minorBidi" w:eastAsiaTheme="minorHAnsi" w:hAnsiTheme="minorHAnsi" w:eastAsia="Noto Sans CJK SC" w:cs="Noto Sans Devanagari" w:ascii="Calibri" w:hAnsi="Calibri"/>
                             <w:color w:val="000000"/>
                             <w:lang w:val="fr-FR"/>
                           </w:rPr>
-                          <w:t>Vente du pot</w:t>
+                          <w:t>Achat pour pot Héraclès</w:t>
                         </w:r>
                       </w:p>
                     </w:txbxContent>
@@ -842,19 +1330,314 @@
             </w:pict>
           </mc:Fallback>
         </mc:AlternateContent>
+        <mc:AlternateContent>
+          <mc:Choice Requires="wpg">
+            <w:drawing>
+              <wp:anchor behindDoc="0" distT="0" distB="0" distL="0" distR="0" simplePos="0" locked="0" layoutInCell="0" allowOverlap="1" relativeHeight="7">
+                <wp:simplePos x="0" y="0"/>
+                <wp:positionH relativeFrom="column">
+                  <wp:posOffset>28575</wp:posOffset>
+                </wp:positionH>
+                <wp:positionV relativeFrom="paragraph">
+                  <wp:posOffset>3367405</wp:posOffset>
+                </wp:positionV>
+                <wp:extent cx="687070" cy="1273175"/>
+                <wp:effectExtent l="0" t="0" r="0" b="0"/>
+                <wp:wrapNone/>
+                <wp:docPr id="5" name="Groupe 2"/>
+                <a:graphic xmlns:a="http://schemas.openxmlformats.org/drawingml/2006/main">
+                  <a:graphicData uri="http://schemas.microsoft.com/office/word/2010/wordprocessingGroup">
+                    <wpg:wgp>
+                      <wpg:cNvGrpSpPr/>
+                      <wpg:grpSpPr>
+                        <a:xfrm>
+                          <a:off x="0" y="0"/>
+                          <a:ext cx="687240" cy="1273320"/>
+                          <a:chOff x="0" y="0"/>
+                          <a:chExt cx="687240" cy="1273320"/>
+                        </a:xfrm>
+                      </wpg:grpSpPr>
+                      <pic:pic xmlns:pic="http://schemas.openxmlformats.org/drawingml/2006/picture">
+                        <pic:nvPicPr>
+                          <pic:cNvPr id="4" name="Espace réservé du contenu 4" descr=""/>
+                          <pic:cNvPicPr/>
+                        </pic:nvPicPr>
+                        <pic:blipFill>
+                          <a:blip r:embed="rId10"/>
+                          <a:stretch/>
+                        </pic:blipFill>
+                        <pic:spPr>
+                          <a:xfrm>
+                            <a:off x="10800" y="0"/>
+                            <a:ext cx="641880" cy="703080"/>
+                          </a:xfrm>
+                          <a:prstGeom prst="rect">
+                            <a:avLst/>
+                          </a:prstGeom>
+                          <a:ln w="0">
+                            <a:noFill/>
+                          </a:ln>
+                        </pic:spPr>
+                      </pic:pic>
+                      <wps:wsp>
+                        <wps:cNvSpPr/>
+                        <wps:spPr>
+                          <a:xfrm>
+                            <a:off x="0" y="816480"/>
+                            <a:ext cx="687240" cy="456480"/>
+                          </a:xfrm>
+                          <a:prstGeom prst="rect">
+                            <a:avLst/>
+                          </a:prstGeom>
+                          <a:noFill/>
+                          <a:ln w="0">
+                            <a:noFill/>
+                          </a:ln>
+                        </wps:spPr>
+                        <wps:style>
+                          <a:lnRef idx="0"/>
+                          <a:fillRef idx="0"/>
+                          <a:effectRef idx="0"/>
+                          <a:fontRef idx="minor"/>
+                        </wps:style>
+                        <wps:txbx>
+                          <w:txbxContent>
+                            <w:p>
+                              <w:pPr>
+                                <w:overflowPunct w:val="true"/>
+                                <w:bidi w:val="0"/>
+                                <w:spacing w:before="0" w:after="0" w:lineRule="auto" w:line="240"/>
+                                <w:ind w:left="0" w:right="0" w:hanging="0"/>
+                                <w:jc w:val="center"/>
+                                <w:rPr/>
+                              </w:pPr>
+                              <w:r>
+                                <w:rPr>
+                                  <w:shadow w:val="false"/>
+                                  <w:kern w:val="2"/>
+                                  <w:em w:val="none"/>
+                                  <w:emboss w:val="false"/>
+                                  <w:imprint w:val="false"/>
+                                  <w:b w:val="false"/>
+                                  <w:u w:val="none"/>
+                                  <w:dstrike w:val="false"/>
+                                  <w:strike w:val="false"/>
+                                  <w:i w:val="false"/>
+                                  <w:outline w:val="false"/>
+                                  <w:vertAlign w:val="baseline"/>
+                                  <w:position w:val="0"/>
+                                  <w:sz w:val="16"/>
+                                  <w:spacing w:val="0"/>
+                                  <w:bCs w:val="false"/>
+                                  <w:iCs w:val="false"/>
+                                  <w:smallCaps w:val="false"/>
+                                  <w:caps w:val="false"/>
+                                  <w:sz w:val="16"/>
+                                  <w:szCs w:val="16"/>
+                                  <w:rFonts w:asciiTheme="minorHAnsi" w:cstheme="minorBidi" w:eastAsiaTheme="minorHAnsi" w:hAnsiTheme="minorHAnsi" w:eastAsia="Noto Sans CJK SC" w:cs="Noto Sans Devanagari" w:ascii="Calibri" w:hAnsi="Calibri"/>
+                                  <w:color w:val="000000"/>
+                                  <w:lang w:val="fr-FR"/>
+                                </w:rPr>
+                                <w:t>Achat pour pot Hermès</w:t>
+                              </w:r>
+                            </w:p>
+                          </w:txbxContent>
+                        </wps:txbx>
+                        <wps:bodyPr lIns="90000" rIns="90000" tIns="45000" bIns="45000" anchor="t">
+                          <a:spAutoFit/>
+                        </wps:bodyPr>
+                      </wps:wsp>
+                    </wpg:wgp>
+                  </a:graphicData>
+                </a:graphic>
+              </wp:anchor>
+            </w:drawing>
+          </mc:Choice>
+          <mc:Fallback>
+            <w:pict>
+              <v:group id="shape_0" alt="Groupe 2" style="position:absolute;margin-left:2.25pt;margin-top:265.15pt;width:54.1pt;height:100.25pt" coordorigin="45,5303" coordsize="1082,2005">
+                <v:shape id="shape_0" ID="Espace réservé du contenu 4" stroked="f" o:allowincell="f" style="position:absolute;left:62;top:5303;width:1010;height:1106;mso-wrap-style:none;v-text-anchor:middle" type="_x0000_t75">
+                  <v:imagedata r:id="rId11" o:detectmouseclick="t"/>
+                  <v:stroke color="#3465a4" joinstyle="round" endcap="flat"/>
+                  <w10:wrap type="none"/>
+                </v:shape>
+                <v:rect id="shape_0" ID="ZoneTexte 5" path="m0,0l-2147483645,0l-2147483645,-2147483646l0,-2147483646xe" stroked="f" o:allowincell="f" style="position:absolute;left:45;top:6589;width:1081;height:718;mso-wrap-style:square;v-text-anchor:top">
+                  <v:textbox>
+                    <w:txbxContent>
+                      <w:p>
+                        <w:pPr>
+                          <w:overflowPunct w:val="true"/>
+                          <w:bidi w:val="0"/>
+                          <w:spacing w:before="0" w:after="0" w:lineRule="auto" w:line="240"/>
+                          <w:ind w:left="0" w:right="0" w:hanging="0"/>
+                          <w:jc w:val="center"/>
+                          <w:rPr/>
+                        </w:pPr>
+                        <w:r>
+                          <w:rPr>
+                            <w:shadow w:val="false"/>
+                            <w:kern w:val="2"/>
+                            <w:em w:val="none"/>
+                            <w:emboss w:val="false"/>
+                            <w:imprint w:val="false"/>
+                            <w:b w:val="false"/>
+                            <w:u w:val="none"/>
+                            <w:dstrike w:val="false"/>
+                            <w:strike w:val="false"/>
+                            <w:i w:val="false"/>
+                            <w:outline w:val="false"/>
+                            <w:vertAlign w:val="baseline"/>
+                            <w:position w:val="0"/>
+                            <w:sz w:val="16"/>
+                            <w:spacing w:val="0"/>
+                            <w:bCs w:val="false"/>
+                            <w:iCs w:val="false"/>
+                            <w:smallCaps w:val="false"/>
+                            <w:caps w:val="false"/>
+                            <w:sz w:val="16"/>
+                            <w:szCs w:val="16"/>
+                            <w:rFonts w:asciiTheme="minorHAnsi" w:cstheme="minorBidi" w:eastAsiaTheme="minorHAnsi" w:hAnsiTheme="minorHAnsi" w:eastAsia="Noto Sans CJK SC" w:cs="Noto Sans Devanagari" w:ascii="Calibri" w:hAnsi="Calibri"/>
+                            <w:color w:val="000000"/>
+                            <w:lang w:val="fr-FR"/>
+                          </w:rPr>
+                          <w:t>Achat pour pot Hermès</w:t>
+                        </w:r>
+                      </w:p>
+                    </w:txbxContent>
+                  </v:textbox>
+                  <v:fill o:detectmouseclick="t" on="false"/>
+                  <v:stroke color="#3465a4" joinstyle="round" endcap="flat"/>
+                  <w10:wrap type="none"/>
+                </v:rect>
+              </v:group>
+            </w:pict>
+          </mc:Fallback>
+        </mc:AlternateContent>
+        <mc:AlternateContent>
+          <mc:Choice Requires="wps">
+            <w:drawing>
+              <wp:anchor behindDoc="0" distT="0" distB="0" distL="0" distR="0" simplePos="0" locked="0" layoutInCell="0" allowOverlap="1" relativeHeight="8">
+                <wp:simplePos x="0" y="0"/>
+                <wp:positionH relativeFrom="column">
+                  <wp:posOffset>596900</wp:posOffset>
+                </wp:positionH>
+                <wp:positionV relativeFrom="paragraph">
+                  <wp:posOffset>2386330</wp:posOffset>
+                </wp:positionV>
+                <wp:extent cx="1362075" cy="946785"/>
+                <wp:effectExtent l="635" t="635" r="635" b="635"/>
+                <wp:wrapNone/>
+                <wp:docPr id="6" name="Ligne horizontale 1"/>
+                <a:graphic xmlns:a="http://schemas.openxmlformats.org/drawingml/2006/main">
+                  <a:graphicData uri="http://schemas.microsoft.com/office/word/2010/wordprocessingShape">
+                    <wps:wsp>
+                      <wps:cNvSpPr/>
+                      <wps:spPr>
+                        <a:xfrm>
+                          <a:off x="0" y="0"/>
+                          <a:ext cx="1362240" cy="946800"/>
+                        </a:xfrm>
+                        <a:prstGeom prst="line">
+                          <a:avLst/>
+                        </a:prstGeom>
+                        <a:ln w="0">
+                          <a:solidFill>
+                            <a:srgbClr val="3465a4"/>
+                          </a:solidFill>
+                        </a:ln>
+                      </wps:spPr>
+                      <wps:style>
+                        <a:lnRef idx="0"/>
+                        <a:fillRef idx="0"/>
+                        <a:effectRef idx="0"/>
+                        <a:fontRef idx="minor"/>
+                      </wps:style>
+                      <wps:bodyPr/>
+                    </wps:wsp>
+                  </a:graphicData>
+                </a:graphic>
+              </wp:anchor>
+            </w:drawing>
+          </mc:Choice>
+          <mc:Fallback>
+            <w:pict>
+              <v:line id="shape_0" from="47pt,187.9pt" to="154.2pt,262.4pt" ID="Ligne horizontale 1" stroked="t" o:allowincell="f" style="position:absolute">
+                <v:stroke color="#3465a4" joinstyle="round" endcap="flat"/>
+                <v:fill o:detectmouseclick="t" on="false"/>
+                <w10:wrap type="none"/>
+              </v:line>
+            </w:pict>
+          </mc:Fallback>
+        </mc:AlternateContent>
+        <mc:AlternateContent>
+          <mc:Choice Requires="wps">
+            <w:drawing>
+              <wp:anchor behindDoc="0" distT="0" distB="0" distL="0" distR="0" simplePos="0" locked="0" layoutInCell="0" allowOverlap="1" relativeHeight="9">
+                <wp:simplePos x="0" y="0"/>
+                <wp:positionH relativeFrom="column">
+                  <wp:posOffset>2943225</wp:posOffset>
+                </wp:positionH>
+                <wp:positionV relativeFrom="paragraph">
+                  <wp:posOffset>3295015</wp:posOffset>
+                </wp:positionV>
+                <wp:extent cx="634365" cy="0"/>
+                <wp:effectExtent l="635" t="635" r="635" b="635"/>
+                <wp:wrapNone/>
+                <wp:docPr id="7" name="Ligne horizontale 2"/>
+                <a:graphic xmlns:a="http://schemas.openxmlformats.org/drawingml/2006/main">
+                  <a:graphicData uri="http://schemas.microsoft.com/office/word/2010/wordprocessingShape">
+                    <wps:wsp>
+                      <wps:cNvSpPr/>
+                      <wps:spPr>
+                        <a:xfrm>
+                          <a:off x="0" y="0"/>
+                          <a:ext cx="634320" cy="0"/>
+                        </a:xfrm>
+                        <a:prstGeom prst="line">
+                          <a:avLst/>
+                        </a:prstGeom>
+                        <a:ln w="0">
+                          <a:solidFill>
+                            <a:srgbClr val="3465a4"/>
+                          </a:solidFill>
+                        </a:ln>
+                      </wps:spPr>
+                      <wps:style>
+                        <a:lnRef idx="0"/>
+                        <a:fillRef idx="0"/>
+                        <a:effectRef idx="0"/>
+                        <a:fontRef idx="minor"/>
+                      </wps:style>
+                      <wps:bodyPr/>
+                    </wps:wsp>
+                  </a:graphicData>
+                </a:graphic>
+              </wp:anchor>
+            </w:drawing>
+          </mc:Choice>
+          <mc:Fallback>
+            <w:pict>
+              <v:line id="shape_0" from="231.75pt,259.45pt" to="281.65pt,259.45pt" ID="Ligne horizontale 2" stroked="t" o:allowincell="f" style="position:absolute">
+                <v:stroke color="#3465a4" joinstyle="round" endcap="flat"/>
+                <v:fill o:detectmouseclick="t" on="false"/>
+                <w10:wrap type="none"/>
+              </v:line>
+            </w:pict>
+          </mc:Fallback>
+        </mc:AlternateContent>
         <w:drawing>
-          <wp:anchor behindDoc="0" distT="0" distB="0" distL="0" distR="0" simplePos="0" locked="0" layoutInCell="0" allowOverlap="1" relativeHeight="5">
+          <wp:anchor behindDoc="0" distT="0" distB="0" distL="0" distR="0" simplePos="0" locked="0" layoutInCell="0" allowOverlap="1" relativeHeight="2">
             <wp:simplePos x="0" y="0"/>
             <wp:positionH relativeFrom="column">
-              <wp:posOffset>5125085</wp:posOffset>
+              <wp:posOffset>5259705</wp:posOffset>
             </wp:positionH>
             <wp:positionV relativeFrom="paragraph">
-              <wp:posOffset>58420</wp:posOffset>
+              <wp:posOffset>82550</wp:posOffset>
             </wp:positionV>
-            <wp:extent cx="1120775" cy="1042670"/>
+            <wp:extent cx="893445" cy="893445"/>
             <wp:effectExtent l="0" t="0" r="0" b="0"/>
             <wp:wrapSquare wrapText="largest"/>
-            <wp:docPr id="4" name="Image1" descr=""/>
+            <wp:docPr id="8" name="Image1" descr=""/>
             <wp:cNvGraphicFramePr>
               <a:graphicFrameLocks xmlns:a="http://schemas.openxmlformats.org/drawingml/2006/main" noChangeAspect="1"/>
             </wp:cNvGraphicFramePr>
@@ -862,13 +1645,13 @@
               <a:graphicData uri="http://schemas.openxmlformats.org/drawingml/2006/picture">
                 <pic:pic xmlns:pic="http://schemas.openxmlformats.org/drawingml/2006/picture">
                   <pic:nvPicPr>
-                    <pic:cNvPr id="4" name="Image1" descr=""/>
+                    <pic:cNvPr id="8" name="Image1" descr=""/>
                     <pic:cNvPicPr>
                       <a:picLocks noChangeAspect="1" noChangeArrowheads="1"/>
                     </pic:cNvPicPr>
                   </pic:nvPicPr>
                   <pic:blipFill>
-                    <a:blip r:embed="rId9"/>
+                    <a:blip r:embed="rId12"/>
                     <a:stretch>
                       <a:fillRect/>
                     </a:stretch>
@@ -876,7 +1659,7 @@
                   <pic:spPr bwMode="auto">
                     <a:xfrm>
                       <a:off x="0" y="0"/>
-                      <a:ext cx="1120775" cy="1042670"/>
+                      <a:ext cx="893445" cy="893445"/>
                     </a:xfrm>
                     <a:prstGeom prst="rect">
                       <a:avLst/>
@@ -888,6 +1671,9 @@
           </wp:anchor>
         </w:drawing>
       </w:r>
+      <w:r>
+        <w:br w:type="page"/>
+      </w:r>
     </w:p>
     <w:p>
       <w:pPr>
@@ -922,13 +1708,14 @@
         <w:pStyle w:val="Question"/>
         <w:numPr>
           <w:ilvl w:val="0"/>
-          <w:numId w:val="0"/>
+          <w:numId w:val="2"/>
         </w:numPr>
         <w:ind w:left="714" w:hanging="357"/>
         <w:rPr/>
       </w:pPr>
       <w:r>
         <w:rPr/>
+        <w:t>Quels sont les cout d’acquisition, de production et de revient complet de chaque produit.</w:t>
       </w:r>
     </w:p>
     <w:p>
@@ -945,6 +1732,980 @@
         <w:rPr/>
       </w:r>
     </w:p>
+    <w:tbl>
+      <w:tblPr>
+        <w:tblW w:w="11340" w:type="dxa"/>
+        <w:jc w:val="left"/>
+        <w:tblInd w:w="-483" w:type="dxa"/>
+        <w:tblLayout w:type="fixed"/>
+        <w:tblCellMar>
+          <w:top w:w="0" w:type="dxa"/>
+          <w:left w:w="0" w:type="dxa"/>
+          <w:bottom w:w="0" w:type="dxa"/>
+          <w:right w:w="0" w:type="dxa"/>
+        </w:tblCellMar>
+      </w:tblPr>
+      <w:tblGrid>
+        <w:gridCol w:w="1500"/>
+        <w:gridCol w:w="30"/>
+        <w:gridCol w:w="1163"/>
+        <w:gridCol w:w="1245"/>
+        <w:gridCol w:w="1530"/>
+        <w:gridCol w:w="1702"/>
+        <w:gridCol w:w="1358"/>
+        <w:gridCol w:w="1305"/>
+        <w:gridCol w:w="1507"/>
+      </w:tblGrid>
+      <w:tr>
+        <w:trPr/>
+        <w:tc>
+          <w:tcPr>
+            <w:tcW w:w="11340" w:type="dxa"/>
+            <w:gridSpan w:val="9"/>
+            <w:tcBorders/>
+          </w:tcPr>
+          <w:p>
+            <w:pPr>
+              <w:pStyle w:val="Contenudetableau"/>
+              <w:spacing w:before="0" w:after="160"/>
+              <w:jc w:val="center"/>
+              <w:rPr/>
+            </w:pPr>
+            <w:r>
+              <w:rPr/>
+              <w:t xml:space="preserve">Tableau de répartition des coûts </w:t>
+            </w:r>
+          </w:p>
+        </w:tc>
+      </w:tr>
+      <w:tr>
+        <w:trPr/>
+        <w:tc>
+          <w:tcPr>
+            <w:tcW w:w="2693" w:type="dxa"/>
+            <w:gridSpan w:val="3"/>
+            <w:tcBorders/>
+          </w:tcPr>
+          <w:p>
+            <w:pPr>
+              <w:pStyle w:val="Contenudetableau"/>
+              <w:spacing w:before="0" w:after="160"/>
+              <w:jc w:val="center"/>
+              <w:rPr/>
+            </w:pPr>
+            <w:r>
+              <w:rPr/>
+              <w:t>Charges Indirectes</w:t>
+            </w:r>
+          </w:p>
+        </w:tc>
+        <w:tc>
+          <w:tcPr>
+            <w:tcW w:w="5835" w:type="dxa"/>
+            <w:gridSpan w:val="4"/>
+            <w:tcBorders/>
+          </w:tcPr>
+          <w:p>
+            <w:pPr>
+              <w:pStyle w:val="Contenudetableau"/>
+              <w:spacing w:before="0" w:after="160"/>
+              <w:jc w:val="center"/>
+              <w:rPr/>
+            </w:pPr>
+            <w:r>
+              <w:rPr/>
+              <w:t>Opérationnels</w:t>
+            </w:r>
+          </w:p>
+        </w:tc>
+        <w:tc>
+          <w:tcPr>
+            <w:tcW w:w="2812" w:type="dxa"/>
+            <w:gridSpan w:val="2"/>
+            <w:tcBorders/>
+          </w:tcPr>
+          <w:p>
+            <w:pPr>
+              <w:pStyle w:val="Contenudetableau"/>
+              <w:spacing w:before="0" w:after="160"/>
+              <w:jc w:val="center"/>
+              <w:rPr/>
+            </w:pPr>
+            <w:r>
+              <w:rPr/>
+              <w:t>Structures</w:t>
+            </w:r>
+          </w:p>
+        </w:tc>
+      </w:tr>
+      <w:tr>
+        <w:trPr>
+          <w:trHeight w:val="173" w:hRule="atLeast"/>
+        </w:trPr>
+        <w:tc>
+          <w:tcPr>
+            <w:tcW w:w="1530" w:type="dxa"/>
+            <w:gridSpan w:val="2"/>
+            <w:tcBorders/>
+          </w:tcPr>
+          <w:p>
+            <w:pPr>
+              <w:pStyle w:val="Contenudetableau"/>
+              <w:spacing w:before="0" w:after="160"/>
+              <w:jc w:val="center"/>
+              <w:rPr/>
+            </w:pPr>
+            <w:r>
+              <w:rPr/>
+              <w:t xml:space="preserve">Listes </w:t>
+            </w:r>
+          </w:p>
+        </w:tc>
+        <w:tc>
+          <w:tcPr>
+            <w:tcW w:w="1163" w:type="dxa"/>
+            <w:tcBorders/>
+          </w:tcPr>
+          <w:p>
+            <w:pPr>
+              <w:pStyle w:val="Contenudetableau"/>
+              <w:spacing w:before="0" w:after="160"/>
+              <w:jc w:val="center"/>
+              <w:rPr/>
+            </w:pPr>
+            <w:r>
+              <w:rPr/>
+              <w:t>Montants</w:t>
+            </w:r>
+          </w:p>
+        </w:tc>
+        <w:tc>
+          <w:tcPr>
+            <w:tcW w:w="1245" w:type="dxa"/>
+            <w:tcBorders/>
+          </w:tcPr>
+          <w:p>
+            <w:pPr>
+              <w:pStyle w:val="Contenudetableau"/>
+              <w:spacing w:before="0" w:after="160"/>
+              <w:jc w:val="center"/>
+              <w:rPr/>
+            </w:pPr>
+            <w:r>
+              <w:rPr/>
+              <w:t xml:space="preserve">Auxiliaire 1 </w:t>
+            </w:r>
+          </w:p>
+        </w:tc>
+        <w:tc>
+          <w:tcPr>
+            <w:tcW w:w="1530" w:type="dxa"/>
+            <w:tcBorders/>
+          </w:tcPr>
+          <w:p>
+            <w:pPr>
+              <w:pStyle w:val="Contenudetableau"/>
+              <w:spacing w:before="0" w:after="160"/>
+              <w:jc w:val="center"/>
+              <w:rPr/>
+            </w:pPr>
+            <w:r>
+              <w:rPr/>
+              <w:t>Auxiliaire 2</w:t>
+            </w:r>
+          </w:p>
+        </w:tc>
+        <w:tc>
+          <w:tcPr>
+            <w:tcW w:w="1702" w:type="dxa"/>
+            <w:tcBorders/>
+          </w:tcPr>
+          <w:p>
+            <w:pPr>
+              <w:pStyle w:val="Contenudetableau"/>
+              <w:spacing w:before="0" w:after="160"/>
+              <w:jc w:val="center"/>
+              <w:rPr/>
+            </w:pPr>
+            <w:r>
+              <w:rPr/>
+              <w:t>Principal 1</w:t>
+            </w:r>
+          </w:p>
+        </w:tc>
+        <w:tc>
+          <w:tcPr>
+            <w:tcW w:w="1358" w:type="dxa"/>
+            <w:tcBorders/>
+          </w:tcPr>
+          <w:p>
+            <w:pPr>
+              <w:pStyle w:val="Contenudetableau"/>
+              <w:spacing w:before="0" w:after="160"/>
+              <w:jc w:val="center"/>
+              <w:rPr/>
+            </w:pPr>
+            <w:r>
+              <w:rPr/>
+              <w:t>Principal 2</w:t>
+            </w:r>
+          </w:p>
+        </w:tc>
+        <w:tc>
+          <w:tcPr>
+            <w:tcW w:w="1305" w:type="dxa"/>
+            <w:tcBorders/>
+          </w:tcPr>
+          <w:p>
+            <w:pPr>
+              <w:pStyle w:val="Contenudetableau"/>
+              <w:spacing w:before="0" w:after="160"/>
+              <w:jc w:val="center"/>
+              <w:rPr/>
+            </w:pPr>
+            <w:r>
+              <w:rPr/>
+              <w:t>Structure 1</w:t>
+            </w:r>
+          </w:p>
+        </w:tc>
+        <w:tc>
+          <w:tcPr>
+            <w:tcW w:w="1507" w:type="dxa"/>
+            <w:tcBorders/>
+          </w:tcPr>
+          <w:p>
+            <w:pPr>
+              <w:pStyle w:val="Contenudetableau"/>
+              <w:spacing w:before="0" w:after="160"/>
+              <w:jc w:val="center"/>
+              <w:rPr/>
+            </w:pPr>
+            <w:r>
+              <w:rPr/>
+              <w:t>Structure 2</w:t>
+            </w:r>
+          </w:p>
+        </w:tc>
+      </w:tr>
+      <w:tr>
+        <w:trPr/>
+        <w:tc>
+          <w:tcPr>
+            <w:tcW w:w="1500" w:type="dxa"/>
+            <w:tcBorders/>
+          </w:tcPr>
+          <w:p>
+            <w:pPr>
+              <w:pStyle w:val="Contenudetableau"/>
+              <w:spacing w:before="0" w:after="160"/>
+              <w:rPr/>
+            </w:pPr>
+            <w:r>
+              <w:rPr/>
+            </w:r>
+          </w:p>
+        </w:tc>
+        <w:tc>
+          <w:tcPr>
+            <w:tcW w:w="1193" w:type="dxa"/>
+            <w:gridSpan w:val="2"/>
+            <w:tcBorders/>
+          </w:tcPr>
+          <w:p>
+            <w:pPr>
+              <w:pStyle w:val="Contenudetableau"/>
+              <w:spacing w:before="0" w:after="160"/>
+              <w:rPr/>
+            </w:pPr>
+            <w:r>
+              <w:rPr/>
+            </w:r>
+          </w:p>
+        </w:tc>
+        <w:tc>
+          <w:tcPr>
+            <w:tcW w:w="1245" w:type="dxa"/>
+            <w:tcBorders/>
+          </w:tcPr>
+          <w:p>
+            <w:pPr>
+              <w:pStyle w:val="Contenudetableau"/>
+              <w:widowControl w:val="false"/>
+              <w:suppressLineNumbers/>
+              <w:spacing w:before="0" w:after="160"/>
+              <w:rPr/>
+            </w:pPr>
+            <w:r>
+              <w:rPr/>
+            </w:r>
+          </w:p>
+        </w:tc>
+        <w:tc>
+          <w:tcPr>
+            <w:tcW w:w="1530" w:type="dxa"/>
+            <w:tcBorders/>
+          </w:tcPr>
+          <w:p>
+            <w:pPr>
+              <w:pStyle w:val="Contenudetableau"/>
+              <w:widowControl w:val="false"/>
+              <w:suppressLineNumbers/>
+              <w:spacing w:before="0" w:after="160"/>
+              <w:rPr/>
+            </w:pPr>
+            <w:r>
+              <w:rPr/>
+            </w:r>
+          </w:p>
+        </w:tc>
+        <w:tc>
+          <w:tcPr>
+            <w:tcW w:w="1702" w:type="dxa"/>
+            <w:tcBorders/>
+          </w:tcPr>
+          <w:p>
+            <w:pPr>
+              <w:pStyle w:val="Contenudetableau"/>
+              <w:widowControl w:val="false"/>
+              <w:suppressLineNumbers/>
+              <w:spacing w:before="0" w:after="160"/>
+              <w:rPr/>
+            </w:pPr>
+            <w:r>
+              <w:rPr/>
+            </w:r>
+          </w:p>
+        </w:tc>
+        <w:tc>
+          <w:tcPr>
+            <w:tcW w:w="1358" w:type="dxa"/>
+            <w:tcBorders/>
+          </w:tcPr>
+          <w:p>
+            <w:pPr>
+              <w:pStyle w:val="Contenudetableau"/>
+              <w:widowControl w:val="false"/>
+              <w:suppressLineNumbers/>
+              <w:spacing w:before="0" w:after="160"/>
+              <w:rPr/>
+            </w:pPr>
+            <w:r>
+              <w:rPr/>
+            </w:r>
+          </w:p>
+        </w:tc>
+        <w:tc>
+          <w:tcPr>
+            <w:tcW w:w="1305" w:type="dxa"/>
+            <w:tcBorders/>
+          </w:tcPr>
+          <w:p>
+            <w:pPr>
+              <w:pStyle w:val="Contenudetableau"/>
+              <w:widowControl w:val="false"/>
+              <w:suppressLineNumbers/>
+              <w:spacing w:before="0" w:after="160"/>
+              <w:rPr/>
+            </w:pPr>
+            <w:r>
+              <w:rPr/>
+            </w:r>
+          </w:p>
+        </w:tc>
+        <w:tc>
+          <w:tcPr>
+            <w:tcW w:w="1507" w:type="dxa"/>
+            <w:tcBorders/>
+          </w:tcPr>
+          <w:p>
+            <w:pPr>
+              <w:pStyle w:val="Contenudetableau"/>
+              <w:widowControl w:val="false"/>
+              <w:suppressLineNumbers/>
+              <w:spacing w:before="0" w:after="160"/>
+              <w:rPr/>
+            </w:pPr>
+            <w:r>
+              <w:rPr/>
+            </w:r>
+          </w:p>
+        </w:tc>
+      </w:tr>
+      <w:tr>
+        <w:trPr/>
+        <w:tc>
+          <w:tcPr>
+            <w:tcW w:w="1500" w:type="dxa"/>
+            <w:tcBorders/>
+          </w:tcPr>
+          <w:p>
+            <w:pPr>
+              <w:pStyle w:val="Contenudetableau"/>
+              <w:widowControl w:val="false"/>
+              <w:suppressLineNumbers/>
+              <w:spacing w:before="0" w:after="160"/>
+              <w:rPr/>
+            </w:pPr>
+            <w:r>
+              <w:rPr/>
+            </w:r>
+          </w:p>
+        </w:tc>
+        <w:tc>
+          <w:tcPr>
+            <w:tcW w:w="1193" w:type="dxa"/>
+            <w:gridSpan w:val="2"/>
+            <w:tcBorders/>
+          </w:tcPr>
+          <w:p>
+            <w:pPr>
+              <w:pStyle w:val="Contenudetableau"/>
+              <w:widowControl w:val="false"/>
+              <w:suppressLineNumbers/>
+              <w:spacing w:before="0" w:after="160"/>
+              <w:rPr/>
+            </w:pPr>
+            <w:r>
+              <w:rPr/>
+            </w:r>
+          </w:p>
+        </w:tc>
+        <w:tc>
+          <w:tcPr>
+            <w:tcW w:w="1245" w:type="dxa"/>
+            <w:tcBorders/>
+          </w:tcPr>
+          <w:p>
+            <w:pPr>
+              <w:pStyle w:val="Contenudetableau"/>
+              <w:widowControl w:val="false"/>
+              <w:suppressLineNumbers/>
+              <w:spacing w:before="0" w:after="160"/>
+              <w:rPr/>
+            </w:pPr>
+            <w:r>
+              <w:rPr/>
+            </w:r>
+          </w:p>
+        </w:tc>
+        <w:tc>
+          <w:tcPr>
+            <w:tcW w:w="1530" w:type="dxa"/>
+            <w:tcBorders/>
+          </w:tcPr>
+          <w:p>
+            <w:pPr>
+              <w:pStyle w:val="Contenudetableau"/>
+              <w:widowControl w:val="false"/>
+              <w:suppressLineNumbers/>
+              <w:spacing w:before="0" w:after="160"/>
+              <w:rPr/>
+            </w:pPr>
+            <w:r>
+              <w:rPr/>
+            </w:r>
+          </w:p>
+        </w:tc>
+        <w:tc>
+          <w:tcPr>
+            <w:tcW w:w="1702" w:type="dxa"/>
+            <w:tcBorders/>
+          </w:tcPr>
+          <w:p>
+            <w:pPr>
+              <w:pStyle w:val="Contenudetableau"/>
+              <w:widowControl w:val="false"/>
+              <w:suppressLineNumbers/>
+              <w:spacing w:before="0" w:after="160"/>
+              <w:rPr/>
+            </w:pPr>
+            <w:r>
+              <w:rPr/>
+            </w:r>
+          </w:p>
+        </w:tc>
+        <w:tc>
+          <w:tcPr>
+            <w:tcW w:w="1358" w:type="dxa"/>
+            <w:tcBorders/>
+          </w:tcPr>
+          <w:p>
+            <w:pPr>
+              <w:pStyle w:val="Contenudetableau"/>
+              <w:widowControl w:val="false"/>
+              <w:suppressLineNumbers/>
+              <w:spacing w:before="0" w:after="160"/>
+              <w:rPr/>
+            </w:pPr>
+            <w:r>
+              <w:rPr/>
+            </w:r>
+          </w:p>
+        </w:tc>
+        <w:tc>
+          <w:tcPr>
+            <w:tcW w:w="1305" w:type="dxa"/>
+            <w:tcBorders/>
+          </w:tcPr>
+          <w:p>
+            <w:pPr>
+              <w:pStyle w:val="Contenudetableau"/>
+              <w:widowControl w:val="false"/>
+              <w:suppressLineNumbers/>
+              <w:spacing w:before="0" w:after="160"/>
+              <w:rPr/>
+            </w:pPr>
+            <w:r>
+              <w:rPr/>
+            </w:r>
+          </w:p>
+        </w:tc>
+        <w:tc>
+          <w:tcPr>
+            <w:tcW w:w="1507" w:type="dxa"/>
+            <w:tcBorders/>
+          </w:tcPr>
+          <w:p>
+            <w:pPr>
+              <w:pStyle w:val="Contenudetableau"/>
+              <w:widowControl w:val="false"/>
+              <w:suppressLineNumbers/>
+              <w:spacing w:before="0" w:after="160"/>
+              <w:rPr/>
+            </w:pPr>
+            <w:r>
+              <w:rPr/>
+            </w:r>
+          </w:p>
+        </w:tc>
+      </w:tr>
+      <w:tr>
+        <w:trPr/>
+        <w:tc>
+          <w:tcPr>
+            <w:tcW w:w="1500" w:type="dxa"/>
+            <w:tcBorders/>
+          </w:tcPr>
+          <w:p>
+            <w:pPr>
+              <w:pStyle w:val="Contenudetableau"/>
+              <w:widowControl w:val="false"/>
+              <w:suppressLineNumbers/>
+              <w:spacing w:before="0" w:after="160"/>
+              <w:rPr/>
+            </w:pPr>
+            <w:r>
+              <w:rPr/>
+            </w:r>
+          </w:p>
+        </w:tc>
+        <w:tc>
+          <w:tcPr>
+            <w:tcW w:w="1193" w:type="dxa"/>
+            <w:gridSpan w:val="2"/>
+            <w:tcBorders/>
+          </w:tcPr>
+          <w:p>
+            <w:pPr>
+              <w:pStyle w:val="Contenudetableau"/>
+              <w:widowControl w:val="false"/>
+              <w:suppressLineNumbers/>
+              <w:spacing w:before="0" w:after="160"/>
+              <w:rPr/>
+            </w:pPr>
+            <w:r>
+              <w:rPr/>
+            </w:r>
+          </w:p>
+        </w:tc>
+        <w:tc>
+          <w:tcPr>
+            <w:tcW w:w="1245" w:type="dxa"/>
+            <w:tcBorders/>
+          </w:tcPr>
+          <w:p>
+            <w:pPr>
+              <w:pStyle w:val="Contenudetableau"/>
+              <w:widowControl w:val="false"/>
+              <w:suppressLineNumbers/>
+              <w:spacing w:before="0" w:after="160"/>
+              <w:rPr/>
+            </w:pPr>
+            <w:r>
+              <w:rPr/>
+            </w:r>
+          </w:p>
+        </w:tc>
+        <w:tc>
+          <w:tcPr>
+            <w:tcW w:w="1530" w:type="dxa"/>
+            <w:tcBorders/>
+          </w:tcPr>
+          <w:p>
+            <w:pPr>
+              <w:pStyle w:val="Contenudetableau"/>
+              <w:widowControl w:val="false"/>
+              <w:suppressLineNumbers/>
+              <w:spacing w:before="0" w:after="160"/>
+              <w:rPr/>
+            </w:pPr>
+            <w:r>
+              <w:rPr/>
+            </w:r>
+          </w:p>
+        </w:tc>
+        <w:tc>
+          <w:tcPr>
+            <w:tcW w:w="1702" w:type="dxa"/>
+            <w:tcBorders/>
+          </w:tcPr>
+          <w:p>
+            <w:pPr>
+              <w:pStyle w:val="Contenudetableau"/>
+              <w:widowControl w:val="false"/>
+              <w:suppressLineNumbers/>
+              <w:spacing w:before="0" w:after="160"/>
+              <w:rPr/>
+            </w:pPr>
+            <w:r>
+              <w:rPr/>
+            </w:r>
+          </w:p>
+        </w:tc>
+        <w:tc>
+          <w:tcPr>
+            <w:tcW w:w="1358" w:type="dxa"/>
+            <w:tcBorders/>
+          </w:tcPr>
+          <w:p>
+            <w:pPr>
+              <w:pStyle w:val="Contenudetableau"/>
+              <w:widowControl w:val="false"/>
+              <w:suppressLineNumbers/>
+              <w:spacing w:before="0" w:after="160"/>
+              <w:rPr/>
+            </w:pPr>
+            <w:r>
+              <w:rPr/>
+            </w:r>
+          </w:p>
+        </w:tc>
+        <w:tc>
+          <w:tcPr>
+            <w:tcW w:w="1305" w:type="dxa"/>
+            <w:tcBorders/>
+          </w:tcPr>
+          <w:p>
+            <w:pPr>
+              <w:pStyle w:val="Contenudetableau"/>
+              <w:widowControl w:val="false"/>
+              <w:suppressLineNumbers/>
+              <w:spacing w:before="0" w:after="160"/>
+              <w:rPr/>
+            </w:pPr>
+            <w:r>
+              <w:rPr/>
+            </w:r>
+          </w:p>
+        </w:tc>
+        <w:tc>
+          <w:tcPr>
+            <w:tcW w:w="1507" w:type="dxa"/>
+            <w:tcBorders/>
+          </w:tcPr>
+          <w:p>
+            <w:pPr>
+              <w:pStyle w:val="Contenudetableau"/>
+              <w:widowControl w:val="false"/>
+              <w:suppressLineNumbers/>
+              <w:spacing w:before="0" w:after="160"/>
+              <w:rPr/>
+            </w:pPr>
+            <w:r>
+              <w:rPr/>
+            </w:r>
+          </w:p>
+        </w:tc>
+      </w:tr>
+      <w:tr>
+        <w:trPr/>
+        <w:tc>
+          <w:tcPr>
+            <w:tcW w:w="1500" w:type="dxa"/>
+            <w:tcBorders/>
+          </w:tcPr>
+          <w:p>
+            <w:pPr>
+              <w:pStyle w:val="Contenudetableau"/>
+              <w:widowControl w:val="false"/>
+              <w:suppressLineNumbers/>
+              <w:spacing w:before="0" w:after="160"/>
+              <w:rPr/>
+            </w:pPr>
+            <w:r>
+              <w:rPr/>
+            </w:r>
+          </w:p>
+        </w:tc>
+        <w:tc>
+          <w:tcPr>
+            <w:tcW w:w="1193" w:type="dxa"/>
+            <w:gridSpan w:val="2"/>
+            <w:tcBorders/>
+          </w:tcPr>
+          <w:p>
+            <w:pPr>
+              <w:pStyle w:val="Contenudetableau"/>
+              <w:widowControl w:val="false"/>
+              <w:suppressLineNumbers/>
+              <w:spacing w:before="0" w:after="160"/>
+              <w:rPr/>
+            </w:pPr>
+            <w:r>
+              <w:rPr/>
+            </w:r>
+          </w:p>
+        </w:tc>
+        <w:tc>
+          <w:tcPr>
+            <w:tcW w:w="1245" w:type="dxa"/>
+            <w:tcBorders/>
+          </w:tcPr>
+          <w:p>
+            <w:pPr>
+              <w:pStyle w:val="Contenudetableau"/>
+              <w:widowControl w:val="false"/>
+              <w:suppressLineNumbers/>
+              <w:spacing w:before="0" w:after="160"/>
+              <w:rPr/>
+            </w:pPr>
+            <w:r>
+              <w:rPr/>
+            </w:r>
+          </w:p>
+        </w:tc>
+        <w:tc>
+          <w:tcPr>
+            <w:tcW w:w="1530" w:type="dxa"/>
+            <w:tcBorders/>
+          </w:tcPr>
+          <w:p>
+            <w:pPr>
+              <w:pStyle w:val="Contenudetableau"/>
+              <w:widowControl w:val="false"/>
+              <w:suppressLineNumbers/>
+              <w:spacing w:before="0" w:after="160"/>
+              <w:rPr/>
+            </w:pPr>
+            <w:r>
+              <w:rPr/>
+            </w:r>
+          </w:p>
+        </w:tc>
+        <w:tc>
+          <w:tcPr>
+            <w:tcW w:w="1702" w:type="dxa"/>
+            <w:tcBorders/>
+          </w:tcPr>
+          <w:p>
+            <w:pPr>
+              <w:pStyle w:val="Contenudetableau"/>
+              <w:widowControl w:val="false"/>
+              <w:suppressLineNumbers/>
+              <w:spacing w:before="0" w:after="160"/>
+              <w:rPr/>
+            </w:pPr>
+            <w:r>
+              <w:rPr/>
+            </w:r>
+          </w:p>
+        </w:tc>
+        <w:tc>
+          <w:tcPr>
+            <w:tcW w:w="1358" w:type="dxa"/>
+            <w:tcBorders/>
+          </w:tcPr>
+          <w:p>
+            <w:pPr>
+              <w:pStyle w:val="Contenudetableau"/>
+              <w:widowControl w:val="false"/>
+              <w:suppressLineNumbers/>
+              <w:spacing w:before="0" w:after="160"/>
+              <w:rPr/>
+            </w:pPr>
+            <w:r>
+              <w:rPr/>
+            </w:r>
+          </w:p>
+        </w:tc>
+        <w:tc>
+          <w:tcPr>
+            <w:tcW w:w="1305" w:type="dxa"/>
+            <w:tcBorders/>
+          </w:tcPr>
+          <w:p>
+            <w:pPr>
+              <w:pStyle w:val="Contenudetableau"/>
+              <w:widowControl w:val="false"/>
+              <w:suppressLineNumbers/>
+              <w:spacing w:before="0" w:after="160"/>
+              <w:rPr/>
+            </w:pPr>
+            <w:r>
+              <w:rPr/>
+            </w:r>
+          </w:p>
+        </w:tc>
+        <w:tc>
+          <w:tcPr>
+            <w:tcW w:w="1507" w:type="dxa"/>
+            <w:tcBorders/>
+          </w:tcPr>
+          <w:p>
+            <w:pPr>
+              <w:pStyle w:val="Contenudetableau"/>
+              <w:widowControl w:val="false"/>
+              <w:suppressLineNumbers/>
+              <w:spacing w:before="0" w:after="160"/>
+              <w:rPr/>
+            </w:pPr>
+            <w:r>
+              <w:rPr/>
+            </w:r>
+          </w:p>
+        </w:tc>
+      </w:tr>
+      <w:tr>
+        <w:trPr/>
+        <w:tc>
+          <w:tcPr>
+            <w:tcW w:w="2693" w:type="dxa"/>
+            <w:gridSpan w:val="3"/>
+            <w:tcBorders/>
+          </w:tcPr>
+          <w:p>
+            <w:pPr>
+              <w:pStyle w:val="Contenudetableau"/>
+              <w:spacing w:before="0" w:after="160"/>
+              <w:rPr/>
+            </w:pPr>
+            <w:r>
+              <w:rPr/>
+              <w:t>Total Répartitions primaire</w:t>
+            </w:r>
+          </w:p>
+        </w:tc>
+        <w:tc>
+          <w:tcPr>
+            <w:tcW w:w="1245" w:type="dxa"/>
+            <w:tcBorders/>
+          </w:tcPr>
+          <w:p>
+            <w:pPr>
+              <w:pStyle w:val="Contenudetableau"/>
+              <w:widowControl w:val="false"/>
+              <w:suppressLineNumbers/>
+              <w:spacing w:before="0" w:after="160"/>
+              <w:rPr/>
+            </w:pPr>
+            <w:r>
+              <w:rPr/>
+            </w:r>
+          </w:p>
+        </w:tc>
+        <w:tc>
+          <w:tcPr>
+            <w:tcW w:w="1530" w:type="dxa"/>
+            <w:tcBorders/>
+          </w:tcPr>
+          <w:p>
+            <w:pPr>
+              <w:pStyle w:val="Contenudetableau"/>
+              <w:widowControl w:val="false"/>
+              <w:suppressLineNumbers/>
+              <w:spacing w:before="0" w:after="160"/>
+              <w:rPr/>
+            </w:pPr>
+            <w:r>
+              <w:rPr/>
+            </w:r>
+          </w:p>
+        </w:tc>
+        <w:tc>
+          <w:tcPr>
+            <w:tcW w:w="1702" w:type="dxa"/>
+            <w:tcBorders/>
+          </w:tcPr>
+          <w:p>
+            <w:pPr>
+              <w:pStyle w:val="Contenudetableau"/>
+              <w:widowControl w:val="false"/>
+              <w:suppressLineNumbers/>
+              <w:spacing w:before="0" w:after="160"/>
+              <w:rPr/>
+            </w:pPr>
+            <w:r>
+              <w:rPr/>
+            </w:r>
+          </w:p>
+        </w:tc>
+        <w:tc>
+          <w:tcPr>
+            <w:tcW w:w="1358" w:type="dxa"/>
+            <w:tcBorders/>
+          </w:tcPr>
+          <w:p>
+            <w:pPr>
+              <w:pStyle w:val="Contenudetableau"/>
+              <w:widowControl w:val="false"/>
+              <w:suppressLineNumbers/>
+              <w:spacing w:before="0" w:after="160"/>
+              <w:rPr/>
+            </w:pPr>
+            <w:r>
+              <w:rPr/>
+            </w:r>
+          </w:p>
+        </w:tc>
+        <w:tc>
+          <w:tcPr>
+            <w:tcW w:w="1305" w:type="dxa"/>
+            <w:tcBorders/>
+          </w:tcPr>
+          <w:p>
+            <w:pPr>
+              <w:pStyle w:val="Contenudetableau"/>
+              <w:widowControl w:val="false"/>
+              <w:suppressLineNumbers/>
+              <w:spacing w:before="0" w:after="160"/>
+              <w:rPr/>
+            </w:pPr>
+            <w:r>
+              <w:rPr/>
+            </w:r>
+          </w:p>
+        </w:tc>
+        <w:tc>
+          <w:tcPr>
+            <w:tcW w:w="1507" w:type="dxa"/>
+            <w:tcBorders/>
+          </w:tcPr>
+          <w:p>
+            <w:pPr>
+              <w:pStyle w:val="Contenudetableau"/>
+              <w:widowControl w:val="false"/>
+              <w:suppressLineNumbers/>
+              <w:spacing w:before="0" w:after="160"/>
+              <w:rPr/>
+            </w:pPr>
+            <w:r>
+              <w:rPr/>
+            </w:r>
+          </w:p>
+        </w:tc>
+      </w:tr>
+    </w:tbl>
     <w:p>
       <w:pPr>
         <w:pStyle w:val="Question"/>
@@ -964,134 +2725,42 @@
         <w:pStyle w:val="Question"/>
         <w:numPr>
           <w:ilvl w:val="0"/>
-          <w:numId w:val="0"/>
-        </w:numPr>
-        <w:ind w:left="357" w:hanging="0"/>
-        <w:rPr/>
-      </w:pPr>
-      <w:r>
-        <w:rPr/>
-      </w:r>
-    </w:p>
-    <w:p>
-      <w:pPr>
-        <w:pStyle w:val="Question"/>
-        <w:numPr>
-          <w:ilvl w:val="0"/>
-          <w:numId w:val="0"/>
+          <w:numId w:val="2"/>
         </w:numPr>
         <w:ind w:left="714" w:hanging="357"/>
         <w:rPr/>
       </w:pPr>
       <w:r>
         <w:rPr/>
-      </w:r>
-    </w:p>
-    <w:p>
-      <w:pPr>
-        <w:pStyle w:val="Question"/>
-        <w:numPr>
-          <w:ilvl w:val="0"/>
-          <w:numId w:val="0"/>
-        </w:numPr>
-        <w:ind w:left="714" w:hanging="357"/>
+        <w:t>Quel produit dégage le meilleur résultat analytique ?</w:t>
+      </w:r>
+    </w:p>
+    <w:p>
+      <w:pPr>
+        <w:pStyle w:val="Titre2"/>
+        <w:rPr/>
+      </w:pPr>
+      <w:r>
+        <w:rPr/>
+      </w:r>
+    </w:p>
+    <w:p>
+      <w:pPr>
+        <w:pStyle w:val="Normal"/>
         <w:rPr>
-          <w:u w:val="double"/>
+          <w:rFonts w:ascii="Calibri Light" w:hAnsi="Calibri Light" w:eastAsia="" w:cs="" w:asciiTheme="majorHAnsi" w:cstheme="majorBidi" w:eastAsiaTheme="majorEastAsia" w:hAnsiTheme="majorHAnsi"/>
+          <w:color w:val="2E74B5" w:themeColor="accent1" w:themeShade="bf"/>
+          <w:sz w:val="26"/>
+          <w:szCs w:val="26"/>
         </w:rPr>
       </w:pPr>
       <w:r>
         <w:rPr>
-          <w:u w:val="double"/>
+          <w:rFonts w:eastAsia="" w:cs="" w:cstheme="majorBidi" w:eastAsiaTheme="majorEastAsia" w:ascii="Calibri Light" w:hAnsi="Calibri Light"/>
+          <w:color w:val="2E74B5" w:themeColor="accent1" w:themeShade="bf"/>
+          <w:sz w:val="26"/>
+          <w:szCs w:val="26"/>
         </w:rPr>
-      </w:r>
-      <w:r>
-        <w:br w:type="page"/>
-      </w:r>
-    </w:p>
-    <w:p>
-      <w:pPr>
-        <w:pStyle w:val="Question"/>
-        <w:numPr>
-          <w:ilvl w:val="0"/>
-          <w:numId w:val="0"/>
-        </w:numPr>
-        <w:ind w:left="714" w:hanging="357"/>
-        <w:rPr/>
-      </w:pPr>
-      <w:r>
-        <w:rPr/>
-      </w:r>
-    </w:p>
-    <w:p>
-      <w:pPr>
-        <w:pStyle w:val="Question"/>
-        <w:numPr>
-          <w:ilvl w:val="0"/>
-          <w:numId w:val="0"/>
-        </w:numPr>
-        <w:ind w:left="714" w:hanging="357"/>
-        <w:rPr/>
-      </w:pPr>
-      <w:r>
-        <w:rPr/>
-      </w:r>
-    </w:p>
-    <w:p>
-      <w:pPr>
-        <w:pStyle w:val="Question"/>
-        <w:numPr>
-          <w:ilvl w:val="0"/>
-          <w:numId w:val="0"/>
-        </w:numPr>
-        <w:ind w:left="714" w:hanging="357"/>
-        <w:rPr/>
-      </w:pPr>
-      <w:r>
-        <w:rPr/>
-      </w:r>
-    </w:p>
-    <w:p>
-      <w:pPr>
-        <w:pStyle w:val="Question"/>
-        <w:numPr>
-          <w:ilvl w:val="0"/>
-          <w:numId w:val="0"/>
-        </w:numPr>
-        <w:ind w:left="714" w:hanging="357"/>
-        <w:rPr/>
-      </w:pPr>
-      <w:r>
-        <w:rPr/>
-      </w:r>
-    </w:p>
-    <w:p>
-      <w:pPr>
-        <w:pStyle w:val="Question"/>
-        <w:numPr>
-          <w:ilvl w:val="0"/>
-          <w:numId w:val="1"/>
-        </w:numPr>
-        <w:ind w:left="714" w:hanging="357"/>
-        <w:rPr/>
-      </w:pPr>
-      <w:r>
-        <w:rPr/>
-        <w:t>Quels sont les cout d’acquisition, de production et de revient complet de chaque produit.</w:t>
-      </w:r>
-    </w:p>
-    <w:p>
-      <w:pPr>
-        <w:pStyle w:val="Question"/>
-        <w:numPr>
-          <w:ilvl w:val="0"/>
-          <w:numId w:val="1"/>
-        </w:numPr>
-        <w:ind w:left="714" w:hanging="357"/>
-        <w:rPr/>
-      </w:pPr>
-      <w:r>
-        <w:rPr/>
-        <w:t>Quel produit dégage le meilleur résultat analytique ?</w:t>
       </w:r>
       <w:r>
         <w:br w:type="page"/>
@@ -1133,9 +2802,9 @@
         <w:tblLook w:val="04a0" w:noHBand="0" w:noVBand="1" w:firstColumn="1" w:lastRow="0" w:lastColumn="0" w:firstRow="1"/>
       </w:tblPr>
       <w:tblGrid>
-        <w:gridCol w:w="2037"/>
+        <w:gridCol w:w="2036"/>
         <w:gridCol w:w="2039"/>
-        <w:gridCol w:w="2041"/>
+        <w:gridCol w:w="2042"/>
         <w:gridCol w:w="2039"/>
         <w:gridCol w:w="2039"/>
       </w:tblGrid>
@@ -1143,13 +2812,14 @@
         <w:trPr/>
         <w:tc>
           <w:tcPr>
-            <w:tcW w:w="2037" w:type="dxa"/>
+            <w:tcW w:w="2036" w:type="dxa"/>
             <w:tcBorders/>
           </w:tcPr>
           <w:p>
             <w:pPr>
               <w:pStyle w:val="Normal"/>
-              <w:widowControl/>
+              <w:widowControl w:val="false"/>
+              <w:suppressAutoHyphens w:val="true"/>
               <w:spacing w:lineRule="auto" w:line="240" w:before="0" w:after="0"/>
               <w:jc w:val="left"/>
               <w:rPr>
@@ -1180,7 +2850,8 @@
           <w:p>
             <w:pPr>
               <w:pStyle w:val="Normal"/>
-              <w:widowControl/>
+              <w:widowControl w:val="false"/>
+              <w:suppressAutoHyphens w:val="true"/>
               <w:spacing w:lineRule="auto" w:line="240" w:before="0" w:after="0"/>
               <w:jc w:val="left"/>
               <w:rPr>
@@ -1205,13 +2876,14 @@
         </w:tc>
         <w:tc>
           <w:tcPr>
-            <w:tcW w:w="2041" w:type="dxa"/>
+            <w:tcW w:w="2042" w:type="dxa"/>
             <w:tcBorders/>
           </w:tcPr>
           <w:p>
             <w:pPr>
               <w:pStyle w:val="Normal"/>
-              <w:widowControl/>
+              <w:widowControl w:val="false"/>
+              <w:suppressAutoHyphens w:val="true"/>
               <w:spacing w:lineRule="auto" w:line="240" w:before="0" w:after="0"/>
               <w:jc w:val="left"/>
               <w:rPr>
@@ -1242,7 +2914,8 @@
           <w:p>
             <w:pPr>
               <w:pStyle w:val="Normal"/>
-              <w:widowControl/>
+              <w:widowControl w:val="false"/>
+              <w:suppressAutoHyphens w:val="true"/>
               <w:spacing w:lineRule="auto" w:line="240" w:before="0" w:after="0"/>
               <w:jc w:val="left"/>
               <w:rPr>
@@ -1273,7 +2946,8 @@
           <w:p>
             <w:pPr>
               <w:pStyle w:val="Normal"/>
-              <w:widowControl/>
+              <w:widowControl w:val="false"/>
+              <w:suppressAutoHyphens w:val="true"/>
               <w:spacing w:lineRule="auto" w:line="240" w:before="0" w:after="0"/>
               <w:jc w:val="left"/>
               <w:rPr>
@@ -1301,13 +2975,14 @@
         <w:trPr/>
         <w:tc>
           <w:tcPr>
-            <w:tcW w:w="2037" w:type="dxa"/>
+            <w:tcW w:w="2036" w:type="dxa"/>
             <w:tcBorders/>
           </w:tcPr>
           <w:p>
             <w:pPr>
               <w:pStyle w:val="Normal"/>
-              <w:widowControl/>
+              <w:widowControl w:val="false"/>
+              <w:suppressAutoHyphens w:val="true"/>
               <w:spacing w:lineRule="auto" w:line="240" w:before="0" w:after="0"/>
               <w:jc w:val="left"/>
               <w:rPr>
@@ -1338,7 +3013,8 @@
           <w:p>
             <w:pPr>
               <w:pStyle w:val="Normal"/>
-              <w:widowControl/>
+              <w:widowControl w:val="false"/>
+              <w:suppressAutoHyphens w:val="true"/>
               <w:spacing w:lineRule="auto" w:line="240" w:before="0" w:after="0"/>
               <w:jc w:val="left"/>
               <w:rPr>
@@ -1363,13 +3039,14 @@
         </w:tc>
         <w:tc>
           <w:tcPr>
-            <w:tcW w:w="2041" w:type="dxa"/>
+            <w:tcW w:w="2042" w:type="dxa"/>
             <w:tcBorders/>
           </w:tcPr>
           <w:p>
             <w:pPr>
               <w:pStyle w:val="Normal"/>
-              <w:widowControl/>
+              <w:widowControl w:val="false"/>
+              <w:suppressAutoHyphens w:val="true"/>
               <w:spacing w:lineRule="auto" w:line="240" w:before="0" w:after="0"/>
               <w:jc w:val="left"/>
               <w:rPr>
@@ -1400,7 +3077,8 @@
           <w:p>
             <w:pPr>
               <w:pStyle w:val="Normal"/>
-              <w:widowControl/>
+              <w:widowControl w:val="false"/>
+              <w:suppressAutoHyphens w:val="true"/>
               <w:spacing w:lineRule="auto" w:line="240" w:before="0" w:after="0"/>
               <w:jc w:val="left"/>
               <w:rPr>
@@ -1431,7 +3109,8 @@
           <w:p>
             <w:pPr>
               <w:pStyle w:val="Normal"/>
-              <w:widowControl/>
+              <w:widowControl w:val="false"/>
+              <w:suppressAutoHyphens w:val="true"/>
               <w:spacing w:lineRule="auto" w:line="240" w:before="0" w:after="0"/>
               <w:jc w:val="left"/>
               <w:rPr>
@@ -1708,7 +3387,7 @@
         <w:pStyle w:val="ListParagraph"/>
         <w:numPr>
           <w:ilvl w:val="0"/>
-          <w:numId w:val="2"/>
+          <w:numId w:val="3"/>
         </w:numPr>
         <w:rPr/>
       </w:pPr>
@@ -1720,149 +3399,149 @@
     <w:p>
       <w:pPr>
         <w:pStyle w:val="ListParagraph"/>
+        <w:numPr>
+          <w:ilvl w:val="0"/>
+          <w:numId w:val="3"/>
+        </w:numPr>
+        <w:rPr/>
+      </w:pPr>
+      <w:r>
+        <w:rPr/>
+        <w:t>Le 14 novembre, un lot de 50 produits est fabriqué pour un cout total de 53750 €.</w:t>
+      </w:r>
+    </w:p>
+    <w:p>
+      <w:pPr>
+        <w:pStyle w:val="ListParagraph"/>
+        <w:numPr>
+          <w:ilvl w:val="0"/>
+          <w:numId w:val="3"/>
+        </w:numPr>
+        <w:rPr/>
+      </w:pPr>
+      <w:r>
+        <w:rPr/>
+        <w:t>Le 20 novembre, l’entreprise vend 130 produits.</w:t>
+      </w:r>
+    </w:p>
+    <w:p>
+      <w:pPr>
+        <w:pStyle w:val="ListParagraph"/>
+        <w:numPr>
+          <w:ilvl w:val="0"/>
+          <w:numId w:val="3"/>
+        </w:numPr>
+        <w:rPr/>
+      </w:pPr>
+      <w:r>
+        <w:rPr/>
+        <w:t>Le 22 novembre, l’entreprise vend 20 produits.</w:t>
+      </w:r>
+    </w:p>
+    <w:p>
+      <w:pPr>
+        <w:pStyle w:val="ListParagraph"/>
+        <w:numPr>
+          <w:ilvl w:val="0"/>
+          <w:numId w:val="3"/>
+        </w:numPr>
+        <w:rPr/>
+      </w:pPr>
+      <w:r>
+        <w:rPr/>
+        <w:t>Le 23 novembre, un lot de 100 produits est fabriqué pour un cout de 1020 € pièce.</w:t>
+      </w:r>
+    </w:p>
+    <w:p>
+      <w:pPr>
+        <w:pStyle w:val="ListParagraph"/>
+        <w:numPr>
+          <w:ilvl w:val="0"/>
+          <w:numId w:val="3"/>
+        </w:numPr>
+        <w:rPr/>
+      </w:pPr>
+      <w:r>
+        <w:rPr/>
+        <w:t>Le 25 novembre, l’entreprise vend 90 produits.</w:t>
+      </w:r>
+    </w:p>
+    <w:p>
+      <w:pPr>
+        <w:pStyle w:val="Question"/>
         <w:numPr>
           <w:ilvl w:val="0"/>
           <w:numId w:val="2"/>
         </w:numPr>
-        <w:rPr/>
-      </w:pPr>
-      <w:r>
-        <w:rPr/>
-        <w:t>Le 14 novembre, un lot de 50 produits est fabriqué pour un cout total de 53750 €.</w:t>
-      </w:r>
-    </w:p>
-    <w:p>
-      <w:pPr>
-        <w:pStyle w:val="ListParagraph"/>
+        <w:ind w:left="714" w:hanging="357"/>
+        <w:rPr/>
+      </w:pPr>
+      <w:r>
+        <w:rPr/>
+        <w:t>Réaliser les fiches de stocks de l’entreprise pour le mois de novembre selon les méthodes :</w:t>
+      </w:r>
+    </w:p>
+    <w:p>
+      <w:pPr>
+        <w:pStyle w:val="Questionlevel2"/>
+        <w:numPr>
+          <w:ilvl w:val="1"/>
+          <w:numId w:val="2"/>
+        </w:numPr>
+        <w:ind w:left="714" w:hanging="357"/>
+        <w:rPr/>
+      </w:pPr>
+      <w:r>
+        <w:rPr/>
+        <w:t>Du cout moyen pondéré en fin de période</w:t>
+      </w:r>
+    </w:p>
+    <w:p>
+      <w:pPr>
+        <w:pStyle w:val="Questionlevel2"/>
+        <w:numPr>
+          <w:ilvl w:val="1"/>
+          <w:numId w:val="2"/>
+        </w:numPr>
+        <w:ind w:left="714" w:hanging="357"/>
+        <w:rPr/>
+      </w:pPr>
+      <w:r>
+        <w:rPr/>
+        <w:t>Du cout moyen pondéré après chaque entrée</w:t>
+      </w:r>
+    </w:p>
+    <w:p>
+      <w:pPr>
+        <w:pStyle w:val="Questionlevel2"/>
+        <w:numPr>
+          <w:ilvl w:val="1"/>
+          <w:numId w:val="2"/>
+        </w:numPr>
+        <w:ind w:left="714" w:hanging="357"/>
+        <w:rPr/>
+      </w:pPr>
+      <w:r>
+        <w:rPr/>
+        <w:t>Du premier entré, premier sorti</w:t>
+      </w:r>
+    </w:p>
+    <w:p>
+      <w:pPr>
+        <w:pStyle w:val="Titre1"/>
+        <w:rPr/>
+      </w:pPr>
+      <w:r>
+        <w:rPr/>
+        <w:t>Exo 4 Méthode des couts complets avec prises en compte des charges indirectes et des stocks</w:t>
+      </w:r>
+    </w:p>
+    <w:p>
+      <w:pPr>
+        <w:pStyle w:val="Question"/>
         <w:numPr>
           <w:ilvl w:val="0"/>
           <w:numId w:val="2"/>
-        </w:numPr>
-        <w:rPr/>
-      </w:pPr>
-      <w:r>
-        <w:rPr/>
-        <w:t>Le 20 novembre, l’entreprise vend 130 produits.</w:t>
-      </w:r>
-    </w:p>
-    <w:p>
-      <w:pPr>
-        <w:pStyle w:val="ListParagraph"/>
-        <w:numPr>
-          <w:ilvl w:val="0"/>
-          <w:numId w:val="2"/>
-        </w:numPr>
-        <w:rPr/>
-      </w:pPr>
-      <w:r>
-        <w:rPr/>
-        <w:t>Le 22 novembre, l’entreprise vend 20 produits.</w:t>
-      </w:r>
-    </w:p>
-    <w:p>
-      <w:pPr>
-        <w:pStyle w:val="ListParagraph"/>
-        <w:numPr>
-          <w:ilvl w:val="0"/>
-          <w:numId w:val="2"/>
-        </w:numPr>
-        <w:rPr/>
-      </w:pPr>
-      <w:r>
-        <w:rPr/>
-        <w:t>Le 23 novembre, un lot de 100 produits est fabriqué pour un cout de 1020 € pièce.</w:t>
-      </w:r>
-    </w:p>
-    <w:p>
-      <w:pPr>
-        <w:pStyle w:val="ListParagraph"/>
-        <w:numPr>
-          <w:ilvl w:val="0"/>
-          <w:numId w:val="2"/>
-        </w:numPr>
-        <w:rPr/>
-      </w:pPr>
-      <w:r>
-        <w:rPr/>
-        <w:t>Le 25 novembre, l’entreprise vend 90 produits.</w:t>
-      </w:r>
-    </w:p>
-    <w:p>
-      <w:pPr>
-        <w:pStyle w:val="Question"/>
-        <w:numPr>
-          <w:ilvl w:val="0"/>
-          <w:numId w:val="1"/>
-        </w:numPr>
-        <w:ind w:left="714" w:hanging="357"/>
-        <w:rPr/>
-      </w:pPr>
-      <w:r>
-        <w:rPr/>
-        <w:t>Réaliser les fiches de stocks de l’entreprise pour le mois de novembre selon les méthodes :</w:t>
-      </w:r>
-    </w:p>
-    <w:p>
-      <w:pPr>
-        <w:pStyle w:val="Questionlevel2"/>
-        <w:numPr>
-          <w:ilvl w:val="1"/>
-          <w:numId w:val="1"/>
-        </w:numPr>
-        <w:ind w:left="714" w:hanging="357"/>
-        <w:rPr/>
-      </w:pPr>
-      <w:r>
-        <w:rPr/>
-        <w:t>Du cout moyen pondéré en fin de période</w:t>
-      </w:r>
-    </w:p>
-    <w:p>
-      <w:pPr>
-        <w:pStyle w:val="Questionlevel2"/>
-        <w:numPr>
-          <w:ilvl w:val="1"/>
-          <w:numId w:val="1"/>
-        </w:numPr>
-        <w:ind w:left="714" w:hanging="357"/>
-        <w:rPr/>
-      </w:pPr>
-      <w:r>
-        <w:rPr/>
-        <w:t>Du cout moyen pondéré après chaque entrée</w:t>
-      </w:r>
-    </w:p>
-    <w:p>
-      <w:pPr>
-        <w:pStyle w:val="Questionlevel2"/>
-        <w:numPr>
-          <w:ilvl w:val="1"/>
-          <w:numId w:val="1"/>
-        </w:numPr>
-        <w:ind w:left="714" w:hanging="357"/>
-        <w:rPr/>
-      </w:pPr>
-      <w:r>
-        <w:rPr/>
-        <w:t>Du premier entré, premier sorti</w:t>
-      </w:r>
-    </w:p>
-    <w:p>
-      <w:pPr>
-        <w:pStyle w:val="Titre1"/>
-        <w:rPr/>
-      </w:pPr>
-      <w:r>
-        <w:rPr/>
-        <w:t>Exo 4 Méthode des couts complets avec prises en compte des charges indirectes et des stocks</w:t>
-      </w:r>
-    </w:p>
-    <w:p>
-      <w:pPr>
-        <w:pStyle w:val="Question"/>
-        <w:numPr>
-          <w:ilvl w:val="0"/>
-          <w:numId w:val="1"/>
         </w:numPr>
         <w:ind w:left="714" w:hanging="357"/>
         <w:rPr/>
@@ -3160,7 +4839,7 @@
         <w:pStyle w:val="ListParagraph"/>
         <w:numPr>
           <w:ilvl w:val="0"/>
-          <w:numId w:val="3"/>
+          <w:numId w:val="4"/>
         </w:numPr>
         <w:spacing w:lineRule="auto" w:line="240" w:before="0" w:after="0"/>
         <w:contextualSpacing/>
@@ -3177,7 +4856,7 @@
         <w:pStyle w:val="ListParagraph"/>
         <w:numPr>
           <w:ilvl w:val="0"/>
-          <w:numId w:val="3"/>
+          <w:numId w:val="4"/>
         </w:numPr>
         <w:spacing w:lineRule="auto" w:line="240" w:before="0" w:after="0"/>
         <w:contextualSpacing/>
@@ -3194,7 +4873,7 @@
         <w:pStyle w:val="ListParagraph"/>
         <w:numPr>
           <w:ilvl w:val="0"/>
-          <w:numId w:val="3"/>
+          <w:numId w:val="4"/>
         </w:numPr>
         <w:spacing w:lineRule="auto" w:line="240" w:before="0" w:after="0"/>
         <w:contextualSpacing/>
@@ -3211,7 +4890,7 @@
         <w:pStyle w:val="ListParagraph"/>
         <w:numPr>
           <w:ilvl w:val="0"/>
-          <w:numId w:val="3"/>
+          <w:numId w:val="4"/>
         </w:numPr>
         <w:spacing w:lineRule="auto" w:line="240" w:before="0" w:after="0"/>
         <w:contextualSpacing/>
@@ -5161,9 +6840,10 @@
       </w:r>
     </w:p>
     <w:sectPr>
-      <w:type w:val="continuous"/>
-      <w:pgSz w:orient="landscape" w:w="11906" w:h="16838"/>
-      <w:pgMar w:left="851" w:right="851" w:gutter="0" w:header="851" w:top="1434" w:footer="0" w:bottom="709"/>
+      <w:footerReference w:type="default" r:id="rId13"/>
+      <w:type w:val="nextPage"/>
+      <w:pgSz w:w="11906" w:h="16838"/>
+      <w:pgMar w:left="851" w:right="851" w:gutter="0" w:header="0" w:top="851" w:footer="709" w:bottom="851"/>
       <w:pgNumType w:fmt="decimal"/>
       <w:formProt w:val="false"/>
       <w:textDirection w:val="lrTb"/>
@@ -5173,18 +6853,72 @@
 </w:document>
 </file>
 
-<file path=word/header1.xml><?xml version="1.0" encoding="utf-8"?>
-<w:hdr xmlns:o="urn:schemas-microsoft-com:office:office" xmlns:r="http://schemas.openxmlformats.org/officeDocument/2006/relationships" xmlns:v="urn:schemas-microsoft-com:vml" xmlns:w="http://schemas.openxmlformats.org/wordprocessingml/2006/main" xmlns:w10="urn:schemas-microsoft-com:office:word" xmlns:wp="http://schemas.openxmlformats.org/drawingml/2006/wordprocessingDrawing" xmlns:wps="http://schemas.microsoft.com/office/word/2010/wordprocessingShape" xmlns:wpg="http://schemas.microsoft.com/office/word/2010/wordprocessingGroup" xmlns:mc="http://schemas.openxmlformats.org/markup-compatibility/2006" xmlns:wp14="http://schemas.microsoft.com/office/word/2010/wordprocessingDrawing" xmlns:w14="http://schemas.microsoft.com/office/word/2010/wordml" xmlns:w15="http://schemas.microsoft.com/office/word/2012/wordml" mc:Ignorable="w14 wp14 w15">
+<file path=word/footer1.xml><?xml version="1.0" encoding="utf-8"?>
+<w:ftr xmlns:o="urn:schemas-microsoft-com:office:office" xmlns:r="http://schemas.openxmlformats.org/officeDocument/2006/relationships" xmlns:v="urn:schemas-microsoft-com:vml" xmlns:w="http://schemas.openxmlformats.org/wordprocessingml/2006/main" xmlns:w10="urn:schemas-microsoft-com:office:word" xmlns:wp="http://schemas.openxmlformats.org/drawingml/2006/wordprocessingDrawing" xmlns:wps="http://schemas.microsoft.com/office/word/2010/wordprocessingShape" xmlns:wpg="http://schemas.microsoft.com/office/word/2010/wordprocessingGroup" xmlns:mc="http://schemas.openxmlformats.org/markup-compatibility/2006" xmlns:wp14="http://schemas.microsoft.com/office/word/2010/wordprocessingDrawing" xmlns:w14="http://schemas.microsoft.com/office/word/2010/wordml" xmlns:w15="http://schemas.microsoft.com/office/word/2012/wordml" mc:Ignorable="w14 wp14 w15">
   <w:p>
     <w:pPr>
-      <w:pStyle w:val="Entte"/>
+      <w:pStyle w:val="Pieddepage"/>
+      <w:pBdr>
+        <w:top w:val="single" w:sz="4" w:space="1" w:color="000000"/>
+      </w:pBdr>
+      <w:tabs>
+        <w:tab w:val="clear" w:pos="9072"/>
+        <w:tab w:val="center" w:pos="4536" w:leader="none"/>
+        <w:tab w:val="right" w:pos="10204" w:leader="none"/>
+      </w:tabs>
       <w:rPr/>
     </w:pPr>
     <w:r>
       <w:rPr/>
+      <w:t>R5.D.11 Intégration et performance des systèmes d’information</w:t>
+      <w:tab/>
+    </w:r>
+    <w:r>
+      <w:rPr/>
+      <w:fldChar w:fldCharType="begin"/>
+    </w:r>
+    <w:r>
+      <w:rPr/>
+      <w:instrText xml:space="preserve"> PAGE </w:instrText>
+    </w:r>
+    <w:r>
+      <w:rPr/>
+      <w:fldChar w:fldCharType="separate"/>
+    </w:r>
+    <w:r>
+      <w:rPr/>
+      <w:t>8</w:t>
+    </w:r>
+    <w:r>
+      <w:rPr/>
+      <w:fldChar w:fldCharType="end"/>
+    </w:r>
+    <w:r>
+      <w:rPr/>
+      <w:t>/</w:t>
+    </w:r>
+    <w:r>
+      <w:rPr/>
+      <w:fldChar w:fldCharType="begin"/>
+    </w:r>
+    <w:r>
+      <w:rPr/>
+      <w:instrText xml:space="preserve"> NUMPAGES </w:instrText>
+    </w:r>
+    <w:r>
+      <w:rPr/>
+      <w:fldChar w:fldCharType="separate"/>
+    </w:r>
+    <w:r>
+      <w:rPr/>
+      <w:t>8</w:t>
+    </w:r>
+    <w:r>
+      <w:rPr/>
+      <w:fldChar w:fldCharType="end"/>
     </w:r>
   </w:p>
-</w:hdr>
+</w:ftr>
 </file>
 
 <file path=word/numbering.xml><?xml version="1.0" encoding="utf-8"?>
@@ -5192,6 +6926,125 @@
   <w:abstractNum w:abstractNumId="1">
     <w:lvl w:ilvl="0">
       <w:start w:val="1"/>
+      <w:numFmt w:val="none"/>
+      <w:suff w:val="nothing"/>
+      <w:lvlText w:val=""/>
+      <w:lvlJc w:val="left"/>
+      <w:pPr>
+        <w:tabs>
+          <w:tab w:val="num" w:pos="0"/>
+        </w:tabs>
+        <w:ind w:left="0" w:hanging="0"/>
+      </w:pPr>
+    </w:lvl>
+    <w:lvl w:ilvl="1">
+      <w:start w:val="1"/>
+      <w:numFmt w:val="none"/>
+      <w:suff w:val="nothing"/>
+      <w:lvlText w:val=""/>
+      <w:lvlJc w:val="left"/>
+      <w:pPr>
+        <w:tabs>
+          <w:tab w:val="num" w:pos="0"/>
+        </w:tabs>
+        <w:ind w:left="0" w:hanging="0"/>
+      </w:pPr>
+    </w:lvl>
+    <w:lvl w:ilvl="2">
+      <w:start w:val="1"/>
+      <w:numFmt w:val="none"/>
+      <w:suff w:val="nothing"/>
+      <w:lvlText w:val=""/>
+      <w:lvlJc w:val="left"/>
+      <w:pPr>
+        <w:tabs>
+          <w:tab w:val="num" w:pos="0"/>
+        </w:tabs>
+        <w:ind w:left="0" w:hanging="0"/>
+      </w:pPr>
+    </w:lvl>
+    <w:lvl w:ilvl="3">
+      <w:start w:val="1"/>
+      <w:numFmt w:val="none"/>
+      <w:suff w:val="nothing"/>
+      <w:lvlText w:val=""/>
+      <w:lvlJc w:val="left"/>
+      <w:pPr>
+        <w:tabs>
+          <w:tab w:val="num" w:pos="0"/>
+        </w:tabs>
+        <w:ind w:left="0" w:hanging="0"/>
+      </w:pPr>
+    </w:lvl>
+    <w:lvl w:ilvl="4">
+      <w:start w:val="1"/>
+      <w:numFmt w:val="none"/>
+      <w:suff w:val="nothing"/>
+      <w:lvlText w:val=""/>
+      <w:lvlJc w:val="left"/>
+      <w:pPr>
+        <w:tabs>
+          <w:tab w:val="num" w:pos="0"/>
+        </w:tabs>
+        <w:ind w:left="0" w:hanging="0"/>
+      </w:pPr>
+    </w:lvl>
+    <w:lvl w:ilvl="5">
+      <w:start w:val="1"/>
+      <w:numFmt w:val="none"/>
+      <w:suff w:val="nothing"/>
+      <w:lvlText w:val=""/>
+      <w:lvlJc w:val="left"/>
+      <w:pPr>
+        <w:tabs>
+          <w:tab w:val="num" w:pos="0"/>
+        </w:tabs>
+        <w:ind w:left="0" w:hanging="0"/>
+      </w:pPr>
+    </w:lvl>
+    <w:lvl w:ilvl="6">
+      <w:start w:val="1"/>
+      <w:numFmt w:val="none"/>
+      <w:suff w:val="nothing"/>
+      <w:lvlText w:val=""/>
+      <w:lvlJc w:val="left"/>
+      <w:pPr>
+        <w:tabs>
+          <w:tab w:val="num" w:pos="0"/>
+        </w:tabs>
+        <w:ind w:left="0" w:hanging="0"/>
+      </w:pPr>
+    </w:lvl>
+    <w:lvl w:ilvl="7">
+      <w:start w:val="1"/>
+      <w:numFmt w:val="none"/>
+      <w:suff w:val="nothing"/>
+      <w:lvlText w:val=""/>
+      <w:lvlJc w:val="left"/>
+      <w:pPr>
+        <w:tabs>
+          <w:tab w:val="num" w:pos="0"/>
+        </w:tabs>
+        <w:ind w:left="0" w:hanging="0"/>
+      </w:pPr>
+    </w:lvl>
+    <w:lvl w:ilvl="8">
+      <w:start w:val="1"/>
+      <w:numFmt w:val="none"/>
+      <w:suff w:val="nothing"/>
+      <w:lvlText w:val=""/>
+      <w:lvlJc w:val="left"/>
+      <w:pPr>
+        <w:tabs>
+          <w:tab w:val="num" w:pos="0"/>
+        </w:tabs>
+        <w:ind w:left="0" w:hanging="0"/>
+      </w:pPr>
+    </w:lvl>
+  </w:abstractNum>
+  <w:abstractNum w:abstractNumId="2">
+    <w:lvl w:ilvl="0">
+      <w:start w:val="1"/>
       <w:numFmt w:val="decimal"/>
       <w:lvlText w:val="%1."/>
       <w:lvlJc w:val="left"/>
@@ -5308,7 +7161,7 @@
       <w:rPr/>
     </w:lvl>
   </w:abstractNum>
-  <w:abstractNum w:abstractNumId="2">
+  <w:abstractNum w:abstractNumId="3">
     <w:lvl w:ilvl="0">
       <w:start w:val="1"/>
       <w:numFmt w:val="bullet"/>
@@ -5445,7 +7298,7 @@
       </w:rPr>
     </w:lvl>
   </w:abstractNum>
-  <w:abstractNum w:abstractNumId="3">
+  <w:abstractNum w:abstractNumId="4">
     <w:lvl w:ilvl="0">
       <w:start w:val="1"/>
       <w:numFmt w:val="bullet"/>
@@ -5580,125 +7433,6 @@
       <w:rPr>
         <w:rFonts w:ascii="Wingdings" w:hAnsi="Wingdings" w:cs="Wingdings" w:hint="default"/>
       </w:rPr>
-    </w:lvl>
-  </w:abstractNum>
-  <w:abstractNum w:abstractNumId="4">
-    <w:lvl w:ilvl="0">
-      <w:start w:val="1"/>
-      <w:numFmt w:val="none"/>
-      <w:suff w:val="nothing"/>
-      <w:lvlText w:val=""/>
-      <w:lvlJc w:val="left"/>
-      <w:pPr>
-        <w:tabs>
-          <w:tab w:val="num" w:pos="0"/>
-        </w:tabs>
-        <w:ind w:left="0" w:hanging="0"/>
-      </w:pPr>
-    </w:lvl>
-    <w:lvl w:ilvl="1">
-      <w:start w:val="1"/>
-      <w:numFmt w:val="none"/>
-      <w:suff w:val="nothing"/>
-      <w:lvlText w:val=""/>
-      <w:lvlJc w:val="left"/>
-      <w:pPr>
-        <w:tabs>
-          <w:tab w:val="num" w:pos="0"/>
-        </w:tabs>
-        <w:ind w:left="0" w:hanging="0"/>
-      </w:pPr>
-    </w:lvl>
-    <w:lvl w:ilvl="2">
-      <w:start w:val="1"/>
-      <w:numFmt w:val="none"/>
-      <w:suff w:val="nothing"/>
-      <w:lvlText w:val=""/>
-      <w:lvlJc w:val="left"/>
-      <w:pPr>
-        <w:tabs>
-          <w:tab w:val="num" w:pos="0"/>
-        </w:tabs>
-        <w:ind w:left="0" w:hanging="0"/>
-      </w:pPr>
-    </w:lvl>
-    <w:lvl w:ilvl="3">
-      <w:start w:val="1"/>
-      <w:numFmt w:val="none"/>
-      <w:suff w:val="nothing"/>
-      <w:lvlText w:val=""/>
-      <w:lvlJc w:val="left"/>
-      <w:pPr>
-        <w:tabs>
-          <w:tab w:val="num" w:pos="0"/>
-        </w:tabs>
-        <w:ind w:left="0" w:hanging="0"/>
-      </w:pPr>
-    </w:lvl>
-    <w:lvl w:ilvl="4">
-      <w:start w:val="1"/>
-      <w:numFmt w:val="none"/>
-      <w:suff w:val="nothing"/>
-      <w:lvlText w:val=""/>
-      <w:lvlJc w:val="left"/>
-      <w:pPr>
-        <w:tabs>
-          <w:tab w:val="num" w:pos="0"/>
-        </w:tabs>
-        <w:ind w:left="0" w:hanging="0"/>
-      </w:pPr>
-    </w:lvl>
-    <w:lvl w:ilvl="5">
-      <w:start w:val="1"/>
-      <w:numFmt w:val="none"/>
-      <w:suff w:val="nothing"/>
-      <w:lvlText w:val=""/>
-      <w:lvlJc w:val="left"/>
-      <w:pPr>
-        <w:tabs>
-          <w:tab w:val="num" w:pos="0"/>
-        </w:tabs>
-        <w:ind w:left="0" w:hanging="0"/>
-      </w:pPr>
-    </w:lvl>
-    <w:lvl w:ilvl="6">
-      <w:start w:val="1"/>
-      <w:numFmt w:val="none"/>
-      <w:suff w:val="nothing"/>
-      <w:lvlText w:val=""/>
-      <w:lvlJc w:val="left"/>
-      <w:pPr>
-        <w:tabs>
-          <w:tab w:val="num" w:pos="0"/>
-        </w:tabs>
-        <w:ind w:left="0" w:hanging="0"/>
-      </w:pPr>
-    </w:lvl>
-    <w:lvl w:ilvl="7">
-      <w:start w:val="1"/>
-      <w:numFmt w:val="none"/>
-      <w:suff w:val="nothing"/>
-      <w:lvlText w:val=""/>
-      <w:lvlJc w:val="left"/>
-      <w:pPr>
-        <w:tabs>
-          <w:tab w:val="num" w:pos="0"/>
-        </w:tabs>
-        <w:ind w:left="0" w:hanging="0"/>
-      </w:pPr>
-    </w:lvl>
-    <w:lvl w:ilvl="8">
-      <w:start w:val="1"/>
-      <w:numFmt w:val="none"/>
-      <w:suff w:val="nothing"/>
-      <w:lvlText w:val=""/>
-      <w:lvlJc w:val="left"/>
-      <w:pPr>
-        <w:tabs>
-          <w:tab w:val="num" w:pos="0"/>
-        </w:tabs>
-        <w:ind w:left="0" w:hanging="0"/>
-      </w:pPr>
     </w:lvl>
   </w:abstractNum>
   <w:num w:numId="1">
@@ -6111,6 +7845,7 @@
     <w:qFormat/>
     <w:pPr>
       <w:widowControl/>
+      <w:suppressAutoHyphens w:val="true"/>
       <w:bidi w:val="0"/>
       <w:spacing w:lineRule="auto" w:line="259" w:before="0" w:after="160"/>
       <w:jc w:val="left"/>
@@ -6371,7 +8106,7 @@
     <w:pPr>
       <w:numPr>
         <w:ilvl w:val="0"/>
-        <w:numId w:val="1"/>
+        <w:numId w:val="2"/>
       </w:numPr>
       <w:spacing w:before="240" w:after="120"/>
       <w:ind w:left="714" w:hanging="357"/>
@@ -6388,6 +8123,29 @@
     <w:rsid w:val="003d4412"/>
     <w:pPr/>
     <w:rPr/>
+  </w:style>
+  <w:style w:type="paragraph" w:styleId="Contenudetableau">
+    <w:name w:val="Contenu de tableau"/>
+    <w:basedOn w:val="Normal"/>
+    <w:qFormat/>
+    <w:pPr>
+      <w:widowControl w:val="false"/>
+      <w:suppressLineNumbers/>
+    </w:pPr>
+    <w:rPr/>
+  </w:style>
+  <w:style w:type="paragraph" w:styleId="Titredetableau">
+    <w:name w:val="Titre de tableau"/>
+    <w:basedOn w:val="Contenudetableau"/>
+    <w:qFormat/>
+    <w:pPr>
+      <w:suppressLineNumbers/>
+      <w:jc w:val="center"/>
+    </w:pPr>
+    <w:rPr>
+      <w:b/>
+      <w:bCs/>
+    </w:rPr>
   </w:style>
   <w:style w:type="numbering" w:styleId="NoList" w:default="1">
     <w:name w:val="No List"/>

</xml_diff>

<commit_message>
ajout cours CoursRoose ajout TD2_04.xlsx ajout TD2_EX3.xlsx ajout TD_02.docx
</commit_message>
<xml_diff>
--- a/Annee3/S5/R5_D_11_Integration_Performance_SI/Partie_Compta_Moulin/TD_02.docx
+++ b/Annee3/S5/R5_D_11_Integration_Performance_SI/Partie_Compta_Moulin/TD_02.docx
@@ -102,7 +102,7 @@
         <w:pStyle w:val="Question"/>
         <w:numPr>
           <w:ilvl w:val="0"/>
-          <w:numId w:val="2"/>
+          <w:numId w:val="1"/>
         </w:numPr>
         <w:ind w:left="714" w:hanging="357"/>
         <w:rPr/>
@@ -378,7 +378,7 @@
         <w:pStyle w:val="Question"/>
         <w:numPr>
           <w:ilvl w:val="0"/>
-          <w:numId w:val="2"/>
+          <w:numId w:val="1"/>
         </w:numPr>
         <w:ind w:left="714" w:hanging="357"/>
         <w:rPr/>
@@ -450,7 +450,7 @@
         <w:pStyle w:val="Question"/>
         <w:numPr>
           <w:ilvl w:val="0"/>
-          <w:numId w:val="2"/>
+          <w:numId w:val="1"/>
         </w:numPr>
         <w:ind w:left="714" w:hanging="357"/>
         <w:rPr/>
@@ -529,7 +529,7 @@
         <w:pStyle w:val="Question"/>
         <w:numPr>
           <w:ilvl w:val="0"/>
-          <w:numId w:val="2"/>
+          <w:numId w:val="1"/>
         </w:numPr>
         <w:ind w:left="714" w:hanging="357"/>
         <w:rPr/>
@@ -579,6 +579,51 @@
       </w:pPr>
       <w:r>
         <w:rPr/>
+        <w:drawing>
+          <wp:anchor behindDoc="0" distT="0" distB="0" distL="0" distR="0" simplePos="0" locked="0" layoutInCell="0" allowOverlap="1" relativeHeight="2">
+            <wp:simplePos x="0" y="0"/>
+            <wp:positionH relativeFrom="column">
+              <wp:posOffset>5259705</wp:posOffset>
+            </wp:positionH>
+            <wp:positionV relativeFrom="paragraph">
+              <wp:posOffset>82550</wp:posOffset>
+            </wp:positionV>
+            <wp:extent cx="893445" cy="893445"/>
+            <wp:effectExtent l="0" t="0" r="0" b="0"/>
+            <wp:wrapSquare wrapText="largest"/>
+            <wp:docPr id="1" name="Image1" descr=""/>
+            <wp:cNvGraphicFramePr>
+              <a:graphicFrameLocks xmlns:a="http://schemas.openxmlformats.org/drawingml/2006/main" noChangeAspect="1"/>
+            </wp:cNvGraphicFramePr>
+            <a:graphic xmlns:a="http://schemas.openxmlformats.org/drawingml/2006/main">
+              <a:graphicData uri="http://schemas.openxmlformats.org/drawingml/2006/picture">
+                <pic:pic xmlns:pic="http://schemas.openxmlformats.org/drawingml/2006/picture">
+                  <pic:nvPicPr>
+                    <pic:cNvPr id="1" name="Image1" descr=""/>
+                    <pic:cNvPicPr>
+                      <a:picLocks noChangeAspect="1" noChangeArrowheads="1"/>
+                    </pic:cNvPicPr>
+                  </pic:nvPicPr>
+                  <pic:blipFill>
+                    <a:blip r:embed="rId2"/>
+                    <a:stretch>
+                      <a:fillRect/>
+                    </a:stretch>
+                  </pic:blipFill>
+                  <pic:spPr bwMode="auto">
+                    <a:xfrm>
+                      <a:off x="0" y="0"/>
+                      <a:ext cx="893445" cy="893445"/>
+                    </a:xfrm>
+                    <a:prstGeom prst="rect">
+                      <a:avLst/>
+                    </a:prstGeom>
+                  </pic:spPr>
+                </pic:pic>
+              </a:graphicData>
+            </a:graphic>
+          </wp:anchor>
+        </w:drawing>
         <mc:AlternateContent>
           <mc:Choice Requires="wpg">
             <w:drawing>
@@ -593,7 +638,7 @@
                 <wp:extent cx="687070" cy="1059815"/>
                 <wp:effectExtent l="0" t="0" r="0" b="0"/>
                 <wp:wrapNone/>
-                <wp:docPr id="1" name="Groupe 12"/>
+                <wp:docPr id="2" name="Groupe 12"/>
                 <a:graphic xmlns:a="http://schemas.openxmlformats.org/drawingml/2006/main">
                   <a:graphicData uri="http://schemas.microsoft.com/office/word/2010/wordprocessingGroup">
                     <wpg:wgp>
@@ -612,7 +657,7 @@
                           <pic:cNvPicPr/>
                         </pic:nvPicPr>
                         <pic:blipFill>
-                          <a:blip r:embed="rId2"/>
+                          <a:blip r:embed="rId3"/>
                           <a:stretch/>
                         </pic:blipFill>
                         <pic:spPr>
@@ -632,8 +677,8 @@
                         <wps:cNvSpPr/>
                         <wps:spPr>
                           <a:xfrm>
-                            <a:off x="0" y="816480"/>
-                            <a:ext cx="687240" cy="243360"/>
+                            <a:off x="0" y="817200"/>
+                            <a:ext cx="687240" cy="242640"/>
                           </a:xfrm>
                           <a:prstGeom prst="rect">
                             <a:avLst/>
@@ -653,38 +698,39 @@
                           <w:txbxContent>
                             <w:p>
                               <w:pPr>
-                                <w:overflowPunct w:val="true"/>
+                                <w:pStyle w:val="Normal"/>
+                                <w:overflowPunct w:val="false"/>
                                 <w:bidi w:val="0"/>
-                                <w:spacing w:before="0" w:after="0" w:lineRule="auto" w:line="240"/>
+                                <w:spacing w:lineRule="auto" w:line="240" w:before="0" w:after="0"/>
                                 <w:ind w:left="0" w:right="0" w:hanging="0"/>
                                 <w:jc w:val="center"/>
                                 <w:rPr/>
                               </w:pPr>
                               <w:r>
                                 <w:rPr>
+                                  <w:rFonts w:eastAsia="Calibri" w:cs="" w:cstheme="minorBidi" w:eastAsiaTheme="minorHAnsi"/>
+                                  <w:b w:val="false"/>
+                                  <w:bCs w:val="false"/>
+                                  <w:i w:val="false"/>
+                                  <w:iCs w:val="false"/>
+                                  <w:caps w:val="false"/>
+                                  <w:smallCaps w:val="false"/>
+                                  <w:strike w:val="false"/>
+                                  <w:dstrike w:val="false"/>
+                                  <w:outline w:val="false"/>
                                   <w:shadow w:val="false"/>
-                                  <w:kern w:val="2"/>
-                                  <w:em w:val="none"/>
                                   <w:emboss w:val="false"/>
                                   <w:imprint w:val="false"/>
-                                  <w:b w:val="false"/>
-                                  <w:u w:val="none"/>
-                                  <w:dstrike w:val="false"/>
-                                  <w:strike w:val="false"/>
-                                  <w:i w:val="false"/>
-                                  <w:outline w:val="false"/>
-                                  <w:vertAlign w:val="baseline"/>
+                                  <w:color w:val="000000"/>
+                                  <w:spacing w:val="0"/>
+                                  <w:kern w:val="2"/>
                                   <w:position w:val="0"/>
                                   <w:sz w:val="20"/>
-                                  <w:spacing w:val="0"/>
-                                  <w:bCs w:val="false"/>
-                                  <w:iCs w:val="false"/>
-                                  <w:smallCaps w:val="false"/>
-                                  <w:caps w:val="false"/>
                                   <w:sz w:val="20"/>
                                   <w:szCs w:val="20"/>
-                                  <w:rFonts w:asciiTheme="minorHAnsi" w:cstheme="minorBidi" w:eastAsiaTheme="minorHAnsi" w:hAnsiTheme="minorHAnsi" w:eastAsia="Noto Sans CJK SC" w:cs="Noto Sans Devanagari" w:ascii="Calibri" w:hAnsi="Calibri"/>
-                                  <w:color w:val="000000"/>
+                                  <w:u w:val="none"/>
+                                  <w:vertAlign w:val="baseline"/>
+                                  <w:em w:val="none"/>
                                   <w:lang w:val="fr-FR"/>
                                 </w:rPr>
                                 <w:t>Achat</w:t>
@@ -693,7 +739,7 @@
                           </w:txbxContent>
                         </wps:txbx>
                         <wps:bodyPr lIns="90000" rIns="90000" tIns="45000" bIns="45000" anchor="t">
-                          <a:spAutoFit/>
+                          <a:noAutofit/>
                         </wps:bodyPr>
                       </wps:wsp>
                     </wpg:wgp>
@@ -725,47 +771,50 @@
                   <o:lock v:ext="edit" aspectratio="t"/>
                 </v:shapetype>
                 <v:shape id="shape_0" ID="Espace réservé du contenu 1" stroked="f" o:allowincell="f" style="position:absolute;left:375;top:25;width:1010;height:1106;mso-wrap-style:none;v-text-anchor:middle" type="_x0000_t75">
-                  <v:imagedata r:id="rId3" o:detectmouseclick="t"/>
+                  <v:imagedata r:id="rId4" o:detectmouseclick="t"/>
                   <v:stroke color="#3465a4" joinstyle="round" endcap="flat"/>
                   <w10:wrap type="none"/>
                 </v:shape>
-                <v:rect id="shape_0" ID="ZoneTexte 1" path="m0,0l-2147483645,0l-2147483645,-2147483646l0,-2147483646xe" stroked="f" o:allowincell="f" style="position:absolute;left:358;top:1311;width:1081;height:382;mso-wrap-style:square;v-text-anchor:top">
+                <v:rect id="shape_0" path="m0,0l-2147483645,0l-2147483645,-2147483646l0,-2147483646xe" stroked="f" o:allowincell="f" style="position:absolute;left:358;top:1312;width:1081;height:381;mso-wrap-style:square;v-text-anchor:top">
+                  <v:fill o:detectmouseclick="t" on="false"/>
+                  <v:stroke color="#3465a4" joinstyle="round" endcap="flat"/>
                   <v:textbox>
                     <w:txbxContent>
                       <w:p>
                         <w:pPr>
-                          <w:overflowPunct w:val="true"/>
+                          <w:pStyle w:val="Normal"/>
+                          <w:overflowPunct w:val="false"/>
                           <w:bidi w:val="0"/>
-                          <w:spacing w:before="0" w:after="0" w:lineRule="auto" w:line="240"/>
+                          <w:spacing w:lineRule="auto" w:line="240" w:before="0" w:after="0"/>
                           <w:ind w:left="0" w:right="0" w:hanging="0"/>
                           <w:jc w:val="center"/>
                           <w:rPr/>
                         </w:pPr>
                         <w:r>
                           <w:rPr>
+                            <w:rFonts w:eastAsia="Calibri" w:cs="" w:cstheme="minorBidi" w:eastAsiaTheme="minorHAnsi"/>
+                            <w:b w:val="false"/>
+                            <w:bCs w:val="false"/>
+                            <w:i w:val="false"/>
+                            <w:iCs w:val="false"/>
+                            <w:caps w:val="false"/>
+                            <w:smallCaps w:val="false"/>
+                            <w:strike w:val="false"/>
+                            <w:dstrike w:val="false"/>
+                            <w:outline w:val="false"/>
                             <w:shadow w:val="false"/>
-                            <w:kern w:val="2"/>
-                            <w:em w:val="none"/>
                             <w:emboss w:val="false"/>
                             <w:imprint w:val="false"/>
-                            <w:b w:val="false"/>
-                            <w:u w:val="none"/>
-                            <w:dstrike w:val="false"/>
-                            <w:strike w:val="false"/>
-                            <w:i w:val="false"/>
-                            <w:outline w:val="false"/>
-                            <w:vertAlign w:val="baseline"/>
+                            <w:color w:val="000000"/>
+                            <w:spacing w:val="0"/>
+                            <w:kern w:val="2"/>
                             <w:position w:val="0"/>
                             <w:sz w:val="20"/>
-                            <w:spacing w:val="0"/>
-                            <w:bCs w:val="false"/>
-                            <w:iCs w:val="false"/>
-                            <w:smallCaps w:val="false"/>
-                            <w:caps w:val="false"/>
                             <w:sz w:val="20"/>
                             <w:szCs w:val="20"/>
-                            <w:rFonts w:asciiTheme="minorHAnsi" w:cstheme="minorBidi" w:eastAsiaTheme="minorHAnsi" w:hAnsiTheme="minorHAnsi" w:eastAsia="Noto Sans CJK SC" w:cs="Noto Sans Devanagari" w:ascii="Calibri" w:hAnsi="Calibri"/>
-                            <w:color w:val="000000"/>
+                            <w:u w:val="none"/>
+                            <w:vertAlign w:val="baseline"/>
+                            <w:em w:val="none"/>
                             <w:lang w:val="fr-FR"/>
                           </w:rPr>
                           <w:t>Achat</w:t>
@@ -773,8 +822,6 @@
                       </w:p>
                     </w:txbxContent>
                   </v:textbox>
-                  <v:fill o:detectmouseclick="t" on="false"/>
-                  <v:stroke color="#3465a4" joinstyle="round" endcap="flat"/>
                   <w10:wrap type="none"/>
                 </v:rect>
               </v:group>
@@ -784,7 +831,7 @@
         <mc:AlternateContent>
           <mc:Choice Requires="wpg">
             <w:drawing>
-              <wp:anchor behindDoc="0" distT="0" distB="0" distL="0" distR="0" simplePos="0" locked="0" layoutInCell="0" allowOverlap="1" relativeHeight="4">
+              <wp:anchor behindDoc="0" distT="0" distB="0" distL="0" distR="0" simplePos="0" locked="0" layoutInCell="0" allowOverlap="1" relativeHeight="5">
                 <wp:simplePos x="0" y="0"/>
                 <wp:positionH relativeFrom="column">
                   <wp:posOffset>1958975</wp:posOffset>
@@ -795,7 +842,7 @@
                 <wp:extent cx="791210" cy="1271905"/>
                 <wp:effectExtent l="0" t="0" r="0" b="0"/>
                 <wp:wrapNone/>
-                <wp:docPr id="2" name="Groupe 14"/>
+                <wp:docPr id="4" name="Groupe 14"/>
                 <a:graphic xmlns:a="http://schemas.openxmlformats.org/drawingml/2006/main">
                   <a:graphicData uri="http://schemas.microsoft.com/office/word/2010/wordprocessingGroup">
                     <wpg:wgp>
@@ -814,7 +861,7 @@
                           <pic:cNvPicPr/>
                         </pic:nvPicPr>
                         <pic:blipFill>
-                          <a:blip r:embed="rId4"/>
+                          <a:blip r:embed="rId5"/>
                           <a:stretch/>
                         </pic:blipFill>
                         <pic:spPr>
@@ -834,8 +881,8 @@
                         <wps:cNvSpPr/>
                         <wps:spPr>
                           <a:xfrm>
-                            <a:off x="0" y="937440"/>
-                            <a:ext cx="791280" cy="334800"/>
+                            <a:off x="0" y="937800"/>
+                            <a:ext cx="791280" cy="334080"/>
                           </a:xfrm>
                           <a:prstGeom prst="rect">
                             <a:avLst/>
@@ -855,38 +902,39 @@
                           <w:txbxContent>
                             <w:p>
                               <w:pPr>
-                                <w:overflowPunct w:val="true"/>
+                                <w:pStyle w:val="Normal"/>
+                                <w:overflowPunct w:val="false"/>
                                 <w:bidi w:val="0"/>
-                                <w:spacing w:before="0" w:after="0" w:lineRule="auto" w:line="240"/>
+                                <w:spacing w:lineRule="auto" w:line="240" w:before="0" w:after="0"/>
                                 <w:ind w:left="0" w:right="0" w:hanging="0"/>
                                 <w:jc w:val="center"/>
                                 <w:rPr/>
                               </w:pPr>
                               <w:r>
                                 <w:rPr>
+                                  <w:rFonts w:eastAsia="Calibri" w:cs="" w:cstheme="minorBidi" w:eastAsiaTheme="minorHAnsi"/>
+                                  <w:b w:val="false"/>
+                                  <w:bCs w:val="false"/>
+                                  <w:i w:val="false"/>
+                                  <w:iCs w:val="false"/>
+                                  <w:caps w:val="false"/>
+                                  <w:smallCaps w:val="false"/>
+                                  <w:strike w:val="false"/>
+                                  <w:dstrike w:val="false"/>
+                                  <w:outline w:val="false"/>
                                   <w:shadow w:val="false"/>
-                                  <w:kern w:val="2"/>
-                                  <w:em w:val="none"/>
                                   <w:emboss w:val="false"/>
                                   <w:imprint w:val="false"/>
-                                  <w:b w:val="false"/>
-                                  <w:u w:val="none"/>
-                                  <w:dstrike w:val="false"/>
-                                  <w:strike w:val="false"/>
-                                  <w:i w:val="false"/>
-                                  <w:outline w:val="false"/>
-                                  <w:vertAlign w:val="baseline"/>
+                                  <w:color w:val="000000"/>
+                                  <w:spacing w:val="0"/>
+                                  <w:kern w:val="2"/>
                                   <w:position w:val="0"/>
                                   <w:sz w:val="16"/>
-                                  <w:spacing w:val="0"/>
-                                  <w:bCs w:val="false"/>
-                                  <w:iCs w:val="false"/>
-                                  <w:smallCaps w:val="false"/>
-                                  <w:caps w:val="false"/>
                                   <w:sz w:val="16"/>
                                   <w:szCs w:val="16"/>
-                                  <w:rFonts w:asciiTheme="minorHAnsi" w:cstheme="minorBidi" w:eastAsiaTheme="minorHAnsi" w:hAnsiTheme="minorHAnsi" w:eastAsia="Noto Sans CJK SC" w:cs="Noto Sans Devanagari" w:ascii="Calibri" w:hAnsi="Calibri"/>
-                                  <w:color w:val="000000"/>
+                                  <w:u w:val="none"/>
+                                  <w:vertAlign w:val="baseline"/>
+                                  <w:em w:val="none"/>
                                   <w:lang w:val="fr-FR"/>
                                 </w:rPr>
                                 <w:t>Production du pot</w:t>
@@ -895,7 +943,7 @@
                           </w:txbxContent>
                         </wps:txbx>
                         <wps:bodyPr lIns="90000" rIns="90000" tIns="45000" bIns="45000" anchor="t">
-                          <a:spAutoFit/>
+                          <a:noAutofit/>
                         </wps:bodyPr>
                       </wps:wsp>
                     </wpg:wgp>
@@ -908,47 +956,50 @@
             <w:pict>
               <v:group id="shape_0" alt="Groupe 14" style="position:absolute;margin-left:154.25pt;margin-top:203.05pt;width:62.3pt;height:100.15pt" coordorigin="3085,4061" coordsize="1246,2003">
                 <v:shape id="shape_0" ID="Image 1" stroked="f" o:allowincell="f" style="position:absolute;left:3085;top:4061;width:1245;height:1474;mso-wrap-style:none;v-text-anchor:middle" type="_x0000_t75">
-                  <v:imagedata r:id="rId5" o:detectmouseclick="t"/>
+                  <v:imagedata r:id="rId6" o:detectmouseclick="t"/>
                   <v:stroke color="#3465a4" joinstyle="round" endcap="flat"/>
                   <w10:wrap type="none"/>
                 </v:shape>
-                <v:rect id="shape_0" ID="ZoneTexte 2" path="m0,0l-2147483645,0l-2147483645,-2147483646l0,-2147483646xe" stroked="f" o:allowincell="f" style="position:absolute;left:3085;top:5537;width:1245;height:526;mso-wrap-style:square;v-text-anchor:top">
+                <v:rect id="shape_0" path="m0,0l-2147483645,0l-2147483645,-2147483646l0,-2147483646xe" stroked="f" o:allowincell="f" style="position:absolute;left:3085;top:5538;width:1245;height:525;mso-wrap-style:square;v-text-anchor:top">
+                  <v:fill o:detectmouseclick="t" on="false"/>
+                  <v:stroke color="#3465a4" joinstyle="round" endcap="flat"/>
                   <v:textbox>
                     <w:txbxContent>
                       <w:p>
                         <w:pPr>
-                          <w:overflowPunct w:val="true"/>
+                          <w:pStyle w:val="Normal"/>
+                          <w:overflowPunct w:val="false"/>
                           <w:bidi w:val="0"/>
-                          <w:spacing w:before="0" w:after="0" w:lineRule="auto" w:line="240"/>
+                          <w:spacing w:lineRule="auto" w:line="240" w:before="0" w:after="0"/>
                           <w:ind w:left="0" w:right="0" w:hanging="0"/>
                           <w:jc w:val="center"/>
                           <w:rPr/>
                         </w:pPr>
                         <w:r>
                           <w:rPr>
+                            <w:rFonts w:eastAsia="Calibri" w:cs="" w:cstheme="minorBidi" w:eastAsiaTheme="minorHAnsi"/>
+                            <w:b w:val="false"/>
+                            <w:bCs w:val="false"/>
+                            <w:i w:val="false"/>
+                            <w:iCs w:val="false"/>
+                            <w:caps w:val="false"/>
+                            <w:smallCaps w:val="false"/>
+                            <w:strike w:val="false"/>
+                            <w:dstrike w:val="false"/>
+                            <w:outline w:val="false"/>
                             <w:shadow w:val="false"/>
-                            <w:kern w:val="2"/>
-                            <w:em w:val="none"/>
                             <w:emboss w:val="false"/>
                             <w:imprint w:val="false"/>
-                            <w:b w:val="false"/>
-                            <w:u w:val="none"/>
-                            <w:dstrike w:val="false"/>
-                            <w:strike w:val="false"/>
-                            <w:i w:val="false"/>
-                            <w:outline w:val="false"/>
-                            <w:vertAlign w:val="baseline"/>
+                            <w:color w:val="000000"/>
+                            <w:spacing w:val="0"/>
+                            <w:kern w:val="2"/>
                             <w:position w:val="0"/>
                             <w:sz w:val="16"/>
-                            <w:spacing w:val="0"/>
-                            <w:bCs w:val="false"/>
-                            <w:iCs w:val="false"/>
-                            <w:smallCaps w:val="false"/>
-                            <w:caps w:val="false"/>
                             <w:sz w:val="16"/>
                             <w:szCs w:val="16"/>
-                            <w:rFonts w:asciiTheme="minorHAnsi" w:cstheme="minorBidi" w:eastAsiaTheme="minorHAnsi" w:hAnsiTheme="minorHAnsi" w:eastAsia="Noto Sans CJK SC" w:cs="Noto Sans Devanagari" w:ascii="Calibri" w:hAnsi="Calibri"/>
-                            <w:color w:val="000000"/>
+                            <w:u w:val="none"/>
+                            <w:vertAlign w:val="baseline"/>
+                            <w:em w:val="none"/>
                             <w:lang w:val="fr-FR"/>
                           </w:rPr>
                           <w:t>Production du pot</w:t>
@@ -956,8 +1007,6 @@
                       </w:p>
                     </w:txbxContent>
                   </v:textbox>
-                  <v:fill o:detectmouseclick="t" on="false"/>
-                  <v:stroke color="#3465a4" joinstyle="round" endcap="flat"/>
                   <w10:wrap type="none"/>
                 </v:rect>
               </v:group>
@@ -967,7 +1016,7 @@
         <mc:AlternateContent>
           <mc:Choice Requires="wpg">
             <w:drawing>
-              <wp:anchor behindDoc="0" distT="0" distB="0" distL="0" distR="0" simplePos="0" locked="0" layoutInCell="0" allowOverlap="1" relativeHeight="5">
+              <wp:anchor behindDoc="0" distT="0" distB="0" distL="0" distR="0" simplePos="0" locked="0" layoutInCell="0" allowOverlap="1" relativeHeight="7">
                 <wp:simplePos x="0" y="0"/>
                 <wp:positionH relativeFrom="column">
                   <wp:posOffset>3855085</wp:posOffset>
@@ -978,7 +1027,7 @@
                 <wp:extent cx="877570" cy="1235075"/>
                 <wp:effectExtent l="0" t="0" r="0" b="0"/>
                 <wp:wrapNone/>
-                <wp:docPr id="3" name="Groupe 15"/>
+                <wp:docPr id="6" name="Groupe 15"/>
                 <a:graphic xmlns:a="http://schemas.openxmlformats.org/drawingml/2006/main">
                   <a:graphicData uri="http://schemas.microsoft.com/office/word/2010/wordprocessingGroup">
                     <wpg:wgp>
@@ -997,7 +1046,7 @@
                           <pic:cNvPicPr/>
                         </pic:nvPicPr>
                         <pic:blipFill>
-                          <a:blip r:embed="rId6"/>
+                          <a:blip r:embed="rId7"/>
                           <a:stretch/>
                         </pic:blipFill>
                         <pic:spPr>
@@ -1017,8 +1066,8 @@
                         <wps:cNvSpPr/>
                         <wps:spPr>
                           <a:xfrm>
-                            <a:off x="0" y="993240"/>
-                            <a:ext cx="877680" cy="241920"/>
+                            <a:off x="0" y="993600"/>
+                            <a:ext cx="877680" cy="241200"/>
                           </a:xfrm>
                           <a:prstGeom prst="rect">
                             <a:avLst/>
@@ -1038,38 +1087,39 @@
                           <w:txbxContent>
                             <w:p>
                               <w:pPr>
-                                <w:overflowPunct w:val="true"/>
+                                <w:pStyle w:val="Normal"/>
+                                <w:overflowPunct w:val="false"/>
                                 <w:bidi w:val="0"/>
-                                <w:spacing w:before="0" w:after="0" w:lineRule="auto" w:line="240"/>
+                                <w:spacing w:lineRule="auto" w:line="240" w:before="0" w:after="0"/>
                                 <w:ind w:left="0" w:right="0" w:hanging="0"/>
                                 <w:jc w:val="center"/>
                                 <w:rPr/>
                               </w:pPr>
                               <w:r>
                                 <w:rPr>
+                                  <w:rFonts w:eastAsia="Calibri" w:cs="" w:cstheme="minorBidi" w:eastAsiaTheme="minorHAnsi"/>
+                                  <w:b w:val="false"/>
+                                  <w:bCs w:val="false"/>
+                                  <w:i w:val="false"/>
+                                  <w:iCs w:val="false"/>
+                                  <w:caps w:val="false"/>
+                                  <w:smallCaps w:val="false"/>
+                                  <w:strike w:val="false"/>
+                                  <w:dstrike w:val="false"/>
+                                  <w:outline w:val="false"/>
                                   <w:shadow w:val="false"/>
-                                  <w:kern w:val="2"/>
-                                  <w:em w:val="none"/>
                                   <w:emboss w:val="false"/>
                                   <w:imprint w:val="false"/>
-                                  <w:b w:val="false"/>
-                                  <w:u w:val="none"/>
-                                  <w:dstrike w:val="false"/>
-                                  <w:strike w:val="false"/>
-                                  <w:i w:val="false"/>
-                                  <w:outline w:val="false"/>
-                                  <w:vertAlign w:val="baseline"/>
+                                  <w:color w:val="000000"/>
+                                  <w:spacing w:val="0"/>
+                                  <w:kern w:val="2"/>
                                   <w:position w:val="0"/>
                                   <w:sz w:val="20"/>
-                                  <w:spacing w:val="0"/>
-                                  <w:bCs w:val="false"/>
-                                  <w:iCs w:val="false"/>
-                                  <w:smallCaps w:val="false"/>
-                                  <w:caps w:val="false"/>
                                   <w:sz w:val="20"/>
                                   <w:szCs w:val="20"/>
-                                  <w:rFonts w:asciiTheme="minorHAnsi" w:cstheme="minorBidi" w:eastAsiaTheme="minorHAnsi" w:hAnsiTheme="minorHAnsi" w:eastAsia="Noto Sans CJK SC" w:cs="Noto Sans Devanagari" w:ascii="Calibri" w:hAnsi="Calibri"/>
-                                  <w:color w:val="000000"/>
+                                  <w:u w:val="none"/>
+                                  <w:vertAlign w:val="baseline"/>
+                                  <w:em w:val="none"/>
                                   <w:lang w:val="fr-FR"/>
                                 </w:rPr>
                                 <w:t>Vente</w:t>
@@ -1078,7 +1128,7 @@
                           </w:txbxContent>
                         </wps:txbx>
                         <wps:bodyPr lIns="90000" rIns="90000" tIns="45000" bIns="45000" anchor="t">
-                          <a:spAutoFit/>
+                          <a:noAutofit/>
                         </wps:bodyPr>
                       </wps:wsp>
                     </wpg:wgp>
@@ -1091,47 +1141,50 @@
             <w:pict>
               <v:group id="shape_0" alt="Groupe 15" style="position:absolute;margin-left:303.55pt;margin-top:2.8pt;width:69.1pt;height:97.25pt" coordorigin="6071,56" coordsize="1382,1945">
                 <v:shape id="shape_0" ID="Graphique 1" stroked="f" o:allowincell="f" style="position:absolute;left:6071;top:56;width:1381;height:1562;mso-wrap-style:none;v-text-anchor:middle" type="_x0000_t75">
-                  <v:imagedata r:id="rId7" o:detectmouseclick="t"/>
+                  <v:imagedata r:id="rId8" o:detectmouseclick="t"/>
                   <v:stroke color="#3465a4" joinstyle="round" endcap="flat"/>
                   <w10:wrap type="none"/>
                 </v:shape>
-                <v:rect id="shape_0" ID="ZoneTexte 3" path="m0,0l-2147483645,0l-2147483645,-2147483646l0,-2147483646xe" stroked="f" o:allowincell="f" style="position:absolute;left:6071;top:1620;width:1381;height:380;mso-wrap-style:square;v-text-anchor:top">
+                <v:rect id="shape_0" path="m0,0l-2147483645,0l-2147483645,-2147483646l0,-2147483646xe" stroked="f" o:allowincell="f" style="position:absolute;left:6071;top:1621;width:1381;height:379;mso-wrap-style:square;v-text-anchor:top">
+                  <v:fill o:detectmouseclick="t" on="false"/>
+                  <v:stroke color="#3465a4" joinstyle="round" endcap="flat"/>
                   <v:textbox>
                     <w:txbxContent>
                       <w:p>
                         <w:pPr>
-                          <w:overflowPunct w:val="true"/>
+                          <w:pStyle w:val="Normal"/>
+                          <w:overflowPunct w:val="false"/>
                           <w:bidi w:val="0"/>
-                          <w:spacing w:before="0" w:after="0" w:lineRule="auto" w:line="240"/>
+                          <w:spacing w:lineRule="auto" w:line="240" w:before="0" w:after="0"/>
                           <w:ind w:left="0" w:right="0" w:hanging="0"/>
                           <w:jc w:val="center"/>
                           <w:rPr/>
                         </w:pPr>
                         <w:r>
                           <w:rPr>
+                            <w:rFonts w:eastAsia="Calibri" w:cs="" w:cstheme="minorBidi" w:eastAsiaTheme="minorHAnsi"/>
+                            <w:b w:val="false"/>
+                            <w:bCs w:val="false"/>
+                            <w:i w:val="false"/>
+                            <w:iCs w:val="false"/>
+                            <w:caps w:val="false"/>
+                            <w:smallCaps w:val="false"/>
+                            <w:strike w:val="false"/>
+                            <w:dstrike w:val="false"/>
+                            <w:outline w:val="false"/>
                             <w:shadow w:val="false"/>
-                            <w:kern w:val="2"/>
-                            <w:em w:val="none"/>
                             <w:emboss w:val="false"/>
                             <w:imprint w:val="false"/>
-                            <w:b w:val="false"/>
-                            <w:u w:val="none"/>
-                            <w:dstrike w:val="false"/>
-                            <w:strike w:val="false"/>
-                            <w:i w:val="false"/>
-                            <w:outline w:val="false"/>
-                            <w:vertAlign w:val="baseline"/>
+                            <w:color w:val="000000"/>
+                            <w:spacing w:val="0"/>
+                            <w:kern w:val="2"/>
                             <w:position w:val="0"/>
                             <w:sz w:val="20"/>
-                            <w:spacing w:val="0"/>
-                            <w:bCs w:val="false"/>
-                            <w:iCs w:val="false"/>
-                            <w:smallCaps w:val="false"/>
-                            <w:caps w:val="false"/>
                             <w:sz w:val="20"/>
                             <w:szCs w:val="20"/>
-                            <w:rFonts w:asciiTheme="minorHAnsi" w:cstheme="minorBidi" w:eastAsiaTheme="minorHAnsi" w:hAnsiTheme="minorHAnsi" w:eastAsia="Noto Sans CJK SC" w:cs="Noto Sans Devanagari" w:ascii="Calibri" w:hAnsi="Calibri"/>
-                            <w:color w:val="000000"/>
+                            <w:u w:val="none"/>
+                            <w:vertAlign w:val="baseline"/>
+                            <w:em w:val="none"/>
                             <w:lang w:val="fr-FR"/>
                           </w:rPr>
                           <w:t>Vente</w:t>
@@ -1139,8 +1192,6 @@
                       </w:p>
                     </w:txbxContent>
                   </v:textbox>
-                  <v:fill o:detectmouseclick="t" on="false"/>
-                  <v:stroke color="#3465a4" joinstyle="round" endcap="flat"/>
                   <w10:wrap type="none"/>
                 </v:rect>
               </v:group>
@@ -1150,7 +1201,7 @@
         <mc:AlternateContent>
           <mc:Choice Requires="wpg">
             <w:drawing>
-              <wp:anchor behindDoc="0" distT="0" distB="0" distL="0" distR="0" simplePos="0" locked="0" layoutInCell="0" allowOverlap="1" relativeHeight="6">
+              <wp:anchor behindDoc="0" distT="0" distB="0" distL="0" distR="0" simplePos="0" locked="0" layoutInCell="0" allowOverlap="1" relativeHeight="9">
                 <wp:simplePos x="0" y="0"/>
                 <wp:positionH relativeFrom="column">
                   <wp:posOffset>36830</wp:posOffset>
@@ -1161,7 +1212,7 @@
                 <wp:extent cx="687070" cy="1273175"/>
                 <wp:effectExtent l="0" t="0" r="0" b="0"/>
                 <wp:wrapNone/>
-                <wp:docPr id="4" name="Groupe 1"/>
+                <wp:docPr id="8" name="Groupe 1"/>
                 <a:graphic xmlns:a="http://schemas.openxmlformats.org/drawingml/2006/main">
                   <a:graphicData uri="http://schemas.microsoft.com/office/word/2010/wordprocessingGroup">
                     <wpg:wgp>
@@ -1180,7 +1231,7 @@
                           <pic:cNvPicPr/>
                         </pic:nvPicPr>
                         <pic:blipFill>
-                          <a:blip r:embed="rId8"/>
+                          <a:blip r:embed="rId9"/>
                           <a:stretch/>
                         </pic:blipFill>
                         <pic:spPr>
@@ -1200,8 +1251,8 @@
                         <wps:cNvSpPr/>
                         <wps:spPr>
                           <a:xfrm>
-                            <a:off x="0" y="816480"/>
-                            <a:ext cx="687240" cy="456480"/>
+                            <a:off x="0" y="817200"/>
+                            <a:ext cx="687240" cy="455760"/>
                           </a:xfrm>
                           <a:prstGeom prst="rect">
                             <a:avLst/>
@@ -1221,38 +1272,39 @@
                           <w:txbxContent>
                             <w:p>
                               <w:pPr>
-                                <w:overflowPunct w:val="true"/>
+                                <w:pStyle w:val="Normal"/>
+                                <w:overflowPunct w:val="false"/>
                                 <w:bidi w:val="0"/>
-                                <w:spacing w:before="0" w:after="0" w:lineRule="auto" w:line="240"/>
+                                <w:spacing w:lineRule="auto" w:line="240" w:before="0" w:after="0"/>
                                 <w:ind w:left="0" w:right="0" w:hanging="0"/>
                                 <w:jc w:val="center"/>
                                 <w:rPr/>
                               </w:pPr>
                               <w:r>
                                 <w:rPr>
+                                  <w:rFonts w:eastAsia="Calibri" w:cs="" w:cstheme="minorBidi" w:eastAsiaTheme="minorHAnsi"/>
+                                  <w:b w:val="false"/>
+                                  <w:bCs w:val="false"/>
+                                  <w:i w:val="false"/>
+                                  <w:iCs w:val="false"/>
+                                  <w:caps w:val="false"/>
+                                  <w:smallCaps w:val="false"/>
+                                  <w:strike w:val="false"/>
+                                  <w:dstrike w:val="false"/>
+                                  <w:outline w:val="false"/>
                                   <w:shadow w:val="false"/>
-                                  <w:kern w:val="2"/>
-                                  <w:em w:val="none"/>
                                   <w:emboss w:val="false"/>
                                   <w:imprint w:val="false"/>
-                                  <w:b w:val="false"/>
-                                  <w:u w:val="none"/>
-                                  <w:dstrike w:val="false"/>
-                                  <w:strike w:val="false"/>
-                                  <w:i w:val="false"/>
-                                  <w:outline w:val="false"/>
-                                  <w:vertAlign w:val="baseline"/>
+                                  <w:color w:val="000000"/>
+                                  <w:spacing w:val="0"/>
+                                  <w:kern w:val="2"/>
                                   <w:position w:val="0"/>
                                   <w:sz w:val="16"/>
-                                  <w:spacing w:val="0"/>
-                                  <w:bCs w:val="false"/>
-                                  <w:iCs w:val="false"/>
-                                  <w:smallCaps w:val="false"/>
-                                  <w:caps w:val="false"/>
                                   <w:sz w:val="16"/>
                                   <w:szCs w:val="16"/>
-                                  <w:rFonts w:asciiTheme="minorHAnsi" w:cstheme="minorBidi" w:eastAsiaTheme="minorHAnsi" w:hAnsiTheme="minorHAnsi" w:eastAsia="Noto Sans CJK SC" w:cs="Noto Sans Devanagari" w:ascii="Calibri" w:hAnsi="Calibri"/>
-                                  <w:color w:val="000000"/>
+                                  <w:u w:val="none"/>
+                                  <w:vertAlign w:val="baseline"/>
+                                  <w:em w:val="none"/>
                                   <w:lang w:val="fr-FR"/>
                                 </w:rPr>
                                 <w:t>Achat pour pot Héraclès</w:t>
@@ -1261,7 +1313,7 @@
                           </w:txbxContent>
                         </wps:txbx>
                         <wps:bodyPr lIns="90000" rIns="90000" tIns="45000" bIns="45000" anchor="t">
-                          <a:spAutoFit/>
+                          <a:noAutofit/>
                         </wps:bodyPr>
                       </wps:wsp>
                     </wpg:wgp>
@@ -1274,47 +1326,50 @@
             <w:pict>
               <v:group id="shape_0" alt="Groupe 1" style="position:absolute;margin-left:2.9pt;margin-top:150.6pt;width:54.1pt;height:100.25pt" coordorigin="58,3012" coordsize="1082,2005">
                 <v:shape id="shape_0" ID="Espace réservé du contenu 3" stroked="f" o:allowincell="f" style="position:absolute;left:75;top:3012;width:1010;height:1106;mso-wrap-style:none;v-text-anchor:middle" type="_x0000_t75">
-                  <v:imagedata r:id="rId9" o:detectmouseclick="t"/>
+                  <v:imagedata r:id="rId10" o:detectmouseclick="t"/>
                   <v:stroke color="#3465a4" joinstyle="round" endcap="flat"/>
                   <w10:wrap type="none"/>
                 </v:shape>
-                <v:rect id="shape_0" ID="ZoneTexte 4" path="m0,0l-2147483645,0l-2147483645,-2147483646l0,-2147483646xe" stroked="f" o:allowincell="f" style="position:absolute;left:58;top:4298;width:1081;height:718;mso-wrap-style:square;v-text-anchor:top">
+                <v:rect id="shape_0" path="m0,0l-2147483645,0l-2147483645,-2147483646l0,-2147483646xe" stroked="f" o:allowincell="f" style="position:absolute;left:58;top:4299;width:1081;height:717;mso-wrap-style:square;v-text-anchor:top">
+                  <v:fill o:detectmouseclick="t" on="false"/>
+                  <v:stroke color="#3465a4" joinstyle="round" endcap="flat"/>
                   <v:textbox>
                     <w:txbxContent>
                       <w:p>
                         <w:pPr>
-                          <w:overflowPunct w:val="true"/>
+                          <w:pStyle w:val="Normal"/>
+                          <w:overflowPunct w:val="false"/>
                           <w:bidi w:val="0"/>
-                          <w:spacing w:before="0" w:after="0" w:lineRule="auto" w:line="240"/>
+                          <w:spacing w:lineRule="auto" w:line="240" w:before="0" w:after="0"/>
                           <w:ind w:left="0" w:right="0" w:hanging="0"/>
                           <w:jc w:val="center"/>
                           <w:rPr/>
                         </w:pPr>
                         <w:r>
                           <w:rPr>
+                            <w:rFonts w:eastAsia="Calibri" w:cs="" w:cstheme="minorBidi" w:eastAsiaTheme="minorHAnsi"/>
+                            <w:b w:val="false"/>
+                            <w:bCs w:val="false"/>
+                            <w:i w:val="false"/>
+                            <w:iCs w:val="false"/>
+                            <w:caps w:val="false"/>
+                            <w:smallCaps w:val="false"/>
+                            <w:strike w:val="false"/>
+                            <w:dstrike w:val="false"/>
+                            <w:outline w:val="false"/>
                             <w:shadow w:val="false"/>
-                            <w:kern w:val="2"/>
-                            <w:em w:val="none"/>
                             <w:emboss w:val="false"/>
                             <w:imprint w:val="false"/>
-                            <w:b w:val="false"/>
-                            <w:u w:val="none"/>
-                            <w:dstrike w:val="false"/>
-                            <w:strike w:val="false"/>
-                            <w:i w:val="false"/>
-                            <w:outline w:val="false"/>
-                            <w:vertAlign w:val="baseline"/>
+                            <w:color w:val="000000"/>
+                            <w:spacing w:val="0"/>
+                            <w:kern w:val="2"/>
                             <w:position w:val="0"/>
                             <w:sz w:val="16"/>
-                            <w:spacing w:val="0"/>
-                            <w:bCs w:val="false"/>
-                            <w:iCs w:val="false"/>
-                            <w:smallCaps w:val="false"/>
-                            <w:caps w:val="false"/>
                             <w:sz w:val="16"/>
                             <w:szCs w:val="16"/>
-                            <w:rFonts w:asciiTheme="minorHAnsi" w:cstheme="minorBidi" w:eastAsiaTheme="minorHAnsi" w:hAnsiTheme="minorHAnsi" w:eastAsia="Noto Sans CJK SC" w:cs="Noto Sans Devanagari" w:ascii="Calibri" w:hAnsi="Calibri"/>
-                            <w:color w:val="000000"/>
+                            <w:u w:val="none"/>
+                            <w:vertAlign w:val="baseline"/>
+                            <w:em w:val="none"/>
                             <w:lang w:val="fr-FR"/>
                           </w:rPr>
                           <w:t>Achat pour pot Héraclès</w:t>
@@ -1322,8 +1377,6 @@
                       </w:p>
                     </w:txbxContent>
                   </v:textbox>
-                  <v:fill o:detectmouseclick="t" on="false"/>
-                  <v:stroke color="#3465a4" joinstyle="round" endcap="flat"/>
                   <w10:wrap type="none"/>
                 </v:rect>
               </v:group>
@@ -1333,7 +1386,7 @@
         <mc:AlternateContent>
           <mc:Choice Requires="wpg">
             <w:drawing>
-              <wp:anchor behindDoc="0" distT="0" distB="0" distL="0" distR="0" simplePos="0" locked="0" layoutInCell="0" allowOverlap="1" relativeHeight="7">
+              <wp:anchor behindDoc="0" distT="0" distB="0" distL="0" distR="0" simplePos="0" locked="0" layoutInCell="0" allowOverlap="1" relativeHeight="11">
                 <wp:simplePos x="0" y="0"/>
                 <wp:positionH relativeFrom="column">
                   <wp:posOffset>28575</wp:posOffset>
@@ -1344,7 +1397,7 @@
                 <wp:extent cx="687070" cy="1273175"/>
                 <wp:effectExtent l="0" t="0" r="0" b="0"/>
                 <wp:wrapNone/>
-                <wp:docPr id="5" name="Groupe 2"/>
+                <wp:docPr id="10" name="Groupe 2"/>
                 <a:graphic xmlns:a="http://schemas.openxmlformats.org/drawingml/2006/main">
                   <a:graphicData uri="http://schemas.microsoft.com/office/word/2010/wordprocessingGroup">
                     <wpg:wgp>
@@ -1363,7 +1416,7 @@
                           <pic:cNvPicPr/>
                         </pic:nvPicPr>
                         <pic:blipFill>
-                          <a:blip r:embed="rId10"/>
+                          <a:blip r:embed="rId11"/>
                           <a:stretch/>
                         </pic:blipFill>
                         <pic:spPr>
@@ -1383,8 +1436,8 @@
                         <wps:cNvSpPr/>
                         <wps:spPr>
                           <a:xfrm>
-                            <a:off x="0" y="816480"/>
-                            <a:ext cx="687240" cy="456480"/>
+                            <a:off x="0" y="817200"/>
+                            <a:ext cx="687240" cy="455760"/>
                           </a:xfrm>
                           <a:prstGeom prst="rect">
                             <a:avLst/>
@@ -1404,38 +1457,39 @@
                           <w:txbxContent>
                             <w:p>
                               <w:pPr>
-                                <w:overflowPunct w:val="true"/>
+                                <w:pStyle w:val="Normal"/>
+                                <w:overflowPunct w:val="false"/>
                                 <w:bidi w:val="0"/>
-                                <w:spacing w:before="0" w:after="0" w:lineRule="auto" w:line="240"/>
+                                <w:spacing w:lineRule="auto" w:line="240" w:before="0" w:after="0"/>
                                 <w:ind w:left="0" w:right="0" w:hanging="0"/>
                                 <w:jc w:val="center"/>
                                 <w:rPr/>
                               </w:pPr>
                               <w:r>
                                 <w:rPr>
+                                  <w:rFonts w:eastAsia="Calibri" w:cs="" w:cstheme="minorBidi" w:eastAsiaTheme="minorHAnsi"/>
+                                  <w:b w:val="false"/>
+                                  <w:bCs w:val="false"/>
+                                  <w:i w:val="false"/>
+                                  <w:iCs w:val="false"/>
+                                  <w:caps w:val="false"/>
+                                  <w:smallCaps w:val="false"/>
+                                  <w:strike w:val="false"/>
+                                  <w:dstrike w:val="false"/>
+                                  <w:outline w:val="false"/>
                                   <w:shadow w:val="false"/>
-                                  <w:kern w:val="2"/>
-                                  <w:em w:val="none"/>
                                   <w:emboss w:val="false"/>
                                   <w:imprint w:val="false"/>
-                                  <w:b w:val="false"/>
-                                  <w:u w:val="none"/>
-                                  <w:dstrike w:val="false"/>
-                                  <w:strike w:val="false"/>
-                                  <w:i w:val="false"/>
-                                  <w:outline w:val="false"/>
-                                  <w:vertAlign w:val="baseline"/>
+                                  <w:color w:val="000000"/>
+                                  <w:spacing w:val="0"/>
+                                  <w:kern w:val="2"/>
                                   <w:position w:val="0"/>
                                   <w:sz w:val="16"/>
-                                  <w:spacing w:val="0"/>
-                                  <w:bCs w:val="false"/>
-                                  <w:iCs w:val="false"/>
-                                  <w:smallCaps w:val="false"/>
-                                  <w:caps w:val="false"/>
                                   <w:sz w:val="16"/>
                                   <w:szCs w:val="16"/>
-                                  <w:rFonts w:asciiTheme="minorHAnsi" w:cstheme="minorBidi" w:eastAsiaTheme="minorHAnsi" w:hAnsiTheme="minorHAnsi" w:eastAsia="Noto Sans CJK SC" w:cs="Noto Sans Devanagari" w:ascii="Calibri" w:hAnsi="Calibri"/>
-                                  <w:color w:val="000000"/>
+                                  <w:u w:val="none"/>
+                                  <w:vertAlign w:val="baseline"/>
+                                  <w:em w:val="none"/>
                                   <w:lang w:val="fr-FR"/>
                                 </w:rPr>
                                 <w:t>Achat pour pot Hermès</w:t>
@@ -1444,7 +1498,7 @@
                           </w:txbxContent>
                         </wps:txbx>
                         <wps:bodyPr lIns="90000" rIns="90000" tIns="45000" bIns="45000" anchor="t">
-                          <a:spAutoFit/>
+                          <a:noAutofit/>
                         </wps:bodyPr>
                       </wps:wsp>
                     </wpg:wgp>
@@ -1457,47 +1511,50 @@
             <w:pict>
               <v:group id="shape_0" alt="Groupe 2" style="position:absolute;margin-left:2.25pt;margin-top:265.15pt;width:54.1pt;height:100.25pt" coordorigin="45,5303" coordsize="1082,2005">
                 <v:shape id="shape_0" ID="Espace réservé du contenu 4" stroked="f" o:allowincell="f" style="position:absolute;left:62;top:5303;width:1010;height:1106;mso-wrap-style:none;v-text-anchor:middle" type="_x0000_t75">
-                  <v:imagedata r:id="rId11" o:detectmouseclick="t"/>
+                  <v:imagedata r:id="rId12" o:detectmouseclick="t"/>
                   <v:stroke color="#3465a4" joinstyle="round" endcap="flat"/>
                   <w10:wrap type="none"/>
                 </v:shape>
-                <v:rect id="shape_0" ID="ZoneTexte 5" path="m0,0l-2147483645,0l-2147483645,-2147483646l0,-2147483646xe" stroked="f" o:allowincell="f" style="position:absolute;left:45;top:6589;width:1081;height:718;mso-wrap-style:square;v-text-anchor:top">
+                <v:rect id="shape_0" path="m0,0l-2147483645,0l-2147483645,-2147483646l0,-2147483646xe" stroked="f" o:allowincell="f" style="position:absolute;left:45;top:6590;width:1081;height:717;mso-wrap-style:square;v-text-anchor:top">
+                  <v:fill o:detectmouseclick="t" on="false"/>
+                  <v:stroke color="#3465a4" joinstyle="round" endcap="flat"/>
                   <v:textbox>
                     <w:txbxContent>
                       <w:p>
                         <w:pPr>
-                          <w:overflowPunct w:val="true"/>
+                          <w:pStyle w:val="Normal"/>
+                          <w:overflowPunct w:val="false"/>
                           <w:bidi w:val="0"/>
-                          <w:spacing w:before="0" w:after="0" w:lineRule="auto" w:line="240"/>
+                          <w:spacing w:lineRule="auto" w:line="240" w:before="0" w:after="0"/>
                           <w:ind w:left="0" w:right="0" w:hanging="0"/>
                           <w:jc w:val="center"/>
                           <w:rPr/>
                         </w:pPr>
                         <w:r>
                           <w:rPr>
+                            <w:rFonts w:eastAsia="Calibri" w:cs="" w:cstheme="minorBidi" w:eastAsiaTheme="minorHAnsi"/>
+                            <w:b w:val="false"/>
+                            <w:bCs w:val="false"/>
+                            <w:i w:val="false"/>
+                            <w:iCs w:val="false"/>
+                            <w:caps w:val="false"/>
+                            <w:smallCaps w:val="false"/>
+                            <w:strike w:val="false"/>
+                            <w:dstrike w:val="false"/>
+                            <w:outline w:val="false"/>
                             <w:shadow w:val="false"/>
-                            <w:kern w:val="2"/>
-                            <w:em w:val="none"/>
                             <w:emboss w:val="false"/>
                             <w:imprint w:val="false"/>
-                            <w:b w:val="false"/>
-                            <w:u w:val="none"/>
-                            <w:dstrike w:val="false"/>
-                            <w:strike w:val="false"/>
-                            <w:i w:val="false"/>
-                            <w:outline w:val="false"/>
-                            <w:vertAlign w:val="baseline"/>
+                            <w:color w:val="000000"/>
+                            <w:spacing w:val="0"/>
+                            <w:kern w:val="2"/>
                             <w:position w:val="0"/>
                             <w:sz w:val="16"/>
-                            <w:spacing w:val="0"/>
-                            <w:bCs w:val="false"/>
-                            <w:iCs w:val="false"/>
-                            <w:smallCaps w:val="false"/>
-                            <w:caps w:val="false"/>
                             <w:sz w:val="16"/>
                             <w:szCs w:val="16"/>
-                            <w:rFonts w:asciiTheme="minorHAnsi" w:cstheme="minorBidi" w:eastAsiaTheme="minorHAnsi" w:hAnsiTheme="minorHAnsi" w:eastAsia="Noto Sans CJK SC" w:cs="Noto Sans Devanagari" w:ascii="Calibri" w:hAnsi="Calibri"/>
-                            <w:color w:val="000000"/>
+                            <w:u w:val="none"/>
+                            <w:vertAlign w:val="baseline"/>
+                            <w:em w:val="none"/>
                             <w:lang w:val="fr-FR"/>
                           </w:rPr>
                           <w:t>Achat pour pot Hermès</w:t>
@@ -1505,8 +1562,6 @@
                       </w:p>
                     </w:txbxContent>
                   </v:textbox>
-                  <v:fill o:detectmouseclick="t" on="false"/>
-                  <v:stroke color="#3465a4" joinstyle="round" endcap="flat"/>
                   <w10:wrap type="none"/>
                 </v:rect>
               </v:group>
@@ -1516,7 +1571,7 @@
         <mc:AlternateContent>
           <mc:Choice Requires="wps">
             <w:drawing>
-              <wp:anchor behindDoc="0" distT="0" distB="0" distL="0" distR="0" simplePos="0" locked="0" layoutInCell="0" allowOverlap="1" relativeHeight="8">
+              <wp:anchor behindDoc="0" distT="635" distB="635" distL="635" distR="635" simplePos="0" locked="0" layoutInCell="0" allowOverlap="1" relativeHeight="13">
                 <wp:simplePos x="0" y="0"/>
                 <wp:positionH relativeFrom="column">
                   <wp:posOffset>596900</wp:posOffset>
@@ -1527,7 +1582,7 @@
                 <wp:extent cx="1362075" cy="946785"/>
                 <wp:effectExtent l="635" t="635" r="635" b="635"/>
                 <wp:wrapNone/>
-                <wp:docPr id="6" name="Ligne horizontale 1"/>
+                <wp:docPr id="12" name="Ligne horizontale 1"/>
                 <a:graphic xmlns:a="http://schemas.openxmlformats.org/drawingml/2006/main">
                   <a:graphicData uri="http://schemas.microsoft.com/office/word/2010/wordprocessingShape">
                     <wps:wsp>
@@ -1572,7 +1627,7 @@
         <mc:AlternateContent>
           <mc:Choice Requires="wps">
             <w:drawing>
-              <wp:anchor behindDoc="0" distT="0" distB="0" distL="0" distR="0" simplePos="0" locked="0" layoutInCell="0" allowOverlap="1" relativeHeight="9">
+              <wp:anchor behindDoc="0" distT="635" distB="635" distL="635" distR="635" simplePos="0" locked="0" layoutInCell="0" allowOverlap="1" relativeHeight="14">
                 <wp:simplePos x="0" y="0"/>
                 <wp:positionH relativeFrom="column">
                   <wp:posOffset>2943225</wp:posOffset>
@@ -1580,10 +1635,10 @@
                 <wp:positionV relativeFrom="paragraph">
                   <wp:posOffset>3295015</wp:posOffset>
                 </wp:positionV>
-                <wp:extent cx="634365" cy="0"/>
+                <wp:extent cx="634365" cy="635"/>
                 <wp:effectExtent l="635" t="635" r="635" b="635"/>
                 <wp:wrapNone/>
-                <wp:docPr id="7" name="Ligne horizontale 2"/>
+                <wp:docPr id="13" name="Ligne horizontale 2"/>
                 <a:graphic xmlns:a="http://schemas.openxmlformats.org/drawingml/2006/main">
                   <a:graphicData uri="http://schemas.microsoft.com/office/word/2010/wordprocessingShape">
                     <wps:wsp>
@@ -1591,7 +1646,7 @@
                       <wps:spPr>
                         <a:xfrm>
                           <a:off x="0" y="0"/>
-                          <a:ext cx="634320" cy="0"/>
+                          <a:ext cx="634320" cy="720"/>
                         </a:xfrm>
                         <a:prstGeom prst="line">
                           <a:avLst/>
@@ -1625,51 +1680,6 @@
             </w:pict>
           </mc:Fallback>
         </mc:AlternateContent>
-        <w:drawing>
-          <wp:anchor behindDoc="0" distT="0" distB="0" distL="0" distR="0" simplePos="0" locked="0" layoutInCell="0" allowOverlap="1" relativeHeight="2">
-            <wp:simplePos x="0" y="0"/>
-            <wp:positionH relativeFrom="column">
-              <wp:posOffset>5259705</wp:posOffset>
-            </wp:positionH>
-            <wp:positionV relativeFrom="paragraph">
-              <wp:posOffset>82550</wp:posOffset>
-            </wp:positionV>
-            <wp:extent cx="893445" cy="893445"/>
-            <wp:effectExtent l="0" t="0" r="0" b="0"/>
-            <wp:wrapSquare wrapText="largest"/>
-            <wp:docPr id="8" name="Image1" descr=""/>
-            <wp:cNvGraphicFramePr>
-              <a:graphicFrameLocks xmlns:a="http://schemas.openxmlformats.org/drawingml/2006/main" noChangeAspect="1"/>
-            </wp:cNvGraphicFramePr>
-            <a:graphic xmlns:a="http://schemas.openxmlformats.org/drawingml/2006/main">
-              <a:graphicData uri="http://schemas.openxmlformats.org/drawingml/2006/picture">
-                <pic:pic xmlns:pic="http://schemas.openxmlformats.org/drawingml/2006/picture">
-                  <pic:nvPicPr>
-                    <pic:cNvPr id="8" name="Image1" descr=""/>
-                    <pic:cNvPicPr>
-                      <a:picLocks noChangeAspect="1" noChangeArrowheads="1"/>
-                    </pic:cNvPicPr>
-                  </pic:nvPicPr>
-                  <pic:blipFill>
-                    <a:blip r:embed="rId12"/>
-                    <a:stretch>
-                      <a:fillRect/>
-                    </a:stretch>
-                  </pic:blipFill>
-                  <pic:spPr bwMode="auto">
-                    <a:xfrm>
-                      <a:off x="0" y="0"/>
-                      <a:ext cx="893445" cy="893445"/>
-                    </a:xfrm>
-                    <a:prstGeom prst="rect">
-                      <a:avLst/>
-                    </a:prstGeom>
-                  </pic:spPr>
-                </pic:pic>
-              </a:graphicData>
-            </a:graphic>
-          </wp:anchor>
-        </w:drawing>
       </w:r>
       <w:r>
         <w:br w:type="page"/>
@@ -1708,7 +1718,7 @@
         <w:pStyle w:val="Question"/>
         <w:numPr>
           <w:ilvl w:val="0"/>
-          <w:numId w:val="2"/>
+          <w:numId w:val="1"/>
         </w:numPr>
         <w:ind w:left="714" w:hanging="357"/>
         <w:rPr/>
@@ -1747,26 +1757,27 @@
       </w:tblPr>
       <w:tblGrid>
         <w:gridCol w:w="1500"/>
-        <w:gridCol w:w="30"/>
-        <w:gridCol w:w="1163"/>
+        <w:gridCol w:w="29"/>
+        <w:gridCol w:w="1164"/>
         <w:gridCol w:w="1245"/>
         <w:gridCol w:w="1530"/>
         <w:gridCol w:w="1702"/>
-        <w:gridCol w:w="1358"/>
+        <w:gridCol w:w="1357"/>
         <w:gridCol w:w="1305"/>
-        <w:gridCol w:w="1507"/>
+        <w:gridCol w:w="1506"/>
       </w:tblGrid>
       <w:tr>
         <w:trPr/>
         <w:tc>
           <w:tcPr>
-            <w:tcW w:w="11340" w:type="dxa"/>
+            <w:tcW w:w="11338" w:type="dxa"/>
             <w:gridSpan w:val="9"/>
             <w:tcBorders/>
           </w:tcPr>
           <w:p>
             <w:pPr>
               <w:pStyle w:val="Contenudetableau"/>
+              <w:widowControl w:val="false"/>
               <w:spacing w:before="0" w:after="160"/>
               <w:jc w:val="center"/>
               <w:rPr/>
@@ -1789,6 +1800,7 @@
           <w:p>
             <w:pPr>
               <w:pStyle w:val="Contenudetableau"/>
+              <w:widowControl w:val="false"/>
               <w:spacing w:before="0" w:after="160"/>
               <w:jc w:val="center"/>
               <w:rPr/>
@@ -1801,13 +1813,14 @@
         </w:tc>
         <w:tc>
           <w:tcPr>
-            <w:tcW w:w="5835" w:type="dxa"/>
+            <w:tcW w:w="5834" w:type="dxa"/>
             <w:gridSpan w:val="4"/>
             <w:tcBorders/>
           </w:tcPr>
           <w:p>
             <w:pPr>
               <w:pStyle w:val="Contenudetableau"/>
+              <w:widowControl w:val="false"/>
               <w:spacing w:before="0" w:after="160"/>
               <w:jc w:val="center"/>
               <w:rPr/>
@@ -1820,13 +1833,14 @@
         </w:tc>
         <w:tc>
           <w:tcPr>
-            <w:tcW w:w="2812" w:type="dxa"/>
+            <w:tcW w:w="2811" w:type="dxa"/>
             <w:gridSpan w:val="2"/>
             <w:tcBorders/>
           </w:tcPr>
           <w:p>
             <w:pPr>
               <w:pStyle w:val="Contenudetableau"/>
+              <w:widowControl w:val="false"/>
               <w:spacing w:before="0" w:after="160"/>
               <w:jc w:val="center"/>
               <w:rPr/>
@@ -1844,13 +1858,14 @@
         </w:trPr>
         <w:tc>
           <w:tcPr>
-            <w:tcW w:w="1530" w:type="dxa"/>
+            <w:tcW w:w="1529" w:type="dxa"/>
             <w:gridSpan w:val="2"/>
             <w:tcBorders/>
           </w:tcPr>
           <w:p>
             <w:pPr>
               <w:pStyle w:val="Contenudetableau"/>
+              <w:widowControl w:val="false"/>
               <w:spacing w:before="0" w:after="160"/>
               <w:jc w:val="center"/>
               <w:rPr/>
@@ -1863,12 +1878,13 @@
         </w:tc>
         <w:tc>
           <w:tcPr>
-            <w:tcW w:w="1163" w:type="dxa"/>
+            <w:tcW w:w="1164" w:type="dxa"/>
             <w:tcBorders/>
           </w:tcPr>
           <w:p>
             <w:pPr>
               <w:pStyle w:val="Contenudetableau"/>
+              <w:widowControl w:val="false"/>
               <w:spacing w:before="0" w:after="160"/>
               <w:jc w:val="center"/>
               <w:rPr/>
@@ -1887,6 +1903,7 @@
           <w:p>
             <w:pPr>
               <w:pStyle w:val="Contenudetableau"/>
+              <w:widowControl w:val="false"/>
               <w:spacing w:before="0" w:after="160"/>
               <w:jc w:val="center"/>
               <w:rPr/>
@@ -1905,6 +1922,7 @@
           <w:p>
             <w:pPr>
               <w:pStyle w:val="Contenudetableau"/>
+              <w:widowControl w:val="false"/>
               <w:spacing w:before="0" w:after="160"/>
               <w:jc w:val="center"/>
               <w:rPr/>
@@ -1923,6 +1941,7 @@
           <w:p>
             <w:pPr>
               <w:pStyle w:val="Contenudetableau"/>
+              <w:widowControl w:val="false"/>
               <w:spacing w:before="0" w:after="160"/>
               <w:jc w:val="center"/>
               <w:rPr/>
@@ -1935,12 +1954,13 @@
         </w:tc>
         <w:tc>
           <w:tcPr>
-            <w:tcW w:w="1358" w:type="dxa"/>
+            <w:tcW w:w="1357" w:type="dxa"/>
             <w:tcBorders/>
           </w:tcPr>
           <w:p>
             <w:pPr>
               <w:pStyle w:val="Contenudetableau"/>
+              <w:widowControl w:val="false"/>
               <w:spacing w:before="0" w:after="160"/>
               <w:jc w:val="center"/>
               <w:rPr/>
@@ -1959,6 +1979,7 @@
           <w:p>
             <w:pPr>
               <w:pStyle w:val="Contenudetableau"/>
+              <w:widowControl w:val="false"/>
               <w:spacing w:before="0" w:after="160"/>
               <w:jc w:val="center"/>
               <w:rPr/>
@@ -1971,12 +1992,13 @@
         </w:tc>
         <w:tc>
           <w:tcPr>
-            <w:tcW w:w="1507" w:type="dxa"/>
+            <w:tcW w:w="1506" w:type="dxa"/>
             <w:tcBorders/>
           </w:tcPr>
           <w:p>
             <w:pPr>
               <w:pStyle w:val="Contenudetableau"/>
+              <w:widowControl w:val="false"/>
               <w:spacing w:before="0" w:after="160"/>
               <w:jc w:val="center"/>
               <w:rPr/>
@@ -1998,6 +2020,7 @@
           <w:p>
             <w:pPr>
               <w:pStyle w:val="Contenudetableau"/>
+              <w:widowControl w:val="false"/>
               <w:spacing w:before="0" w:after="160"/>
               <w:rPr/>
             </w:pPr>
@@ -2015,6 +2038,7 @@
           <w:p>
             <w:pPr>
               <w:pStyle w:val="Contenudetableau"/>
+              <w:widowControl w:val="false"/>
               <w:spacing w:before="0" w:after="160"/>
               <w:rPr/>
             </w:pPr>
@@ -2079,7 +2103,7 @@
         </w:tc>
         <w:tc>
           <w:tcPr>
-            <w:tcW w:w="1358" w:type="dxa"/>
+            <w:tcW w:w="1357" w:type="dxa"/>
             <w:tcBorders/>
           </w:tcPr>
           <w:p>
@@ -2115,7 +2139,7 @@
         </w:tc>
         <w:tc>
           <w:tcPr>
-            <w:tcW w:w="1507" w:type="dxa"/>
+            <w:tcW w:w="1506" w:type="dxa"/>
             <w:tcBorders/>
           </w:tcPr>
           <w:p>
@@ -2227,7 +2251,7 @@
         </w:tc>
         <w:tc>
           <w:tcPr>
-            <w:tcW w:w="1358" w:type="dxa"/>
+            <w:tcW w:w="1357" w:type="dxa"/>
             <w:tcBorders/>
           </w:tcPr>
           <w:p>
@@ -2263,7 +2287,7 @@
         </w:tc>
         <w:tc>
           <w:tcPr>
-            <w:tcW w:w="1507" w:type="dxa"/>
+            <w:tcW w:w="1506" w:type="dxa"/>
             <w:tcBorders/>
           </w:tcPr>
           <w:p>
@@ -2375,7 +2399,7 @@
         </w:tc>
         <w:tc>
           <w:tcPr>
-            <w:tcW w:w="1358" w:type="dxa"/>
+            <w:tcW w:w="1357" w:type="dxa"/>
             <w:tcBorders/>
           </w:tcPr>
           <w:p>
@@ -2411,7 +2435,7 @@
         </w:tc>
         <w:tc>
           <w:tcPr>
-            <w:tcW w:w="1507" w:type="dxa"/>
+            <w:tcW w:w="1506" w:type="dxa"/>
             <w:tcBorders/>
           </w:tcPr>
           <w:p>
@@ -2523,7 +2547,7 @@
         </w:tc>
         <w:tc>
           <w:tcPr>
-            <w:tcW w:w="1358" w:type="dxa"/>
+            <w:tcW w:w="1357" w:type="dxa"/>
             <w:tcBorders/>
           </w:tcPr>
           <w:p>
@@ -2559,7 +2583,7 @@
         </w:tc>
         <w:tc>
           <w:tcPr>
-            <w:tcW w:w="1507" w:type="dxa"/>
+            <w:tcW w:w="1506" w:type="dxa"/>
             <w:tcBorders/>
           </w:tcPr>
           <w:p>
@@ -2587,6 +2611,7 @@
           <w:p>
             <w:pPr>
               <w:pStyle w:val="Contenudetableau"/>
+              <w:widowControl w:val="false"/>
               <w:spacing w:before="0" w:after="160"/>
               <w:rPr/>
             </w:pPr>
@@ -2652,7 +2677,7 @@
         </w:tc>
         <w:tc>
           <w:tcPr>
-            <w:tcW w:w="1358" w:type="dxa"/>
+            <w:tcW w:w="1357" w:type="dxa"/>
             <w:tcBorders/>
           </w:tcPr>
           <w:p>
@@ -2688,7 +2713,7 @@
         </w:tc>
         <w:tc>
           <w:tcPr>
-            <w:tcW w:w="1507" w:type="dxa"/>
+            <w:tcW w:w="1506" w:type="dxa"/>
             <w:tcBorders/>
           </w:tcPr>
           <w:p>
@@ -2725,7 +2750,7 @@
         <w:pStyle w:val="Question"/>
         <w:numPr>
           <w:ilvl w:val="0"/>
-          <w:numId w:val="2"/>
+          <w:numId w:val="1"/>
         </w:numPr>
         <w:ind w:left="714" w:hanging="357"/>
         <w:rPr/>
@@ -2802,9 +2827,9 @@
         <w:tblLook w:val="04a0" w:noHBand="0" w:noVBand="1" w:firstColumn="1" w:lastRow="0" w:lastColumn="0" w:firstRow="1"/>
       </w:tblPr>
       <w:tblGrid>
-        <w:gridCol w:w="2036"/>
+        <w:gridCol w:w="2035"/>
         <w:gridCol w:w="2039"/>
-        <w:gridCol w:w="2042"/>
+        <w:gridCol w:w="2043"/>
         <w:gridCol w:w="2039"/>
         <w:gridCol w:w="2039"/>
       </w:tblGrid>
@@ -2812,7 +2837,7 @@
         <w:trPr/>
         <w:tc>
           <w:tcPr>
-            <w:tcW w:w="2036" w:type="dxa"/>
+            <w:tcW w:w="2035" w:type="dxa"/>
             <w:tcBorders/>
           </w:tcPr>
           <w:p>
@@ -2876,7 +2901,7 @@
         </w:tc>
         <w:tc>
           <w:tcPr>
-            <w:tcW w:w="2042" w:type="dxa"/>
+            <w:tcW w:w="2043" w:type="dxa"/>
             <w:tcBorders/>
           </w:tcPr>
           <w:p>
@@ -2975,7 +3000,7 @@
         <w:trPr/>
         <w:tc>
           <w:tcPr>
-            <w:tcW w:w="2036" w:type="dxa"/>
+            <w:tcW w:w="2035" w:type="dxa"/>
             <w:tcBorders/>
           </w:tcPr>
           <w:p>
@@ -3039,7 +3064,7 @@
         </w:tc>
         <w:tc>
           <w:tcPr>
-            <w:tcW w:w="2042" w:type="dxa"/>
+            <w:tcW w:w="2043" w:type="dxa"/>
             <w:tcBorders/>
           </w:tcPr>
           <w:p>
@@ -3387,7 +3412,7 @@
         <w:pStyle w:val="ListParagraph"/>
         <w:numPr>
           <w:ilvl w:val="0"/>
-          <w:numId w:val="3"/>
+          <w:numId w:val="2"/>
         </w:numPr>
         <w:rPr/>
       </w:pPr>
@@ -3399,80 +3424,80 @@
     <w:p>
       <w:pPr>
         <w:pStyle w:val="ListParagraph"/>
-        <w:numPr>
-          <w:ilvl w:val="0"/>
-          <w:numId w:val="3"/>
-        </w:numPr>
-        <w:rPr/>
-      </w:pPr>
-      <w:r>
-        <w:rPr/>
-        <w:t>Le 14 novembre, un lot de 50 produits est fabriqué pour un cout total de 53750 €.</w:t>
-      </w:r>
-    </w:p>
-    <w:p>
-      <w:pPr>
-        <w:pStyle w:val="ListParagraph"/>
-        <w:numPr>
-          <w:ilvl w:val="0"/>
-          <w:numId w:val="3"/>
-        </w:numPr>
-        <w:rPr/>
-      </w:pPr>
-      <w:r>
-        <w:rPr/>
-        <w:t>Le 20 novembre, l’entreprise vend 130 produits.</w:t>
-      </w:r>
-    </w:p>
-    <w:p>
-      <w:pPr>
-        <w:pStyle w:val="ListParagraph"/>
-        <w:numPr>
-          <w:ilvl w:val="0"/>
-          <w:numId w:val="3"/>
-        </w:numPr>
-        <w:rPr/>
-      </w:pPr>
-      <w:r>
-        <w:rPr/>
-        <w:t>Le 22 novembre, l’entreprise vend 20 produits.</w:t>
-      </w:r>
-    </w:p>
-    <w:p>
-      <w:pPr>
-        <w:pStyle w:val="ListParagraph"/>
-        <w:numPr>
-          <w:ilvl w:val="0"/>
-          <w:numId w:val="3"/>
-        </w:numPr>
-        <w:rPr/>
-      </w:pPr>
-      <w:r>
-        <w:rPr/>
-        <w:t>Le 23 novembre, un lot de 100 produits est fabriqué pour un cout de 1020 € pièce.</w:t>
-      </w:r>
-    </w:p>
-    <w:p>
-      <w:pPr>
-        <w:pStyle w:val="ListParagraph"/>
-        <w:numPr>
-          <w:ilvl w:val="0"/>
-          <w:numId w:val="3"/>
-        </w:numPr>
-        <w:rPr/>
-      </w:pPr>
-      <w:r>
-        <w:rPr/>
-        <w:t>Le 25 novembre, l’entreprise vend 90 produits.</w:t>
-      </w:r>
-    </w:p>
-    <w:p>
-      <w:pPr>
-        <w:pStyle w:val="Question"/>
         <w:numPr>
           <w:ilvl w:val="0"/>
           <w:numId w:val="2"/>
         </w:numPr>
+        <w:rPr/>
+      </w:pPr>
+      <w:r>
+        <w:rPr/>
+        <w:t>Le 14 novembre, un lot de 50 produits est fabriqué pour un cout total de 53750 €.</w:t>
+      </w:r>
+    </w:p>
+    <w:p>
+      <w:pPr>
+        <w:pStyle w:val="ListParagraph"/>
+        <w:numPr>
+          <w:ilvl w:val="0"/>
+          <w:numId w:val="2"/>
+        </w:numPr>
+        <w:rPr/>
+      </w:pPr>
+      <w:r>
+        <w:rPr/>
+        <w:t>Le 20 novembre, l’entreprise vend 130 produits.</w:t>
+      </w:r>
+    </w:p>
+    <w:p>
+      <w:pPr>
+        <w:pStyle w:val="ListParagraph"/>
+        <w:numPr>
+          <w:ilvl w:val="0"/>
+          <w:numId w:val="2"/>
+        </w:numPr>
+        <w:rPr/>
+      </w:pPr>
+      <w:r>
+        <w:rPr/>
+        <w:t>Le 22 novembre, l’entreprise vend 20 produits.</w:t>
+      </w:r>
+    </w:p>
+    <w:p>
+      <w:pPr>
+        <w:pStyle w:val="ListParagraph"/>
+        <w:numPr>
+          <w:ilvl w:val="0"/>
+          <w:numId w:val="2"/>
+        </w:numPr>
+        <w:rPr/>
+      </w:pPr>
+      <w:r>
+        <w:rPr/>
+        <w:t>Le 23 novembre, un lot de 100 produits est fabriqué pour un cout de 1020 € pièce.</w:t>
+      </w:r>
+    </w:p>
+    <w:p>
+      <w:pPr>
+        <w:pStyle w:val="ListParagraph"/>
+        <w:numPr>
+          <w:ilvl w:val="0"/>
+          <w:numId w:val="2"/>
+        </w:numPr>
+        <w:rPr/>
+      </w:pPr>
+      <w:r>
+        <w:rPr/>
+        <w:t>Le 25 novembre, l’entreprise vend 90 produits.</w:t>
+      </w:r>
+    </w:p>
+    <w:p>
+      <w:pPr>
+        <w:pStyle w:val="Question"/>
+        <w:numPr>
+          <w:ilvl w:val="0"/>
+          <w:numId w:val="1"/>
+        </w:numPr>
         <w:ind w:left="714" w:hanging="357"/>
         <w:rPr/>
       </w:pPr>
@@ -3486,7 +3511,7 @@
         <w:pStyle w:val="Questionlevel2"/>
         <w:numPr>
           <w:ilvl w:val="1"/>
-          <w:numId w:val="2"/>
+          <w:numId w:val="1"/>
         </w:numPr>
         <w:ind w:left="714" w:hanging="357"/>
         <w:rPr/>
@@ -3501,7 +3526,7 @@
         <w:pStyle w:val="Questionlevel2"/>
         <w:numPr>
           <w:ilvl w:val="1"/>
-          <w:numId w:val="2"/>
+          <w:numId w:val="1"/>
         </w:numPr>
         <w:ind w:left="714" w:hanging="357"/>
         <w:rPr/>
@@ -3516,7 +3541,7 @@
         <w:pStyle w:val="Questionlevel2"/>
         <w:numPr>
           <w:ilvl w:val="1"/>
-          <w:numId w:val="2"/>
+          <w:numId w:val="1"/>
         </w:numPr>
         <w:ind w:left="714" w:hanging="357"/>
         <w:rPr/>
@@ -3541,7 +3566,7 @@
         <w:pStyle w:val="Question"/>
         <w:numPr>
           <w:ilvl w:val="0"/>
-          <w:numId w:val="2"/>
+          <w:numId w:val="1"/>
         </w:numPr>
         <w:ind w:left="714" w:hanging="357"/>
         <w:rPr/>
@@ -4728,6 +4753,16 @@
       </w:pPr>
       <w:r>
         <w:rPr/>
+      </w:r>
+    </w:p>
+    <w:p>
+      <w:pPr>
+        <w:pStyle w:val="Normal"/>
+        <w:jc w:val="both"/>
+        <w:rPr/>
+      </w:pPr>
+      <w:r>
+        <w:rPr/>
         <w:t>L'eau et l'énergie est utilisé à 25 % pour l'entretien des locaux, à 60% pour l'assemblage des trottinettes et le reste est utilisé à parts égales par les autres activités de l'entreprise.</w:t>
       </w:r>
     </w:p>
@@ -4839,7 +4874,7 @@
         <w:pStyle w:val="ListParagraph"/>
         <w:numPr>
           <w:ilvl w:val="0"/>
-          <w:numId w:val="4"/>
+          <w:numId w:val="3"/>
         </w:numPr>
         <w:spacing w:lineRule="auto" w:line="240" w:before="0" w:after="0"/>
         <w:contextualSpacing/>
@@ -4856,7 +4891,7 @@
         <w:pStyle w:val="ListParagraph"/>
         <w:numPr>
           <w:ilvl w:val="0"/>
-          <w:numId w:val="4"/>
+          <w:numId w:val="3"/>
         </w:numPr>
         <w:spacing w:lineRule="auto" w:line="240" w:before="0" w:after="0"/>
         <w:contextualSpacing/>
@@ -4873,7 +4908,7 @@
         <w:pStyle w:val="ListParagraph"/>
         <w:numPr>
           <w:ilvl w:val="0"/>
-          <w:numId w:val="4"/>
+          <w:numId w:val="3"/>
         </w:numPr>
         <w:spacing w:lineRule="auto" w:line="240" w:before="0" w:after="0"/>
         <w:contextualSpacing/>
@@ -4890,7 +4925,7 @@
         <w:pStyle w:val="ListParagraph"/>
         <w:numPr>
           <w:ilvl w:val="0"/>
-          <w:numId w:val="4"/>
+          <w:numId w:val="3"/>
         </w:numPr>
         <w:spacing w:lineRule="auto" w:line="240" w:before="0" w:after="0"/>
         <w:contextualSpacing/>
@@ -4900,6 +4935,30 @@
       <w:r>
         <w:rPr/>
         <w:t>M. Dion qui s'occupe de l'entretien des locaux 8 heures par semaine.</w:t>
+      </w:r>
+    </w:p>
+    <w:p>
+      <w:pPr>
+        <w:pStyle w:val="ListParagraph"/>
+        <w:spacing w:lineRule="auto" w:line="240" w:before="0" w:after="0"/>
+        <w:contextualSpacing/>
+        <w:jc w:val="both"/>
+        <w:rPr/>
+      </w:pPr>
+      <w:r>
+        <w:rPr/>
+      </w:r>
+    </w:p>
+    <w:p>
+      <w:pPr>
+        <w:pStyle w:val="ListParagraph"/>
+        <w:spacing w:lineRule="auto" w:line="240" w:before="0" w:after="0"/>
+        <w:contextualSpacing/>
+        <w:jc w:val="both"/>
+        <w:rPr/>
+      </w:pPr>
+      <w:r>
+        <w:rPr/>
       </w:r>
     </w:p>
     <w:tbl>
@@ -6887,7 +6946,7 @@
     </w:r>
     <w:r>
       <w:rPr/>
-      <w:t>8</w:t>
+      <w:t>5</w:t>
     </w:r>
     <w:r>
       <w:rPr/>
@@ -6926,125 +6985,6 @@
   <w:abstractNum w:abstractNumId="1">
     <w:lvl w:ilvl="0">
       <w:start w:val="1"/>
-      <w:numFmt w:val="none"/>
-      <w:suff w:val="nothing"/>
-      <w:lvlText w:val=""/>
-      <w:lvlJc w:val="left"/>
-      <w:pPr>
-        <w:tabs>
-          <w:tab w:val="num" w:pos="0"/>
-        </w:tabs>
-        <w:ind w:left="0" w:hanging="0"/>
-      </w:pPr>
-    </w:lvl>
-    <w:lvl w:ilvl="1">
-      <w:start w:val="1"/>
-      <w:numFmt w:val="none"/>
-      <w:suff w:val="nothing"/>
-      <w:lvlText w:val=""/>
-      <w:lvlJc w:val="left"/>
-      <w:pPr>
-        <w:tabs>
-          <w:tab w:val="num" w:pos="0"/>
-        </w:tabs>
-        <w:ind w:left="0" w:hanging="0"/>
-      </w:pPr>
-    </w:lvl>
-    <w:lvl w:ilvl="2">
-      <w:start w:val="1"/>
-      <w:numFmt w:val="none"/>
-      <w:suff w:val="nothing"/>
-      <w:lvlText w:val=""/>
-      <w:lvlJc w:val="left"/>
-      <w:pPr>
-        <w:tabs>
-          <w:tab w:val="num" w:pos="0"/>
-        </w:tabs>
-        <w:ind w:left="0" w:hanging="0"/>
-      </w:pPr>
-    </w:lvl>
-    <w:lvl w:ilvl="3">
-      <w:start w:val="1"/>
-      <w:numFmt w:val="none"/>
-      <w:suff w:val="nothing"/>
-      <w:lvlText w:val=""/>
-      <w:lvlJc w:val="left"/>
-      <w:pPr>
-        <w:tabs>
-          <w:tab w:val="num" w:pos="0"/>
-        </w:tabs>
-        <w:ind w:left="0" w:hanging="0"/>
-      </w:pPr>
-    </w:lvl>
-    <w:lvl w:ilvl="4">
-      <w:start w:val="1"/>
-      <w:numFmt w:val="none"/>
-      <w:suff w:val="nothing"/>
-      <w:lvlText w:val=""/>
-      <w:lvlJc w:val="left"/>
-      <w:pPr>
-        <w:tabs>
-          <w:tab w:val="num" w:pos="0"/>
-        </w:tabs>
-        <w:ind w:left="0" w:hanging="0"/>
-      </w:pPr>
-    </w:lvl>
-    <w:lvl w:ilvl="5">
-      <w:start w:val="1"/>
-      <w:numFmt w:val="none"/>
-      <w:suff w:val="nothing"/>
-      <w:lvlText w:val=""/>
-      <w:lvlJc w:val="left"/>
-      <w:pPr>
-        <w:tabs>
-          <w:tab w:val="num" w:pos="0"/>
-        </w:tabs>
-        <w:ind w:left="0" w:hanging="0"/>
-      </w:pPr>
-    </w:lvl>
-    <w:lvl w:ilvl="6">
-      <w:start w:val="1"/>
-      <w:numFmt w:val="none"/>
-      <w:suff w:val="nothing"/>
-      <w:lvlText w:val=""/>
-      <w:lvlJc w:val="left"/>
-      <w:pPr>
-        <w:tabs>
-          <w:tab w:val="num" w:pos="0"/>
-        </w:tabs>
-        <w:ind w:left="0" w:hanging="0"/>
-      </w:pPr>
-    </w:lvl>
-    <w:lvl w:ilvl="7">
-      <w:start w:val="1"/>
-      <w:numFmt w:val="none"/>
-      <w:suff w:val="nothing"/>
-      <w:lvlText w:val=""/>
-      <w:lvlJc w:val="left"/>
-      <w:pPr>
-        <w:tabs>
-          <w:tab w:val="num" w:pos="0"/>
-        </w:tabs>
-        <w:ind w:left="0" w:hanging="0"/>
-      </w:pPr>
-    </w:lvl>
-    <w:lvl w:ilvl="8">
-      <w:start w:val="1"/>
-      <w:numFmt w:val="none"/>
-      <w:suff w:val="nothing"/>
-      <w:lvlText w:val=""/>
-      <w:lvlJc w:val="left"/>
-      <w:pPr>
-        <w:tabs>
-          <w:tab w:val="num" w:pos="0"/>
-        </w:tabs>
-        <w:ind w:left="0" w:hanging="0"/>
-      </w:pPr>
-    </w:lvl>
-  </w:abstractNum>
-  <w:abstractNum w:abstractNumId="2">
-    <w:lvl w:ilvl="0">
-      <w:start w:val="1"/>
       <w:numFmt w:val="decimal"/>
       <w:lvlText w:val="%1."/>
       <w:lvlJc w:val="left"/>
@@ -7161,7 +7101,7 @@
       <w:rPr/>
     </w:lvl>
   </w:abstractNum>
-  <w:abstractNum w:abstractNumId="3">
+  <w:abstractNum w:abstractNumId="2">
     <w:lvl w:ilvl="0">
       <w:start w:val="1"/>
       <w:numFmt w:val="bullet"/>
@@ -7298,7 +7238,7 @@
       </w:rPr>
     </w:lvl>
   </w:abstractNum>
-  <w:abstractNum w:abstractNumId="4">
+  <w:abstractNum w:abstractNumId="3">
     <w:lvl w:ilvl="0">
       <w:start w:val="1"/>
       <w:numFmt w:val="bullet"/>
@@ -7433,6 +7373,125 @@
       <w:rPr>
         <w:rFonts w:ascii="Wingdings" w:hAnsi="Wingdings" w:cs="Wingdings" w:hint="default"/>
       </w:rPr>
+    </w:lvl>
+  </w:abstractNum>
+  <w:abstractNum w:abstractNumId="4">
+    <w:lvl w:ilvl="0">
+      <w:start w:val="1"/>
+      <w:numFmt w:val="none"/>
+      <w:suff w:val="nothing"/>
+      <w:lvlText w:val=""/>
+      <w:lvlJc w:val="left"/>
+      <w:pPr>
+        <w:tabs>
+          <w:tab w:val="num" w:pos="0"/>
+        </w:tabs>
+        <w:ind w:left="0" w:hanging="0"/>
+      </w:pPr>
+    </w:lvl>
+    <w:lvl w:ilvl="1">
+      <w:start w:val="1"/>
+      <w:numFmt w:val="none"/>
+      <w:suff w:val="nothing"/>
+      <w:lvlText w:val=""/>
+      <w:lvlJc w:val="left"/>
+      <w:pPr>
+        <w:tabs>
+          <w:tab w:val="num" w:pos="0"/>
+        </w:tabs>
+        <w:ind w:left="0" w:hanging="0"/>
+      </w:pPr>
+    </w:lvl>
+    <w:lvl w:ilvl="2">
+      <w:start w:val="1"/>
+      <w:numFmt w:val="none"/>
+      <w:suff w:val="nothing"/>
+      <w:lvlText w:val=""/>
+      <w:lvlJc w:val="left"/>
+      <w:pPr>
+        <w:tabs>
+          <w:tab w:val="num" w:pos="0"/>
+        </w:tabs>
+        <w:ind w:left="0" w:hanging="0"/>
+      </w:pPr>
+    </w:lvl>
+    <w:lvl w:ilvl="3">
+      <w:start w:val="1"/>
+      <w:numFmt w:val="none"/>
+      <w:suff w:val="nothing"/>
+      <w:lvlText w:val=""/>
+      <w:lvlJc w:val="left"/>
+      <w:pPr>
+        <w:tabs>
+          <w:tab w:val="num" w:pos="0"/>
+        </w:tabs>
+        <w:ind w:left="0" w:hanging="0"/>
+      </w:pPr>
+    </w:lvl>
+    <w:lvl w:ilvl="4">
+      <w:start w:val="1"/>
+      <w:numFmt w:val="none"/>
+      <w:suff w:val="nothing"/>
+      <w:lvlText w:val=""/>
+      <w:lvlJc w:val="left"/>
+      <w:pPr>
+        <w:tabs>
+          <w:tab w:val="num" w:pos="0"/>
+        </w:tabs>
+        <w:ind w:left="0" w:hanging="0"/>
+      </w:pPr>
+    </w:lvl>
+    <w:lvl w:ilvl="5">
+      <w:start w:val="1"/>
+      <w:numFmt w:val="none"/>
+      <w:suff w:val="nothing"/>
+      <w:lvlText w:val=""/>
+      <w:lvlJc w:val="left"/>
+      <w:pPr>
+        <w:tabs>
+          <w:tab w:val="num" w:pos="0"/>
+        </w:tabs>
+        <w:ind w:left="0" w:hanging="0"/>
+      </w:pPr>
+    </w:lvl>
+    <w:lvl w:ilvl="6">
+      <w:start w:val="1"/>
+      <w:numFmt w:val="none"/>
+      <w:suff w:val="nothing"/>
+      <w:lvlText w:val=""/>
+      <w:lvlJc w:val="left"/>
+      <w:pPr>
+        <w:tabs>
+          <w:tab w:val="num" w:pos="0"/>
+        </w:tabs>
+        <w:ind w:left="0" w:hanging="0"/>
+      </w:pPr>
+    </w:lvl>
+    <w:lvl w:ilvl="7">
+      <w:start w:val="1"/>
+      <w:numFmt w:val="none"/>
+      <w:suff w:val="nothing"/>
+      <w:lvlText w:val=""/>
+      <w:lvlJc w:val="left"/>
+      <w:pPr>
+        <w:tabs>
+          <w:tab w:val="num" w:pos="0"/>
+        </w:tabs>
+        <w:ind w:left="0" w:hanging="0"/>
+      </w:pPr>
+    </w:lvl>
+    <w:lvl w:ilvl="8">
+      <w:start w:val="1"/>
+      <w:numFmt w:val="none"/>
+      <w:suff w:val="nothing"/>
+      <w:lvlText w:val=""/>
+      <w:lvlJc w:val="left"/>
+      <w:pPr>
+        <w:tabs>
+          <w:tab w:val="num" w:pos="0"/>
+        </w:tabs>
+        <w:ind w:left="0" w:hanging="0"/>
+      </w:pPr>
     </w:lvl>
   </w:abstractNum>
   <w:num w:numId="1">
@@ -8106,7 +8165,7 @@
     <w:pPr>
       <w:numPr>
         <w:ilvl w:val="0"/>
-        <w:numId w:val="2"/>
+        <w:numId w:val="1"/>
       </w:numPr>
       <w:spacing w:before="240" w:after="120"/>
       <w:ind w:left="714" w:hanging="357"/>
@@ -8146,6 +8205,13 @@
       <w:b/>
       <w:bCs/>
     </w:rPr>
+  </w:style>
+  <w:style w:type="paragraph" w:styleId="Contenudecadre">
+    <w:name w:val="Contenu de cadre"/>
+    <w:basedOn w:val="Normal"/>
+    <w:qFormat/>
+    <w:pPr/>
+    <w:rPr/>
   </w:style>
   <w:style w:type="numbering" w:styleId="NoList" w:default="1">
     <w:name w:val="No List"/>

</xml_diff>